<commit_message>
Add AWS SA doc and update Section 9
</commit_message>
<xml_diff>
--- a/Section 9  - RDS + Aurora + ElasticCache.DOCX
+++ b/Section 9  - RDS + Aurora + ElasticCache.DOCX
@@ -1,6 +1,6 @@
 
 <file path=word/document.xml><?xml version="1.0" encoding="utf-8"?>
-<w:document xmlns:wpc="http://schemas.microsoft.com/office/word/2010/wordprocessingCanvas" xmlns:cx="http://schemas.microsoft.com/office/drawing/2014/chartex" xmlns:cx1="http://schemas.microsoft.com/office/drawing/2015/9/8/chartex" xmlns:mc="http://schemas.openxmlformats.org/markup-compatibility/2006" xmlns:o="urn:schemas-microsoft-com:office:office" xmlns:r="http://schemas.openxmlformats.org/officeDocument/2006/relationships" xmlns:m="http://schemas.openxmlformats.org/officeDocument/2006/math" xmlns:v="urn:schemas-microsoft-com:vml" xmlns:wp14="http://schemas.microsoft.com/office/word/2010/wordprocessingDrawing" xmlns:wp="http://schemas.openxmlformats.org/drawingml/2006/wordprocessingDrawing" xmlns:w10="urn:schemas-microsoft-com:office:word" xmlns:w="http://schemas.openxmlformats.org/wordprocessingml/2006/main" xmlns:w14="http://schemas.microsoft.com/office/word/2010/wordml" xmlns:w15="http://schemas.microsoft.com/office/word/2012/wordml" xmlns:w16se="http://schemas.microsoft.com/office/word/2015/wordml/symex" xmlns:wpg="http://schemas.microsoft.com/office/word/2010/wordprocessingGroup" xmlns:wpi="http://schemas.microsoft.com/office/word/2010/wordprocessingInk" xmlns:wne="http://schemas.microsoft.com/office/word/2006/wordml" xmlns:wps="http://schemas.microsoft.com/office/word/2010/wordprocessingShape" mc:Ignorable="w14 w15 w16se wp14">
+<w:document xmlns:wpc="http://schemas.microsoft.com/office/word/2010/wordprocessingCanvas" xmlns:cx="http://schemas.microsoft.com/office/drawing/2014/chartex" xmlns:mc="http://schemas.openxmlformats.org/markup-compatibility/2006" xmlns:o="urn:schemas-microsoft-com:office:office" xmlns:r="http://schemas.openxmlformats.org/officeDocument/2006/relationships" xmlns:m="http://schemas.openxmlformats.org/officeDocument/2006/math" xmlns:v="urn:schemas-microsoft-com:vml" xmlns:wp14="http://schemas.microsoft.com/office/word/2010/wordprocessingDrawing" xmlns:wp="http://schemas.openxmlformats.org/drawingml/2006/wordprocessingDrawing" xmlns:w10="urn:schemas-microsoft-com:office:word" xmlns:w="http://schemas.openxmlformats.org/wordprocessingml/2006/main" xmlns:w14="http://schemas.microsoft.com/office/word/2010/wordml" xmlns:w15="http://schemas.microsoft.com/office/word/2012/wordml" xmlns:w16se="http://schemas.microsoft.com/office/word/2015/wordml/symex" xmlns:wpg="http://schemas.microsoft.com/office/word/2010/wordprocessingGroup" xmlns:wpi="http://schemas.microsoft.com/office/word/2010/wordprocessingInk" xmlns:wne="http://schemas.microsoft.com/office/word/2006/wordml" xmlns:wps="http://schemas.microsoft.com/office/word/2010/wordprocessingShape" mc:Ignorable="w14 w15 w16se wp14">
   <w:body>
     <w:p>
       <w:pPr>
@@ -1142,25 +1142,7 @@
           <w:sz w:val="26"/>
           <w:szCs w:val="26"/>
         </w:rPr>
-        <w:t xml:space="preserve">kind of statements (not INSERT, UPDATE, </w:t>
-      </w:r>
-      <w:proofErr w:type="gramStart"/>
-      <w:r>
-        <w:rPr>
-          <w:rFonts w:ascii="Times New Roman" w:hAnsi="Times New Roman" w:cs="Times New Roman"/>
-          <w:sz w:val="26"/>
-          <w:szCs w:val="26"/>
-        </w:rPr>
-        <w:t>DELTE</w:t>
-      </w:r>
-      <w:proofErr w:type="gramEnd"/>
-      <w:r>
-        <w:rPr>
-          <w:rFonts w:ascii="Times New Roman" w:hAnsi="Times New Roman" w:cs="Times New Roman"/>
-          <w:sz w:val="26"/>
-          <w:szCs w:val="26"/>
-        </w:rPr>
-        <w:t>).</w:t>
+        <w:t>kind of statements (not INSERT, UPDATE, DELTE).</w:t>
       </w:r>
     </w:p>
     <w:p>
@@ -2003,7 +1985,32 @@
           <w:sz w:val="26"/>
           <w:szCs w:val="26"/>
         </w:rPr>
-        <w:t xml:space="preserve">Input Master </w:t>
+        <w:t>Input Master username and</w:t>
+      </w:r>
+      <w:r>
+        <w:rPr>
+          <w:rFonts w:ascii="Times New Roman" w:hAnsi="Times New Roman" w:cs="Times New Roman"/>
+          <w:sz w:val="26"/>
+          <w:szCs w:val="26"/>
+        </w:rPr>
+        <w:t xml:space="preserve"> Master password </w:t>
+      </w:r>
+    </w:p>
+    <w:p>
+      <w:pPr>
+        <w:rPr>
+          <w:rFonts w:ascii="Times New Roman" w:hAnsi="Times New Roman" w:cs="Times New Roman"/>
+          <w:sz w:val="26"/>
+          <w:szCs w:val="26"/>
+        </w:rPr>
+      </w:pPr>
+      <w:r>
+        <w:rPr>
+          <w:rFonts w:ascii="Times New Roman" w:hAnsi="Times New Roman" w:cs="Times New Roman"/>
+          <w:sz w:val="26"/>
+          <w:szCs w:val="26"/>
+        </w:rPr>
+        <w:t xml:space="preserve">Choose Instance type in Instance </w:t>
       </w:r>
       <w:proofErr w:type="gramStart"/>
       <w:r>
@@ -2012,7 +2019,15 @@
           <w:sz w:val="26"/>
           <w:szCs w:val="26"/>
         </w:rPr>
-        <w:t>username</w:t>
+        <w:t>configuration</w:t>
+      </w:r>
+      <w:r>
+        <w:rPr>
+          <w:rFonts w:ascii="Times New Roman" w:hAnsi="Times New Roman" w:cs="Times New Roman"/>
+          <w:sz w:val="26"/>
+          <w:szCs w:val="26"/>
+        </w:rPr>
+        <w:t xml:space="preserve"> :</w:t>
       </w:r>
       <w:proofErr w:type="gramEnd"/>
       <w:r>
@@ -2021,57 +2036,6 @@
           <w:sz w:val="26"/>
           <w:szCs w:val="26"/>
         </w:rPr>
-        <w:t xml:space="preserve"> and</w:t>
-      </w:r>
-      <w:r>
-        <w:rPr>
-          <w:rFonts w:ascii="Times New Roman" w:hAnsi="Times New Roman" w:cs="Times New Roman"/>
-          <w:sz w:val="26"/>
-          <w:szCs w:val="26"/>
-        </w:rPr>
-        <w:t xml:space="preserve"> Master password </w:t>
-      </w:r>
-    </w:p>
-    <w:p>
-      <w:pPr>
-        <w:rPr>
-          <w:rFonts w:ascii="Times New Roman" w:hAnsi="Times New Roman" w:cs="Times New Roman"/>
-          <w:sz w:val="26"/>
-          <w:szCs w:val="26"/>
-        </w:rPr>
-      </w:pPr>
-      <w:r>
-        <w:rPr>
-          <w:rFonts w:ascii="Times New Roman" w:hAnsi="Times New Roman" w:cs="Times New Roman"/>
-          <w:sz w:val="26"/>
-          <w:szCs w:val="26"/>
-        </w:rPr>
-        <w:t xml:space="preserve">Choose Instance type in Instance </w:t>
-      </w:r>
-      <w:proofErr w:type="gramStart"/>
-      <w:r>
-        <w:rPr>
-          <w:rFonts w:ascii="Times New Roman" w:hAnsi="Times New Roman" w:cs="Times New Roman"/>
-          <w:sz w:val="26"/>
-          <w:szCs w:val="26"/>
-        </w:rPr>
-        <w:t>configuration</w:t>
-      </w:r>
-      <w:r>
-        <w:rPr>
-          <w:rFonts w:ascii="Times New Roman" w:hAnsi="Times New Roman" w:cs="Times New Roman"/>
-          <w:sz w:val="26"/>
-          <w:szCs w:val="26"/>
-        </w:rPr>
-        <w:t xml:space="preserve"> :</w:t>
-      </w:r>
-      <w:proofErr w:type="gramEnd"/>
-      <w:r>
-        <w:rPr>
-          <w:rFonts w:ascii="Times New Roman" w:hAnsi="Times New Roman" w:cs="Times New Roman"/>
-          <w:sz w:val="26"/>
-          <w:szCs w:val="26"/>
-        </w:rPr>
         <w:t xml:space="preserve"> Burstable classes</w:t>
       </w:r>
     </w:p>
@@ -2269,25 +2233,7 @@
           <w:sz w:val="26"/>
           <w:szCs w:val="26"/>
         </w:rPr>
-        <w:t xml:space="preserve">: Password authentication, Password and IAM database authentication, </w:t>
-      </w:r>
-      <w:proofErr w:type="gramStart"/>
-      <w:r>
-        <w:rPr>
-          <w:rFonts w:ascii="Times New Roman" w:hAnsi="Times New Roman" w:cs="Times New Roman"/>
-          <w:sz w:val="26"/>
-          <w:szCs w:val="26"/>
-        </w:rPr>
-        <w:t>Password</w:t>
-      </w:r>
-      <w:proofErr w:type="gramEnd"/>
-      <w:r>
-        <w:rPr>
-          <w:rFonts w:ascii="Times New Roman" w:hAnsi="Times New Roman" w:cs="Times New Roman"/>
-          <w:sz w:val="26"/>
-          <w:szCs w:val="26"/>
-        </w:rPr>
-        <w:t xml:space="preserve"> and Kerberos authentication</w:t>
+        <w:t>: Password authentication, Password and IAM database authentication, Password and Kerberos authentication</w:t>
       </w:r>
     </w:p>
     <w:p>
@@ -3356,15 +3302,7 @@
           <w:sz w:val="26"/>
           <w:szCs w:val="26"/>
         </w:rPr>
-        <w:t>Failover</w:t>
-      </w:r>
-      <w:r>
-        <w:rPr>
-          <w:rFonts w:ascii="Times New Roman" w:hAnsi="Times New Roman" w:cs="Times New Roman"/>
-          <w:sz w:val="26"/>
-          <w:szCs w:val="26"/>
-        </w:rPr>
-        <w:t>: mean automatically back up in case of server failure or data loss</w:t>
+        <w:t>Failover: mean automatically back up in case of server failure or data loss</w:t>
       </w:r>
     </w:p>
     <w:p>
@@ -3623,6 +3561,7 @@
       <w:r>
         <w:rPr>
           <w:rFonts w:ascii="Times New Roman" w:hAnsi="Times New Roman" w:cs="Times New Roman"/>
+          <w:noProof/>
           <w:sz w:val="26"/>
           <w:szCs w:val="26"/>
         </w:rPr>
@@ -3697,18 +3636,19 @@
         <w:t xml:space="preserve">. BECAUSE there are </w:t>
       </w:r>
       <w:proofErr w:type="spellStart"/>
-      <w:proofErr w:type="gramStart"/>
       <w:r>
         <w:t>to</w:t>
       </w:r>
       <w:proofErr w:type="spellEnd"/>
-      <w:proofErr w:type="gramEnd"/>
       <w:r>
         <w:t xml:space="preserve"> many replicas and hard to keep track of it, Aurora will provide a READER ENDPOINT so these Read replicas and Client can interact with each other through the Reader Endpoint easily</w:t>
       </w:r>
     </w:p>
     <w:p>
       <w:r>
+        <w:rPr>
+          <w:noProof/>
+        </w:rPr>
         <w:drawing>
           <wp:inline distT="0" distB="0" distL="0" distR="0" wp14:anchorId="3AEF3500" wp14:editId="4860ED55">
             <wp:extent cx="5943600" cy="3238500"/>
@@ -3880,20 +3820,1205 @@
     </w:p>
     <w:p>
       <w:pPr>
-        <w:pStyle w:val="ListParagraph"/>
-      </w:pPr>
-      <w:r>
+        <w:outlineLvl w:val="1"/>
+        <w:rPr>
+          <w:b/>
+          <w:color w:val="4472C4" w:themeColor="accent5"/>
+          <w:sz w:val="32"/>
+          <w:szCs w:val="32"/>
+        </w:rPr>
+      </w:pPr>
+      <w:r>
+        <w:rPr>
+          <w:b/>
+          <w:color w:val="4472C4" w:themeColor="accent5"/>
+          <w:sz w:val="32"/>
+          <w:szCs w:val="32"/>
+        </w:rPr>
         <w:lastRenderedPageBreak/>
         <w:t xml:space="preserve">Aurora </w:t>
       </w:r>
       <w:r>
+        <w:rPr>
+          <w:b/>
+          <w:color w:val="4472C4" w:themeColor="accent5"/>
+          <w:sz w:val="32"/>
+          <w:szCs w:val="32"/>
+        </w:rPr>
         <w:t>Hands-on</w:t>
+      </w:r>
+      <w:r>
+        <w:rPr>
+          <w:b/>
+          <w:color w:val="4472C4" w:themeColor="accent5"/>
+          <w:sz w:val="32"/>
+          <w:szCs w:val="32"/>
+        </w:rPr>
+        <w:t xml:space="preserve"> (expensive)</w:t>
+      </w:r>
+    </w:p>
+    <w:p>
+      <w:pPr>
+        <w:rPr>
+          <w:sz w:val="26"/>
+          <w:szCs w:val="26"/>
+        </w:rPr>
+      </w:pPr>
+      <w:r>
+        <w:rPr>
+          <w:sz w:val="26"/>
+          <w:szCs w:val="26"/>
+        </w:rPr>
+        <w:t>Step 1: Choose DB engine options</w:t>
+      </w:r>
+    </w:p>
+    <w:p>
+      <w:pPr>
+        <w:pStyle w:val="ListParagraph"/>
+        <w:numPr>
+          <w:ilvl w:val="0"/>
+          <w:numId w:val="6"/>
+        </w:numPr>
+        <w:rPr>
+          <w:sz w:val="26"/>
+          <w:szCs w:val="26"/>
+        </w:rPr>
+      </w:pPr>
+      <w:r>
+        <w:rPr>
+          <w:sz w:val="26"/>
+          <w:szCs w:val="26"/>
+        </w:rPr>
+        <w:t>It can either Aurora (MySQL Compatible) or Aurora (PostgreSQL Compatible)</w:t>
+      </w:r>
+    </w:p>
+    <w:p>
+      <w:pPr>
+        <w:pStyle w:val="ListParagraph"/>
+        <w:numPr>
+          <w:ilvl w:val="0"/>
+          <w:numId w:val="6"/>
+        </w:numPr>
+        <w:rPr>
+          <w:sz w:val="26"/>
+          <w:szCs w:val="26"/>
+        </w:rPr>
+      </w:pPr>
+      <w:r>
+        <w:rPr>
+          <w:sz w:val="26"/>
+          <w:szCs w:val="26"/>
+        </w:rPr>
+        <w:t>Select versions</w:t>
+      </w:r>
+    </w:p>
+    <w:p>
+      <w:pPr>
+        <w:rPr>
+          <w:sz w:val="26"/>
+          <w:szCs w:val="26"/>
+        </w:rPr>
+      </w:pPr>
+      <w:r>
+        <w:rPr>
+          <w:sz w:val="26"/>
+          <w:szCs w:val="26"/>
+        </w:rPr>
+        <w:t>Step 2: Template</w:t>
+      </w:r>
+    </w:p>
+    <w:p>
+      <w:pPr>
+        <w:pStyle w:val="ListParagraph"/>
+        <w:numPr>
+          <w:ilvl w:val="0"/>
+          <w:numId w:val="6"/>
+        </w:numPr>
+        <w:rPr>
+          <w:sz w:val="26"/>
+          <w:szCs w:val="26"/>
+        </w:rPr>
+      </w:pPr>
+      <w:r>
+        <w:rPr>
+          <w:sz w:val="26"/>
+          <w:szCs w:val="26"/>
+        </w:rPr>
+        <w:t>Choose template either Production or Dev/Test</w:t>
+      </w:r>
+    </w:p>
+    <w:p>
+      <w:pPr>
+        <w:rPr>
+          <w:sz w:val="26"/>
+          <w:szCs w:val="26"/>
+        </w:rPr>
+      </w:pPr>
+      <w:r>
+        <w:rPr>
+          <w:sz w:val="26"/>
+          <w:szCs w:val="26"/>
+        </w:rPr>
+        <w:t>Step 3: Settings</w:t>
+      </w:r>
+    </w:p>
+    <w:p>
+      <w:pPr>
+        <w:pStyle w:val="ListParagraph"/>
+        <w:numPr>
+          <w:ilvl w:val="0"/>
+          <w:numId w:val="6"/>
+        </w:numPr>
+        <w:rPr>
+          <w:sz w:val="26"/>
+          <w:szCs w:val="26"/>
+        </w:rPr>
+      </w:pPr>
+      <w:r>
+        <w:rPr>
+          <w:sz w:val="26"/>
+          <w:szCs w:val="26"/>
+        </w:rPr>
+        <w:t>Input DB cluster identifier name</w:t>
+      </w:r>
+    </w:p>
+    <w:p>
+      <w:pPr>
+        <w:pStyle w:val="ListParagraph"/>
+        <w:numPr>
+          <w:ilvl w:val="0"/>
+          <w:numId w:val="6"/>
+        </w:numPr>
+        <w:rPr>
+          <w:sz w:val="26"/>
+          <w:szCs w:val="26"/>
+        </w:rPr>
+      </w:pPr>
+      <w:r>
+        <w:rPr>
+          <w:sz w:val="26"/>
+          <w:szCs w:val="26"/>
+        </w:rPr>
+        <w:t xml:space="preserve">Input Master username, </w:t>
+      </w:r>
+      <w:r>
+        <w:rPr>
+          <w:sz w:val="26"/>
+          <w:szCs w:val="26"/>
+        </w:rPr>
+        <w:t xml:space="preserve">master </w:t>
+      </w:r>
+      <w:r>
+        <w:rPr>
+          <w:sz w:val="26"/>
+          <w:szCs w:val="26"/>
+        </w:rPr>
+        <w:t>password</w:t>
+      </w:r>
+    </w:p>
+    <w:p>
+      <w:pPr>
+        <w:rPr>
+          <w:sz w:val="26"/>
+          <w:szCs w:val="26"/>
+        </w:rPr>
+      </w:pPr>
+      <w:r>
+        <w:rPr>
+          <w:sz w:val="26"/>
+          <w:szCs w:val="26"/>
+        </w:rPr>
+        <w:t>Step 4: Cluster storage configuration</w:t>
+      </w:r>
+    </w:p>
+    <w:p>
+      <w:pPr>
+        <w:pStyle w:val="ListParagraph"/>
+        <w:numPr>
+          <w:ilvl w:val="0"/>
+          <w:numId w:val="6"/>
+        </w:numPr>
+        <w:rPr>
+          <w:sz w:val="26"/>
+          <w:szCs w:val="26"/>
+        </w:rPr>
+      </w:pPr>
+      <w:r>
+        <w:rPr>
+          <w:sz w:val="26"/>
+          <w:szCs w:val="26"/>
+        </w:rPr>
+        <w:t>Choose Aurora standard or Aurora I/O-Optimized</w:t>
+      </w:r>
+    </w:p>
+    <w:p>
+      <w:pPr>
+        <w:rPr>
+          <w:sz w:val="26"/>
+          <w:szCs w:val="26"/>
+        </w:rPr>
+      </w:pPr>
+      <w:r>
+        <w:rPr>
+          <w:sz w:val="26"/>
+          <w:szCs w:val="26"/>
+        </w:rPr>
+        <w:t>Step 5: Instance configuration</w:t>
+      </w:r>
+    </w:p>
+    <w:p>
+      <w:pPr>
+        <w:pStyle w:val="ListParagraph"/>
+        <w:numPr>
+          <w:ilvl w:val="0"/>
+          <w:numId w:val="6"/>
+        </w:numPr>
+        <w:rPr>
+          <w:sz w:val="26"/>
+          <w:szCs w:val="26"/>
+        </w:rPr>
+      </w:pPr>
+      <w:r>
+        <w:rPr>
+          <w:sz w:val="26"/>
+          <w:szCs w:val="26"/>
+        </w:rPr>
+        <w:t>Choose instance type</w:t>
+      </w:r>
+    </w:p>
+    <w:p>
+      <w:pPr>
+        <w:rPr>
+          <w:sz w:val="26"/>
+          <w:szCs w:val="26"/>
+        </w:rPr>
+      </w:pPr>
+      <w:r>
+        <w:rPr>
+          <w:sz w:val="26"/>
+          <w:szCs w:val="26"/>
+        </w:rPr>
+        <w:t>Step 6: Availability &amp; durability</w:t>
+      </w:r>
+    </w:p>
+    <w:p>
+      <w:pPr>
+        <w:pStyle w:val="ListParagraph"/>
+        <w:numPr>
+          <w:ilvl w:val="0"/>
+          <w:numId w:val="6"/>
+        </w:numPr>
+        <w:rPr>
+          <w:sz w:val="26"/>
+          <w:szCs w:val="26"/>
+        </w:rPr>
+      </w:pPr>
+      <w:r>
+        <w:rPr>
+          <w:sz w:val="26"/>
+          <w:szCs w:val="26"/>
+        </w:rPr>
+        <w:t>You can choose Create an Aurora Replica or Reader node in a different AZ or Don’t create an Aurora Replicate =&gt; For Scale Ability</w:t>
+      </w:r>
+    </w:p>
+    <w:p>
+      <w:pPr>
+        <w:rPr>
+          <w:sz w:val="26"/>
+          <w:szCs w:val="26"/>
+        </w:rPr>
+      </w:pPr>
+      <w:r>
+        <w:rPr>
+          <w:sz w:val="26"/>
+          <w:szCs w:val="26"/>
+        </w:rPr>
+        <w:t>Step 7: Connectivity</w:t>
+      </w:r>
+    </w:p>
+    <w:p>
+      <w:pPr>
+        <w:pStyle w:val="ListParagraph"/>
+        <w:numPr>
+          <w:ilvl w:val="0"/>
+          <w:numId w:val="6"/>
+        </w:numPr>
+        <w:rPr>
+          <w:sz w:val="26"/>
+          <w:szCs w:val="26"/>
+        </w:rPr>
+      </w:pPr>
+      <w:r>
+        <w:rPr>
+          <w:sz w:val="26"/>
+          <w:szCs w:val="26"/>
+        </w:rPr>
+        <w:t>Compute resource: You can choose Don’t connect to an EC2 compute resource or Connect to an EC2 compute resource</w:t>
+      </w:r>
+    </w:p>
+    <w:p>
+      <w:pPr>
+        <w:pStyle w:val="ListParagraph"/>
+        <w:numPr>
+          <w:ilvl w:val="0"/>
+          <w:numId w:val="6"/>
+        </w:numPr>
+        <w:rPr>
+          <w:sz w:val="26"/>
+          <w:szCs w:val="26"/>
+        </w:rPr>
+      </w:pPr>
+      <w:r>
+        <w:rPr>
+          <w:sz w:val="26"/>
+          <w:szCs w:val="26"/>
+        </w:rPr>
+        <w:t xml:space="preserve">Network type: You can choose IPv4 or Dual-stack </w:t>
+      </w:r>
+      <w:proofErr w:type="gramStart"/>
+      <w:r>
+        <w:rPr>
+          <w:sz w:val="26"/>
+          <w:szCs w:val="26"/>
+        </w:rPr>
+        <w:t>mode(</w:t>
+      </w:r>
+      <w:proofErr w:type="gramEnd"/>
+      <w:r>
+        <w:rPr>
+          <w:sz w:val="26"/>
+          <w:szCs w:val="26"/>
+        </w:rPr>
+        <w:t>Your resource can communicate with IPV4, IPv6 or both)</w:t>
+      </w:r>
+    </w:p>
+    <w:p>
+      <w:pPr>
+        <w:pStyle w:val="ListParagraph"/>
+        <w:numPr>
+          <w:ilvl w:val="0"/>
+          <w:numId w:val="6"/>
+        </w:numPr>
+        <w:rPr>
+          <w:b/>
+          <w:sz w:val="26"/>
+          <w:szCs w:val="26"/>
+        </w:rPr>
+      </w:pPr>
+      <w:r>
+        <w:rPr>
+          <w:sz w:val="26"/>
+          <w:szCs w:val="26"/>
+        </w:rPr>
+        <w:t>Virtual Private cloud (VPC)</w:t>
+      </w:r>
+      <w:r>
+        <w:rPr>
+          <w:sz w:val="26"/>
+          <w:szCs w:val="26"/>
+        </w:rPr>
+        <w:t xml:space="preserve">: Select the </w:t>
+      </w:r>
+      <w:r>
+        <w:rPr>
+          <w:b/>
+          <w:sz w:val="26"/>
+          <w:szCs w:val="26"/>
+        </w:rPr>
+        <w:t>VPC</w:t>
+      </w:r>
+      <w:r>
+        <w:rPr>
+          <w:sz w:val="26"/>
+          <w:szCs w:val="26"/>
+        </w:rPr>
+        <w:t xml:space="preserve"> </w:t>
+      </w:r>
+      <w:r>
+        <w:rPr>
+          <w:b/>
+          <w:sz w:val="26"/>
+          <w:szCs w:val="26"/>
+        </w:rPr>
+        <w:t>with</w:t>
+      </w:r>
+      <w:r>
+        <w:rPr>
+          <w:sz w:val="26"/>
+          <w:szCs w:val="26"/>
+        </w:rPr>
+        <w:t xml:space="preserve"> suitable amount of </w:t>
+      </w:r>
+      <w:r>
+        <w:rPr>
+          <w:b/>
+          <w:sz w:val="26"/>
+          <w:szCs w:val="26"/>
+        </w:rPr>
+        <w:t>subnets</w:t>
+      </w:r>
+      <w:r>
+        <w:rPr>
+          <w:sz w:val="26"/>
+          <w:szCs w:val="26"/>
+        </w:rPr>
+        <w:t xml:space="preserve"> and </w:t>
+      </w:r>
+      <w:r>
+        <w:rPr>
+          <w:b/>
+          <w:sz w:val="26"/>
+          <w:szCs w:val="26"/>
+        </w:rPr>
+        <w:t>availability zones</w:t>
+      </w:r>
+    </w:p>
+    <w:p>
+      <w:pPr>
+        <w:pStyle w:val="ListParagraph"/>
+        <w:numPr>
+          <w:ilvl w:val="0"/>
+          <w:numId w:val="6"/>
+        </w:numPr>
+        <w:rPr>
+          <w:sz w:val="26"/>
+          <w:szCs w:val="26"/>
+        </w:rPr>
+      </w:pPr>
+      <w:r>
+        <w:rPr>
+          <w:sz w:val="26"/>
+          <w:szCs w:val="26"/>
+        </w:rPr>
+        <w:t xml:space="preserve">DB subnet group: select the </w:t>
+      </w:r>
+      <w:r>
+        <w:rPr>
+          <w:sz w:val="26"/>
+          <w:szCs w:val="26"/>
+        </w:rPr>
+        <w:t>suitable amount of subnets and availability zones</w:t>
+      </w:r>
+    </w:p>
+    <w:p>
+      <w:pPr>
+        <w:pStyle w:val="ListParagraph"/>
+        <w:numPr>
+          <w:ilvl w:val="0"/>
+          <w:numId w:val="6"/>
+        </w:numPr>
+        <w:rPr>
+          <w:sz w:val="26"/>
+          <w:szCs w:val="26"/>
+        </w:rPr>
+      </w:pPr>
+      <w:r>
+        <w:rPr>
+          <w:sz w:val="26"/>
+          <w:szCs w:val="26"/>
+        </w:rPr>
+        <w:t>Public access: select Yes or No to Enable or Disable it</w:t>
+      </w:r>
+    </w:p>
+    <w:p>
+      <w:pPr>
+        <w:pStyle w:val="ListParagraph"/>
+        <w:numPr>
+          <w:ilvl w:val="0"/>
+          <w:numId w:val="6"/>
+        </w:numPr>
+        <w:rPr>
+          <w:sz w:val="26"/>
+          <w:szCs w:val="26"/>
+        </w:rPr>
+      </w:pPr>
+      <w:r>
+        <w:rPr>
+          <w:sz w:val="26"/>
+          <w:szCs w:val="26"/>
+        </w:rPr>
+        <w:t>VPC security group(firewall): Select suitable security groups or create new one with the right configurations to allow Inbound and Outbound traffic to your Aurora DB</w:t>
+      </w:r>
+    </w:p>
+    <w:p>
+      <w:pPr>
+        <w:pStyle w:val="ListParagraph"/>
+        <w:numPr>
+          <w:ilvl w:val="0"/>
+          <w:numId w:val="6"/>
+        </w:numPr>
+        <w:rPr>
+          <w:sz w:val="26"/>
+          <w:szCs w:val="26"/>
+        </w:rPr>
+      </w:pPr>
+      <w:r>
+        <w:rPr>
+          <w:sz w:val="26"/>
+          <w:szCs w:val="26"/>
+        </w:rPr>
+        <w:t>RDS Proxy(optional)</w:t>
+      </w:r>
+    </w:p>
+    <w:p>
+      <w:pPr>
+        <w:pStyle w:val="ListParagraph"/>
+        <w:numPr>
+          <w:ilvl w:val="0"/>
+          <w:numId w:val="6"/>
+        </w:numPr>
+        <w:rPr>
+          <w:sz w:val="26"/>
+          <w:szCs w:val="26"/>
+        </w:rPr>
+      </w:pPr>
+      <w:r>
+        <w:rPr>
+          <w:sz w:val="26"/>
+          <w:szCs w:val="26"/>
+        </w:rPr>
+        <w:t xml:space="preserve">Database port: default for MySQL is </w:t>
+      </w:r>
+      <w:r>
+        <w:rPr>
+          <w:sz w:val="26"/>
+          <w:szCs w:val="26"/>
+        </w:rPr>
+        <w:t xml:space="preserve">port </w:t>
+      </w:r>
+      <w:r>
+        <w:rPr>
+          <w:sz w:val="26"/>
+          <w:szCs w:val="26"/>
+        </w:rPr>
+        <w:t>3306</w:t>
+      </w:r>
+    </w:p>
+    <w:p>
+      <w:pPr>
+        <w:rPr>
+          <w:sz w:val="26"/>
+          <w:szCs w:val="26"/>
+        </w:rPr>
+      </w:pPr>
+      <w:r>
+        <w:rPr>
+          <w:sz w:val="26"/>
+          <w:szCs w:val="26"/>
+        </w:rPr>
+        <w:lastRenderedPageBreak/>
+        <w:t xml:space="preserve">Step 8: </w:t>
+      </w:r>
+      <w:r>
+        <w:rPr>
+          <w:sz w:val="26"/>
+          <w:szCs w:val="26"/>
+        </w:rPr>
+        <w:t>Enable or disable Read replicate write forwarding</w:t>
+      </w:r>
+    </w:p>
+    <w:p>
+      <w:pPr>
+        <w:rPr>
+          <w:sz w:val="26"/>
+          <w:szCs w:val="26"/>
+        </w:rPr>
+      </w:pPr>
+      <w:r>
+        <w:rPr>
+          <w:sz w:val="26"/>
+          <w:szCs w:val="26"/>
+        </w:rPr>
+        <w:t xml:space="preserve">Step 9: </w:t>
+      </w:r>
+      <w:r>
+        <w:rPr>
+          <w:sz w:val="26"/>
+          <w:szCs w:val="26"/>
+        </w:rPr>
+        <w:t xml:space="preserve">Database authentication: choose IAM </w:t>
+      </w:r>
+      <w:proofErr w:type="spellStart"/>
+      <w:r>
+        <w:rPr>
+          <w:sz w:val="26"/>
+          <w:szCs w:val="26"/>
+        </w:rPr>
+        <w:t>db</w:t>
+      </w:r>
+      <w:proofErr w:type="spellEnd"/>
+      <w:r>
+        <w:rPr>
+          <w:sz w:val="26"/>
+          <w:szCs w:val="26"/>
+        </w:rPr>
+        <w:t xml:space="preserve"> authentication or Kerberos authentication</w:t>
+      </w:r>
+    </w:p>
+    <w:p>
+      <w:pPr>
+        <w:rPr>
+          <w:sz w:val="26"/>
+          <w:szCs w:val="26"/>
+        </w:rPr>
+      </w:pPr>
+      <w:r>
+        <w:rPr>
+          <w:sz w:val="26"/>
+          <w:szCs w:val="26"/>
+        </w:rPr>
+        <w:t>Step 10: Enable or disable Monitoring</w:t>
+      </w:r>
+    </w:p>
+    <w:p>
+      <w:pPr>
+        <w:rPr>
+          <w:sz w:val="26"/>
+          <w:szCs w:val="26"/>
+        </w:rPr>
+      </w:pPr>
+      <w:r>
+        <w:rPr>
+          <w:sz w:val="26"/>
+          <w:szCs w:val="26"/>
+        </w:rPr>
+        <w:t xml:space="preserve">Step </w:t>
+      </w:r>
+      <w:proofErr w:type="gramStart"/>
+      <w:r>
+        <w:rPr>
+          <w:sz w:val="26"/>
+          <w:szCs w:val="26"/>
+        </w:rPr>
+        <w:t>11 :</w:t>
+      </w:r>
+      <w:proofErr w:type="gramEnd"/>
+      <w:r>
+        <w:rPr>
+          <w:sz w:val="26"/>
+          <w:szCs w:val="26"/>
+        </w:rPr>
+        <w:t xml:space="preserve"> Additional configuration</w:t>
+      </w:r>
+    </w:p>
+    <w:p>
+      <w:pPr>
+        <w:pStyle w:val="ListParagraph"/>
+        <w:numPr>
+          <w:ilvl w:val="0"/>
+          <w:numId w:val="6"/>
+        </w:numPr>
+        <w:rPr>
+          <w:sz w:val="26"/>
+          <w:szCs w:val="26"/>
+        </w:rPr>
+      </w:pPr>
+      <w:r>
+        <w:rPr>
+          <w:sz w:val="26"/>
+          <w:szCs w:val="26"/>
+        </w:rPr>
+        <w:t xml:space="preserve">Initial </w:t>
+      </w:r>
+      <w:proofErr w:type="spellStart"/>
+      <w:r>
+        <w:rPr>
+          <w:sz w:val="26"/>
+          <w:szCs w:val="26"/>
+        </w:rPr>
+        <w:t>db</w:t>
+      </w:r>
+      <w:proofErr w:type="spellEnd"/>
+      <w:r>
+        <w:rPr>
+          <w:sz w:val="26"/>
+          <w:szCs w:val="26"/>
+        </w:rPr>
+        <w:t xml:space="preserve"> name</w:t>
+      </w:r>
+    </w:p>
+    <w:p>
+      <w:pPr>
+        <w:pStyle w:val="ListParagraph"/>
+        <w:numPr>
+          <w:ilvl w:val="0"/>
+          <w:numId w:val="6"/>
+        </w:numPr>
+        <w:rPr>
+          <w:sz w:val="26"/>
+          <w:szCs w:val="26"/>
+        </w:rPr>
+      </w:pPr>
+      <w:r>
+        <w:rPr>
+          <w:sz w:val="26"/>
+          <w:szCs w:val="26"/>
+        </w:rPr>
+        <w:t>DB cluster parameter group and DB parameter group</w:t>
+      </w:r>
+    </w:p>
+    <w:p>
+      <w:pPr>
+        <w:pStyle w:val="ListParagraph"/>
+        <w:numPr>
+          <w:ilvl w:val="0"/>
+          <w:numId w:val="6"/>
+        </w:numPr>
+        <w:rPr>
+          <w:sz w:val="26"/>
+          <w:szCs w:val="26"/>
+        </w:rPr>
+      </w:pPr>
+      <w:r>
+        <w:rPr>
+          <w:sz w:val="26"/>
+          <w:szCs w:val="26"/>
+        </w:rPr>
+        <w:t>Option group</w:t>
+      </w:r>
+    </w:p>
+    <w:p>
+      <w:pPr>
+        <w:pStyle w:val="ListParagraph"/>
+        <w:numPr>
+          <w:ilvl w:val="0"/>
+          <w:numId w:val="6"/>
+        </w:numPr>
+        <w:rPr>
+          <w:sz w:val="26"/>
+          <w:szCs w:val="26"/>
+        </w:rPr>
+      </w:pPr>
+      <w:r>
+        <w:rPr>
+          <w:sz w:val="26"/>
+          <w:szCs w:val="26"/>
+        </w:rPr>
+        <w:t>Failover priority</w:t>
+      </w:r>
+    </w:p>
+    <w:p>
+      <w:pPr>
+        <w:pStyle w:val="ListParagraph"/>
+        <w:numPr>
+          <w:ilvl w:val="0"/>
+          <w:numId w:val="6"/>
+        </w:numPr>
+        <w:rPr>
+          <w:sz w:val="26"/>
+          <w:szCs w:val="26"/>
+        </w:rPr>
+      </w:pPr>
+      <w:r>
+        <w:rPr>
+          <w:sz w:val="26"/>
+          <w:szCs w:val="26"/>
+        </w:rPr>
+        <w:t xml:space="preserve">Backup: </w:t>
+      </w:r>
+    </w:p>
+    <w:p>
+      <w:pPr>
+        <w:pStyle w:val="ListParagraph"/>
+        <w:numPr>
+          <w:ilvl w:val="1"/>
+          <w:numId w:val="6"/>
+        </w:numPr>
+        <w:rPr>
+          <w:sz w:val="26"/>
+          <w:szCs w:val="26"/>
+        </w:rPr>
+      </w:pPr>
+      <w:r>
+        <w:rPr>
+          <w:sz w:val="26"/>
+          <w:szCs w:val="26"/>
+        </w:rPr>
+        <w:t>Encryption</w:t>
+      </w:r>
+    </w:p>
+    <w:p>
+      <w:pPr>
+        <w:pStyle w:val="ListParagraph"/>
+        <w:numPr>
+          <w:ilvl w:val="1"/>
+          <w:numId w:val="6"/>
+        </w:numPr>
+        <w:rPr>
+          <w:sz w:val="26"/>
+          <w:szCs w:val="26"/>
+        </w:rPr>
+      </w:pPr>
+      <w:r>
+        <w:rPr>
+          <w:sz w:val="26"/>
+          <w:szCs w:val="26"/>
+        </w:rPr>
+        <w:t>Log export</w:t>
+      </w:r>
+    </w:p>
+    <w:p>
+      <w:pPr>
+        <w:pStyle w:val="ListParagraph"/>
+        <w:numPr>
+          <w:ilvl w:val="1"/>
+          <w:numId w:val="6"/>
+        </w:numPr>
+        <w:rPr>
+          <w:sz w:val="26"/>
+          <w:szCs w:val="26"/>
+        </w:rPr>
+      </w:pPr>
+      <w:r>
+        <w:rPr>
+          <w:sz w:val="26"/>
+          <w:szCs w:val="26"/>
+        </w:rPr>
+        <w:t>De</w:t>
+      </w:r>
+      <w:r>
+        <w:rPr>
+          <w:sz w:val="26"/>
+          <w:szCs w:val="26"/>
+        </w:rPr>
+        <w:t>letion Protection</w:t>
+      </w:r>
+    </w:p>
+    <w:p>
+      <w:pPr>
+        <w:rPr>
+          <w:sz w:val="26"/>
+          <w:szCs w:val="26"/>
+        </w:rPr>
+      </w:pPr>
+      <w:r>
+        <w:rPr>
+          <w:sz w:val="26"/>
+          <w:szCs w:val="26"/>
+        </w:rPr>
+        <w:t>Step 12: Review estimated costs and Create database</w:t>
+      </w:r>
+    </w:p>
+    <w:p>
+      <w:pPr>
+        <w:rPr>
+          <w:sz w:val="26"/>
+          <w:szCs w:val="26"/>
+        </w:rPr>
+      </w:pPr>
+      <w:r>
+        <w:rPr>
+          <w:sz w:val="26"/>
+          <w:szCs w:val="26"/>
+        </w:rPr>
+        <w:t>Result:</w:t>
+      </w:r>
+    </w:p>
+    <w:p>
+      <w:pPr>
+        <w:rPr>
+          <w:sz w:val="26"/>
+          <w:szCs w:val="26"/>
+        </w:rPr>
+      </w:pPr>
+      <w:r>
+        <w:rPr>
+          <w:sz w:val="26"/>
+          <w:szCs w:val="26"/>
+        </w:rPr>
+        <w:drawing>
+          <wp:inline distT="0" distB="0" distL="0" distR="0" wp14:anchorId="765A42CC" wp14:editId="5ADBD017">
+            <wp:extent cx="5943600" cy="3667760"/>
+            <wp:effectExtent l="0" t="0" r="0" b="8890"/>
+            <wp:docPr id="5" name="Picture 5"/>
+            <wp:cNvGraphicFramePr>
+              <a:graphicFrameLocks xmlns:a="http://schemas.openxmlformats.org/drawingml/2006/main" noChangeAspect="1"/>
+            </wp:cNvGraphicFramePr>
+            <a:graphic xmlns:a="http://schemas.openxmlformats.org/drawingml/2006/main">
+              <a:graphicData uri="http://schemas.openxmlformats.org/drawingml/2006/picture">
+                <pic:pic xmlns:pic="http://schemas.openxmlformats.org/drawingml/2006/picture">
+                  <pic:nvPicPr>
+                    <pic:cNvPr id="1" name=""/>
+                    <pic:cNvPicPr/>
+                  </pic:nvPicPr>
+                  <pic:blipFill>
+                    <a:blip r:embed="rId10"/>
+                    <a:stretch>
+                      <a:fillRect/>
+                    </a:stretch>
+                  </pic:blipFill>
+                  <pic:spPr>
+                    <a:xfrm>
+                      <a:off x="0" y="0"/>
+                      <a:ext cx="5943600" cy="3667760"/>
+                    </a:xfrm>
+                    <a:prstGeom prst="rect">
+                      <a:avLst/>
+                    </a:prstGeom>
+                  </pic:spPr>
+                </pic:pic>
+              </a:graphicData>
+            </a:graphic>
+          </wp:inline>
+        </w:drawing>
+      </w:r>
+    </w:p>
+    <w:p>
+      <w:pPr>
+        <w:pStyle w:val="ListParagraph"/>
+        <w:numPr>
+          <w:ilvl w:val="0"/>
+          <w:numId w:val="9"/>
+        </w:numPr>
+        <w:rPr>
+          <w:sz w:val="26"/>
+          <w:szCs w:val="26"/>
+        </w:rPr>
+      </w:pPr>
+      <w:r>
+        <w:rPr>
+          <w:sz w:val="26"/>
+          <w:szCs w:val="26"/>
+        </w:rPr>
+        <w:t>We have reader and writer endpoint just like the diagram Aurora DB cluster has shown</w:t>
+      </w:r>
+      <w:r>
+        <w:rPr>
+          <w:sz w:val="26"/>
+          <w:szCs w:val="26"/>
+        </w:rPr>
+        <w:t xml:space="preserve"> (</w:t>
+      </w:r>
+      <w:r>
+        <w:rPr>
+          <w:sz w:val="26"/>
+          <w:szCs w:val="26"/>
+        </w:rPr>
+        <w:t>Writer</w:t>
+      </w:r>
+      <w:r>
+        <w:rPr>
+          <w:sz w:val="26"/>
+          <w:szCs w:val="26"/>
+        </w:rPr>
+        <w:t xml:space="preserve"> Endpoint for Master, Reader Endpoint for Replicas)</w:t>
+      </w:r>
+    </w:p>
+    <w:p>
+      <w:pPr>
+        <w:outlineLvl w:val="2"/>
+        <w:rPr>
+          <w:b/>
+          <w:sz w:val="26"/>
+          <w:szCs w:val="26"/>
+        </w:rPr>
+      </w:pPr>
+      <w:r>
+        <w:rPr>
+          <w:b/>
+          <w:sz w:val="26"/>
+          <w:szCs w:val="26"/>
+        </w:rPr>
+        <w:lastRenderedPageBreak/>
+        <w:t>Replica auto-scaling</w:t>
+      </w:r>
+    </w:p>
+    <w:p>
+      <w:pPr>
+        <w:rPr>
+          <w:sz w:val="26"/>
+          <w:szCs w:val="26"/>
+        </w:rPr>
+      </w:pPr>
+      <w:r>
+        <w:rPr>
+          <w:noProof/>
+        </w:rPr>
+        <w:drawing>
+          <wp:inline distT="0" distB="0" distL="0" distR="0" wp14:anchorId="50556E17" wp14:editId="786D35AE">
+            <wp:extent cx="5943600" cy="3238500"/>
+            <wp:effectExtent l="0" t="0" r="0" b="0"/>
+            <wp:docPr id="6" name="Picture 6"/>
+            <wp:cNvGraphicFramePr>
+              <a:graphicFrameLocks xmlns:a="http://schemas.openxmlformats.org/drawingml/2006/main" noChangeAspect="1"/>
+            </wp:cNvGraphicFramePr>
+            <a:graphic xmlns:a="http://schemas.openxmlformats.org/drawingml/2006/main">
+              <a:graphicData uri="http://schemas.openxmlformats.org/drawingml/2006/picture">
+                <pic:pic xmlns:pic="http://schemas.openxmlformats.org/drawingml/2006/picture">
+                  <pic:nvPicPr>
+                    <pic:cNvPr id="1" name=""/>
+                    <pic:cNvPicPr/>
+                  </pic:nvPicPr>
+                  <pic:blipFill>
+                    <a:blip r:embed="rId9"/>
+                    <a:stretch>
+                      <a:fillRect/>
+                    </a:stretch>
+                  </pic:blipFill>
+                  <pic:spPr>
+                    <a:xfrm>
+                      <a:off x="0" y="0"/>
+                      <a:ext cx="5943600" cy="3238500"/>
+                    </a:xfrm>
+                    <a:prstGeom prst="rect">
+                      <a:avLst/>
+                    </a:prstGeom>
+                  </pic:spPr>
+                </pic:pic>
+              </a:graphicData>
+            </a:graphic>
+          </wp:inline>
+        </w:drawing>
+      </w:r>
+    </w:p>
+    <w:p>
+      <w:pPr>
+        <w:pStyle w:val="ListParagraph"/>
+        <w:numPr>
+          <w:ilvl w:val="0"/>
+          <w:numId w:val="6"/>
+        </w:numPr>
+        <w:rPr>
+          <w:sz w:val="26"/>
+          <w:szCs w:val="26"/>
+        </w:rPr>
+      </w:pPr>
+      <w:proofErr w:type="spellStart"/>
+      <w:r>
+        <w:rPr>
+          <w:sz w:val="26"/>
+          <w:szCs w:val="26"/>
+        </w:rPr>
+        <w:t>Config</w:t>
+      </w:r>
+      <w:proofErr w:type="spellEnd"/>
+      <w:r>
+        <w:rPr>
+          <w:sz w:val="26"/>
+          <w:szCs w:val="26"/>
+        </w:rPr>
+        <w:t xml:space="preserve"> Policy details: policy name, IAM role, Target </w:t>
+      </w:r>
+      <w:proofErr w:type="gramStart"/>
+      <w:r>
+        <w:rPr>
+          <w:sz w:val="26"/>
+          <w:szCs w:val="26"/>
+        </w:rPr>
+        <w:t>metric(</w:t>
+      </w:r>
+      <w:proofErr w:type="gramEnd"/>
+      <w:r>
+        <w:rPr>
+          <w:sz w:val="26"/>
+          <w:szCs w:val="26"/>
+        </w:rPr>
+        <w:t>Average CPU utilization of Aurora Replicas, Average connection of Aurora Replicas)</w:t>
+      </w:r>
+    </w:p>
+    <w:p>
+      <w:pPr>
+        <w:pStyle w:val="ListParagraph"/>
+        <w:numPr>
+          <w:ilvl w:val="0"/>
+          <w:numId w:val="6"/>
+        </w:numPr>
+        <w:rPr>
+          <w:sz w:val="26"/>
+          <w:szCs w:val="26"/>
+        </w:rPr>
+      </w:pPr>
+      <w:r>
+        <w:rPr>
+          <w:sz w:val="26"/>
+          <w:szCs w:val="26"/>
+        </w:rPr>
+        <w:t>Cluster capacity details: To set min and max capacity of Replicas</w:t>
+      </w:r>
+      <w:r>
+        <w:rPr>
+          <w:sz w:val="26"/>
+          <w:szCs w:val="26"/>
+        </w:rPr>
+        <w:t xml:space="preserve"> scaling.</w:t>
+      </w:r>
+    </w:p>
+    <w:p>
+      <w:pPr>
+        <w:pStyle w:val="ListParagraph"/>
+        <w:numPr>
+          <w:ilvl w:val="0"/>
+          <w:numId w:val="6"/>
+        </w:numPr>
+        <w:rPr>
+          <w:sz w:val="26"/>
+          <w:szCs w:val="26"/>
+        </w:rPr>
+      </w:pPr>
+      <w:r>
+        <w:rPr>
+          <w:sz w:val="26"/>
+          <w:szCs w:val="26"/>
+        </w:rPr>
+        <w:t xml:space="preserve">If you want to add more AWS region for your Aurora DB you will need to change instance type </w:t>
+      </w:r>
+      <w:proofErr w:type="spellStart"/>
+      <w:r>
+        <w:rPr>
+          <w:sz w:val="26"/>
+          <w:szCs w:val="26"/>
+        </w:rPr>
+        <w:t>to</w:t>
+      </w:r>
+      <w:proofErr w:type="spellEnd"/>
+      <w:r>
+        <w:rPr>
+          <w:sz w:val="26"/>
+          <w:szCs w:val="26"/>
+        </w:rPr>
+        <w:t xml:space="preserve"> large to add more region to your Aurora DB</w:t>
+      </w:r>
+    </w:p>
+    <w:p>
+      <w:pPr>
+        <w:pStyle w:val="ListParagraph"/>
+        <w:numPr>
+          <w:ilvl w:val="0"/>
+          <w:numId w:val="6"/>
+        </w:numPr>
+        <w:rPr>
+          <w:sz w:val="26"/>
+          <w:szCs w:val="26"/>
+        </w:rPr>
+      </w:pPr>
+      <w:r>
+        <w:rPr>
+          <w:sz w:val="26"/>
+          <w:szCs w:val="26"/>
+        </w:rPr>
+        <w:t>For</w:t>
+      </w:r>
+      <w:r>
+        <w:rPr>
+          <w:sz w:val="26"/>
+          <w:szCs w:val="26"/>
+        </w:rPr>
+        <w:t xml:space="preserve"> dele</w:t>
       </w:r>
       <w:bookmarkStart w:id="0" w:name="_GoBack"/>
       <w:bookmarkEnd w:id="0"/>
       <w:r>
-        <w:t xml:space="preserve"> (expensive)</w:t>
-      </w:r>
+        <w:rPr>
+          <w:sz w:val="26"/>
+          <w:szCs w:val="26"/>
+        </w:rPr>
+        <w:t>tion: You will need to delete the Aurora DB’s Writer and Reader endpoints first then you safely remove Aurora DB</w:t>
+      </w:r>
+    </w:p>
+    <w:p>
+      <w:pPr>
+        <w:pStyle w:val="ListParagraph"/>
+      </w:pPr>
     </w:p>
     <w:p>
       <w:pPr>
@@ -3911,7 +5036,7 @@
 </file>
 
 <file path=word/numbering.xml><?xml version="1.0" encoding="utf-8"?>
-<w:numbering xmlns:wpc="http://schemas.microsoft.com/office/word/2010/wordprocessingCanvas" xmlns:cx="http://schemas.microsoft.com/office/drawing/2014/chartex" xmlns:cx1="http://schemas.microsoft.com/office/drawing/2015/9/8/chartex" xmlns:mc="http://schemas.openxmlformats.org/markup-compatibility/2006" xmlns:o="urn:schemas-microsoft-com:office:office" xmlns:r="http://schemas.openxmlformats.org/officeDocument/2006/relationships" xmlns:m="http://schemas.openxmlformats.org/officeDocument/2006/math" xmlns:v="urn:schemas-microsoft-com:vml" xmlns:wp14="http://schemas.microsoft.com/office/word/2010/wordprocessingDrawing" xmlns:wp="http://schemas.openxmlformats.org/drawingml/2006/wordprocessingDrawing" xmlns:w10="urn:schemas-microsoft-com:office:word" xmlns:w="http://schemas.openxmlformats.org/wordprocessingml/2006/main" xmlns:w14="http://schemas.microsoft.com/office/word/2010/wordml" xmlns:w15="http://schemas.microsoft.com/office/word/2012/wordml" xmlns:w16se="http://schemas.microsoft.com/office/word/2015/wordml/symex" xmlns:wpg="http://schemas.microsoft.com/office/word/2010/wordprocessingGroup" xmlns:wpi="http://schemas.microsoft.com/office/word/2010/wordprocessingInk" xmlns:wne="http://schemas.microsoft.com/office/word/2006/wordml" xmlns:wps="http://schemas.microsoft.com/office/word/2010/wordprocessingShape" mc:Ignorable="w14 w15 w16se wp14">
+<w:numbering xmlns:wpc="http://schemas.microsoft.com/office/word/2010/wordprocessingCanvas" xmlns:cx="http://schemas.microsoft.com/office/drawing/2014/chartex" xmlns:mc="http://schemas.openxmlformats.org/markup-compatibility/2006" xmlns:o="urn:schemas-microsoft-com:office:office" xmlns:r="http://schemas.openxmlformats.org/officeDocument/2006/relationships" xmlns:m="http://schemas.openxmlformats.org/officeDocument/2006/math" xmlns:v="urn:schemas-microsoft-com:vml" xmlns:wp14="http://schemas.microsoft.com/office/word/2010/wordprocessingDrawing" xmlns:wp="http://schemas.openxmlformats.org/drawingml/2006/wordprocessingDrawing" xmlns:w10="urn:schemas-microsoft-com:office:word" xmlns:w="http://schemas.openxmlformats.org/wordprocessingml/2006/main" xmlns:w14="http://schemas.microsoft.com/office/word/2010/wordml" xmlns:w15="http://schemas.microsoft.com/office/word/2012/wordml" xmlns:w16se="http://schemas.microsoft.com/office/word/2015/wordml/symex" xmlns:wpg="http://schemas.microsoft.com/office/word/2010/wordprocessingGroup" xmlns:wpi="http://schemas.microsoft.com/office/word/2010/wordprocessingInk" xmlns:wne="http://schemas.microsoft.com/office/word/2006/wordml" xmlns:wps="http://schemas.microsoft.com/office/word/2010/wordprocessingShape" mc:Ignorable="w14 w15 w16se wp14">
   <w:abstractNum w:abstractNumId="0" w15:restartNumberingAfterBreak="0">
     <w:nsid w:val="072E1F0E"/>
     <w:multiLevelType w:val="hybridMultilevel"/>
@@ -4591,6 +5716,119 @@
     </w:lvl>
   </w:abstractNum>
   <w:abstractNum w:abstractNumId="6" w15:restartNumberingAfterBreak="0">
+    <w:nsid w:val="53691ED9"/>
+    <w:multiLevelType w:val="hybridMultilevel"/>
+    <w:tmpl w:val="33A21C80"/>
+    <w:lvl w:ilvl="0" w:tplc="FA9AA4F0">
+      <w:start w:val="1"/>
+      <w:numFmt w:val="bullet"/>
+      <w:lvlText w:val=""/>
+      <w:lvlJc w:val="left"/>
+      <w:pPr>
+        <w:ind w:left="360" w:hanging="360"/>
+      </w:pPr>
+      <w:rPr>
+        <w:rFonts w:ascii="Symbol" w:hAnsi="Symbol" w:hint="default"/>
+      </w:rPr>
+    </w:lvl>
+    <w:lvl w:ilvl="1" w:tplc="04090003" w:tentative="1">
+      <w:start w:val="1"/>
+      <w:numFmt w:val="bullet"/>
+      <w:lvlText w:val="o"/>
+      <w:lvlJc w:val="left"/>
+      <w:pPr>
+        <w:ind w:left="1080" w:hanging="360"/>
+      </w:pPr>
+      <w:rPr>
+        <w:rFonts w:ascii="Courier New" w:hAnsi="Courier New" w:cs="Courier New" w:hint="default"/>
+      </w:rPr>
+    </w:lvl>
+    <w:lvl w:ilvl="2" w:tplc="04090005" w:tentative="1">
+      <w:start w:val="1"/>
+      <w:numFmt w:val="bullet"/>
+      <w:lvlText w:val=""/>
+      <w:lvlJc w:val="left"/>
+      <w:pPr>
+        <w:ind w:left="1800" w:hanging="360"/>
+      </w:pPr>
+      <w:rPr>
+        <w:rFonts w:ascii="Wingdings" w:hAnsi="Wingdings" w:hint="default"/>
+      </w:rPr>
+    </w:lvl>
+    <w:lvl w:ilvl="3" w:tplc="04090001" w:tentative="1">
+      <w:start w:val="1"/>
+      <w:numFmt w:val="bullet"/>
+      <w:lvlText w:val=""/>
+      <w:lvlJc w:val="left"/>
+      <w:pPr>
+        <w:ind w:left="2520" w:hanging="360"/>
+      </w:pPr>
+      <w:rPr>
+        <w:rFonts w:ascii="Symbol" w:hAnsi="Symbol" w:hint="default"/>
+      </w:rPr>
+    </w:lvl>
+    <w:lvl w:ilvl="4" w:tplc="04090003" w:tentative="1">
+      <w:start w:val="1"/>
+      <w:numFmt w:val="bullet"/>
+      <w:lvlText w:val="o"/>
+      <w:lvlJc w:val="left"/>
+      <w:pPr>
+        <w:ind w:left="3240" w:hanging="360"/>
+      </w:pPr>
+      <w:rPr>
+        <w:rFonts w:ascii="Courier New" w:hAnsi="Courier New" w:cs="Courier New" w:hint="default"/>
+      </w:rPr>
+    </w:lvl>
+    <w:lvl w:ilvl="5" w:tplc="04090005" w:tentative="1">
+      <w:start w:val="1"/>
+      <w:numFmt w:val="bullet"/>
+      <w:lvlText w:val=""/>
+      <w:lvlJc w:val="left"/>
+      <w:pPr>
+        <w:ind w:left="3960" w:hanging="360"/>
+      </w:pPr>
+      <w:rPr>
+        <w:rFonts w:ascii="Wingdings" w:hAnsi="Wingdings" w:hint="default"/>
+      </w:rPr>
+    </w:lvl>
+    <w:lvl w:ilvl="6" w:tplc="04090001" w:tentative="1">
+      <w:start w:val="1"/>
+      <w:numFmt w:val="bullet"/>
+      <w:lvlText w:val=""/>
+      <w:lvlJc w:val="left"/>
+      <w:pPr>
+        <w:ind w:left="4680" w:hanging="360"/>
+      </w:pPr>
+      <w:rPr>
+        <w:rFonts w:ascii="Symbol" w:hAnsi="Symbol" w:hint="default"/>
+      </w:rPr>
+    </w:lvl>
+    <w:lvl w:ilvl="7" w:tplc="04090003" w:tentative="1">
+      <w:start w:val="1"/>
+      <w:numFmt w:val="bullet"/>
+      <w:lvlText w:val="o"/>
+      <w:lvlJc w:val="left"/>
+      <w:pPr>
+        <w:ind w:left="5400" w:hanging="360"/>
+      </w:pPr>
+      <w:rPr>
+        <w:rFonts w:ascii="Courier New" w:hAnsi="Courier New" w:cs="Courier New" w:hint="default"/>
+      </w:rPr>
+    </w:lvl>
+    <w:lvl w:ilvl="8" w:tplc="04090005" w:tentative="1">
+      <w:start w:val="1"/>
+      <w:numFmt w:val="bullet"/>
+      <w:lvlText w:val=""/>
+      <w:lvlJc w:val="left"/>
+      <w:pPr>
+        <w:ind w:left="6120" w:hanging="360"/>
+      </w:pPr>
+      <w:rPr>
+        <w:rFonts w:ascii="Wingdings" w:hAnsi="Wingdings" w:hint="default"/>
+      </w:rPr>
+    </w:lvl>
+  </w:abstractNum>
+  <w:abstractNum w:abstractNumId="7" w15:restartNumberingAfterBreak="0">
     <w:nsid w:val="5B296C28"/>
     <w:multiLevelType w:val="hybridMultilevel"/>
     <w:tmpl w:val="25047A60"/>
@@ -4703,7 +5941,7 @@
       </w:rPr>
     </w:lvl>
   </w:abstractNum>
-  <w:abstractNum w:abstractNumId="7" w15:restartNumberingAfterBreak="0">
+  <w:abstractNum w:abstractNumId="8" w15:restartNumberingAfterBreak="0">
     <w:nsid w:val="71772749"/>
     <w:multiLevelType w:val="hybridMultilevel"/>
     <w:tmpl w:val="A0ECFC66"/>
@@ -4823,13 +6061,13 @@
     <w:abstractNumId w:val="2"/>
   </w:num>
   <w:num w:numId="3">
-    <w:abstractNumId w:val="7"/>
+    <w:abstractNumId w:val="8"/>
   </w:num>
   <w:num w:numId="4">
     <w:abstractNumId w:val="3"/>
   </w:num>
   <w:num w:numId="5">
-    <w:abstractNumId w:val="6"/>
+    <w:abstractNumId w:val="7"/>
   </w:num>
   <w:num w:numId="6">
     <w:abstractNumId w:val="0"/>
@@ -4839,6 +6077,9 @@
   </w:num>
   <w:num w:numId="8">
     <w:abstractNumId w:val="1"/>
+  </w:num>
+  <w:num w:numId="9">
+    <w:abstractNumId w:val="6"/>
   </w:num>
 </w:numbering>
 </file>
@@ -5634,7 +6875,7 @@
 </file>
 
 <file path=customXml/itemProps1.xml><?xml version="1.0" encoding="utf-8"?>
-<ds:datastoreItem xmlns:ds="http://schemas.openxmlformats.org/officeDocument/2006/customXml" ds:itemID="{CAE6D582-44C1-4954-A311-D41CD071A8E3}">
+<ds:datastoreItem xmlns:ds="http://schemas.openxmlformats.org/officeDocument/2006/customXml" ds:itemID="{EF38C41F-E7DD-4BC5-ACD7-C2BD29D42B03}">
   <ds:schemaRefs>
     <ds:schemaRef ds:uri="http://schemas.openxmlformats.org/officeDocument/2006/bibliography"/>
   </ds:schemaRefs>

</xml_diff>

<commit_message>
Add more ElasticCache related info to document
</commit_message>
<xml_diff>
--- a/Section 9  - RDS + Aurora + ElasticCache.DOCX
+++ b/Section 9  - RDS + Aurora + ElasticCache.DOCX
@@ -1,6 +1,6 @@
 
 <file path=word/document.xml><?xml version="1.0" encoding="utf-8"?>
-<w:document xmlns:wpc="http://schemas.microsoft.com/office/word/2010/wordprocessingCanvas" xmlns:cx="http://schemas.microsoft.com/office/drawing/2014/chartex" xmlns:mc="http://schemas.openxmlformats.org/markup-compatibility/2006" xmlns:o="urn:schemas-microsoft-com:office:office" xmlns:r="http://schemas.openxmlformats.org/officeDocument/2006/relationships" xmlns:m="http://schemas.openxmlformats.org/officeDocument/2006/math" xmlns:v="urn:schemas-microsoft-com:vml" xmlns:wp14="http://schemas.microsoft.com/office/word/2010/wordprocessingDrawing" xmlns:wp="http://schemas.openxmlformats.org/drawingml/2006/wordprocessingDrawing" xmlns:w10="urn:schemas-microsoft-com:office:word" xmlns:w="http://schemas.openxmlformats.org/wordprocessingml/2006/main" xmlns:w14="http://schemas.microsoft.com/office/word/2010/wordml" xmlns:w15="http://schemas.microsoft.com/office/word/2012/wordml" xmlns:w16se="http://schemas.microsoft.com/office/word/2015/wordml/symex" xmlns:wpg="http://schemas.microsoft.com/office/word/2010/wordprocessingGroup" xmlns:wpi="http://schemas.microsoft.com/office/word/2010/wordprocessingInk" xmlns:wne="http://schemas.microsoft.com/office/word/2006/wordml" xmlns:wps="http://schemas.microsoft.com/office/word/2010/wordprocessingShape" mc:Ignorable="w14 w15 w16se wp14">
+<w:document xmlns:wpc="http://schemas.microsoft.com/office/word/2010/wordprocessingCanvas" xmlns:cx="http://schemas.microsoft.com/office/drawing/2014/chartex" xmlns:cx1="http://schemas.microsoft.com/office/drawing/2015/9/8/chartex" xmlns:mc="http://schemas.openxmlformats.org/markup-compatibility/2006" xmlns:o="urn:schemas-microsoft-com:office:office" xmlns:r="http://schemas.openxmlformats.org/officeDocument/2006/relationships" xmlns:m="http://schemas.openxmlformats.org/officeDocument/2006/math" xmlns:v="urn:schemas-microsoft-com:vml" xmlns:wp14="http://schemas.microsoft.com/office/word/2010/wordprocessingDrawing" xmlns:wp="http://schemas.openxmlformats.org/drawingml/2006/wordprocessingDrawing" xmlns:w10="urn:schemas-microsoft-com:office:word" xmlns:w="http://schemas.openxmlformats.org/wordprocessingml/2006/main" xmlns:w14="http://schemas.microsoft.com/office/word/2010/wordml" xmlns:w15="http://schemas.microsoft.com/office/word/2012/wordml" xmlns:w16se="http://schemas.microsoft.com/office/word/2015/wordml/symex" xmlns:wpg="http://schemas.microsoft.com/office/word/2010/wordprocessingGroup" xmlns:wpi="http://schemas.microsoft.com/office/word/2010/wordprocessingInk" xmlns:wne="http://schemas.microsoft.com/office/word/2006/wordml" xmlns:wps="http://schemas.microsoft.com/office/word/2010/wordprocessingShape" mc:Ignorable="w14 w15 w16se wp14">
   <w:body>
     <w:p>
       <w:pPr>
@@ -3824,16 +3824,16 @@
         <w:rPr>
           <w:b/>
           <w:color w:val="4472C4" w:themeColor="accent5"/>
-          <w:sz w:val="32"/>
-          <w:szCs w:val="32"/>
+          <w:sz w:val="30"/>
+          <w:szCs w:val="30"/>
         </w:rPr>
       </w:pPr>
       <w:r>
         <w:rPr>
           <w:b/>
           <w:color w:val="4472C4" w:themeColor="accent5"/>
-          <w:sz w:val="32"/>
-          <w:szCs w:val="32"/>
+          <w:sz w:val="30"/>
+          <w:szCs w:val="30"/>
         </w:rPr>
         <w:lastRenderedPageBreak/>
         <w:t xml:space="preserve">Aurora </w:t>
@@ -3842,8 +3842,8 @@
         <w:rPr>
           <w:b/>
           <w:color w:val="4472C4" w:themeColor="accent5"/>
-          <w:sz w:val="32"/>
-          <w:szCs w:val="32"/>
+          <w:sz w:val="30"/>
+          <w:szCs w:val="30"/>
         </w:rPr>
         <w:t>Hands-on</w:t>
       </w:r>
@@ -3851,8 +3851,8 @@
         <w:rPr>
           <w:b/>
           <w:color w:val="4472C4" w:themeColor="accent5"/>
-          <w:sz w:val="32"/>
-          <w:szCs w:val="32"/>
+          <w:sz w:val="30"/>
+          <w:szCs w:val="30"/>
         </w:rPr>
         <w:t xml:space="preserve"> (expensive)</w:t>
       </w:r>
@@ -4173,23 +4173,7 @@
           <w:sz w:val="26"/>
           <w:szCs w:val="26"/>
         </w:rPr>
-        <w:t xml:space="preserve">Network type: You can choose IPv4 or Dual-stack </w:t>
-      </w:r>
-      <w:proofErr w:type="gramStart"/>
-      <w:r>
-        <w:rPr>
-          <w:sz w:val="26"/>
-          <w:szCs w:val="26"/>
-        </w:rPr>
-        <w:t>mode(</w:t>
-      </w:r>
-      <w:proofErr w:type="gramEnd"/>
-      <w:r>
-        <w:rPr>
-          <w:sz w:val="26"/>
-          <w:szCs w:val="26"/>
-        </w:rPr>
-        <w:t>Your resource can communicate with IPV4, IPv6 or both)</w:t>
+        <w:t>Network type: You can choose IPv4 or Dual-stack mode(Your resource can communicate with IPV4, IPv6 or both)</w:t>
       </w:r>
     </w:p>
     <w:p>
@@ -4290,14 +4274,7 @@
           <w:sz w:val="26"/>
           <w:szCs w:val="26"/>
         </w:rPr>
-        <w:t xml:space="preserve">DB subnet group: select the </w:t>
-      </w:r>
-      <w:r>
-        <w:rPr>
-          <w:sz w:val="26"/>
-          <w:szCs w:val="26"/>
-        </w:rPr>
-        <w:t>suitable amount of subnets and availability zones</w:t>
+        <w:t>DB subnet group: select the suitable amount of subnets and availability zones</w:t>
       </w:r>
     </w:p>
     <w:p>
@@ -4723,6 +4700,7 @@
       </w:pPr>
       <w:r>
         <w:rPr>
+          <w:noProof/>
           <w:sz w:val="26"/>
           <w:szCs w:val="26"/>
         </w:rPr>
@@ -4787,21 +4765,7 @@
           <w:sz w:val="26"/>
           <w:szCs w:val="26"/>
         </w:rPr>
-        <w:t xml:space="preserve"> (</w:t>
-      </w:r>
-      <w:r>
-        <w:rPr>
-          <w:sz w:val="26"/>
-          <w:szCs w:val="26"/>
-        </w:rPr>
-        <w:t>Writer</w:t>
-      </w:r>
-      <w:r>
-        <w:rPr>
-          <w:sz w:val="26"/>
-          <w:szCs w:val="26"/>
-        </w:rPr>
-        <w:t xml:space="preserve"> Endpoint for Master, Reader Endpoint for Replicas)</w:t>
+        <w:t xml:space="preserve"> (Writer Endpoint for Master, Reader Endpoint for Replicas)</w:t>
       </w:r>
     </w:p>
     <w:p>
@@ -4897,23 +4861,7 @@
           <w:sz w:val="26"/>
           <w:szCs w:val="26"/>
         </w:rPr>
-        <w:t xml:space="preserve"> Policy details: policy name, IAM role, Target </w:t>
-      </w:r>
-      <w:proofErr w:type="gramStart"/>
-      <w:r>
-        <w:rPr>
-          <w:sz w:val="26"/>
-          <w:szCs w:val="26"/>
-        </w:rPr>
-        <w:t>metric(</w:t>
-      </w:r>
-      <w:proofErr w:type="gramEnd"/>
-      <w:r>
-        <w:rPr>
-          <w:sz w:val="26"/>
-          <w:szCs w:val="26"/>
-        </w:rPr>
-        <w:t>Average CPU utilization of Aurora Replicas, Average connection of Aurora Replicas)</w:t>
+        <w:t xml:space="preserve"> Policy details: policy name, IAM role, Target metric(Average CPU utilization of Aurora Replicas, Average connection of Aurora Replicas)</w:t>
       </w:r>
     </w:p>
     <w:p>
@@ -5005,25 +4953,2542 @@
         </w:rPr>
         <w:t xml:space="preserve"> dele</w:t>
       </w:r>
+      <w:r>
+        <w:rPr>
+          <w:sz w:val="26"/>
+          <w:szCs w:val="26"/>
+        </w:rPr>
+        <w:t>tion: You will need to delete the Aurora DB’s Writer and Reader endpoints first then you safely remove Aurora DB</w:t>
+      </w:r>
+    </w:p>
+    <w:p>
+      <w:pPr>
+        <w:pStyle w:val="ListParagraph"/>
+      </w:pPr>
+    </w:p>
+    <w:p/>
+    <w:p>
+      <w:r>
+        <w:br w:type="page"/>
+      </w:r>
+    </w:p>
+    <w:p>
+      <w:pPr>
+        <w:pStyle w:val="Heading2"/>
+        <w:rPr>
+          <w:b/>
+          <w:sz w:val="30"/>
+          <w:szCs w:val="30"/>
+        </w:rPr>
+      </w:pPr>
+      <w:r>
+        <w:rPr>
+          <w:b/>
+          <w:sz w:val="30"/>
+          <w:szCs w:val="30"/>
+        </w:rPr>
+        <w:lastRenderedPageBreak/>
+        <w:t>Aurora – Advance Concepts</w:t>
+      </w:r>
+    </w:p>
+    <w:p>
+      <w:pPr>
+        <w:pStyle w:val="Heading3"/>
+      </w:pPr>
+      <w:r>
+        <w:t>Aurora Replicas – Auto Scaling</w:t>
+      </w:r>
+    </w:p>
+    <w:p>
+      <w:r>
+        <w:drawing>
+          <wp:inline distT="0" distB="0" distL="0" distR="0" wp14:anchorId="7F737480" wp14:editId="6CE0A1C4">
+            <wp:extent cx="5943600" cy="3415665"/>
+            <wp:effectExtent l="0" t="0" r="0" b="0"/>
+            <wp:docPr id="7" name="Picture 7"/>
+            <wp:cNvGraphicFramePr>
+              <a:graphicFrameLocks xmlns:a="http://schemas.openxmlformats.org/drawingml/2006/main" noChangeAspect="1"/>
+            </wp:cNvGraphicFramePr>
+            <a:graphic xmlns:a="http://schemas.openxmlformats.org/drawingml/2006/main">
+              <a:graphicData uri="http://schemas.openxmlformats.org/drawingml/2006/picture">
+                <pic:pic xmlns:pic="http://schemas.openxmlformats.org/drawingml/2006/picture">
+                  <pic:nvPicPr>
+                    <pic:cNvPr id="1" name=""/>
+                    <pic:cNvPicPr/>
+                  </pic:nvPicPr>
+                  <pic:blipFill>
+                    <a:blip r:embed="rId11"/>
+                    <a:stretch>
+                      <a:fillRect/>
+                    </a:stretch>
+                  </pic:blipFill>
+                  <pic:spPr>
+                    <a:xfrm>
+                      <a:off x="0" y="0"/>
+                      <a:ext cx="5943600" cy="3415665"/>
+                    </a:xfrm>
+                    <a:prstGeom prst="rect">
+                      <a:avLst/>
+                    </a:prstGeom>
+                  </pic:spPr>
+                </pic:pic>
+              </a:graphicData>
+            </a:graphic>
+          </wp:inline>
+        </w:drawing>
+      </w:r>
+    </w:p>
+    <w:p>
+      <w:r>
+        <w:t>We have many requests on Reader endpoint that lead to increasing in CPU Usage and with Replicas Auto Scaling it will create more Replicas to balance the CPU usage</w:t>
+      </w:r>
+      <w:r>
+        <w:t xml:space="preserve"> </w:t>
+      </w:r>
+      <w:r>
+        <w:sym w:font="Wingdings" w:char="F0E8"/>
+      </w:r>
+      <w:r>
+        <w:t xml:space="preserve"> Reader endpoint will also be extended to cover these news replicas and distributes traffic evenly among all old and new replicas.</w:t>
+      </w:r>
+    </w:p>
+    <w:p>
+      <w:r>
+        <w:br w:type="page"/>
+      </w:r>
+    </w:p>
+    <w:p>
+      <w:pPr>
+        <w:pStyle w:val="Heading3"/>
+      </w:pPr>
+      <w:r>
+        <w:lastRenderedPageBreak/>
+        <w:t>Aurora – Custom Endpoints</w:t>
+      </w:r>
+    </w:p>
+    <w:p>
+      <w:r>
+        <w:drawing>
+          <wp:inline distT="0" distB="0" distL="0" distR="0" wp14:anchorId="18A14D8D" wp14:editId="7343D733">
+            <wp:extent cx="5943600" cy="3333750"/>
+            <wp:effectExtent l="0" t="0" r="0" b="0"/>
+            <wp:docPr id="8" name="Picture 8"/>
+            <wp:cNvGraphicFramePr>
+              <a:graphicFrameLocks xmlns:a="http://schemas.openxmlformats.org/drawingml/2006/main" noChangeAspect="1"/>
+            </wp:cNvGraphicFramePr>
+            <a:graphic xmlns:a="http://schemas.openxmlformats.org/drawingml/2006/main">
+              <a:graphicData uri="http://schemas.openxmlformats.org/drawingml/2006/picture">
+                <pic:pic xmlns:pic="http://schemas.openxmlformats.org/drawingml/2006/picture">
+                  <pic:nvPicPr>
+                    <pic:cNvPr id="1" name=""/>
+                    <pic:cNvPicPr/>
+                  </pic:nvPicPr>
+                  <pic:blipFill>
+                    <a:blip r:embed="rId12"/>
+                    <a:stretch>
+                      <a:fillRect/>
+                    </a:stretch>
+                  </pic:blipFill>
+                  <pic:spPr>
+                    <a:xfrm>
+                      <a:off x="0" y="0"/>
+                      <a:ext cx="5943600" cy="3333750"/>
+                    </a:xfrm>
+                    <a:prstGeom prst="rect">
+                      <a:avLst/>
+                    </a:prstGeom>
+                  </pic:spPr>
+                </pic:pic>
+              </a:graphicData>
+            </a:graphic>
+          </wp:inline>
+        </w:drawing>
+      </w:r>
+    </w:p>
+    <w:p>
+      <w:pPr>
+        <w:pStyle w:val="ListParagraph"/>
+        <w:numPr>
+          <w:ilvl w:val="0"/>
+          <w:numId w:val="6"/>
+        </w:numPr>
+      </w:pPr>
+      <w:r>
+        <w:t>This same setup has 2 different kinds of replicas</w:t>
+      </w:r>
+      <w:r>
+        <w:t xml:space="preserve"> db.r3.large and db.r5.xlarge</w:t>
+      </w:r>
+    </w:p>
+    <w:p>
+      <w:pPr>
+        <w:pStyle w:val="ListParagraph"/>
+        <w:numPr>
+          <w:ilvl w:val="0"/>
+          <w:numId w:val="6"/>
+        </w:numPr>
+      </w:pPr>
+      <w:r>
+        <w:t>The reason because some replicas like db.r5.xlarge are bigger than other</w:t>
+      </w:r>
+    </w:p>
+    <w:p>
+      <w:pPr>
+        <w:pStyle w:val="ListParagraph"/>
+        <w:numPr>
+          <w:ilvl w:val="0"/>
+          <w:numId w:val="6"/>
+        </w:numPr>
+      </w:pPr>
+      <w:r>
+        <w:t>You would want to define a subset of your Aurora instances as a custom endpoint because:</w:t>
+      </w:r>
+    </w:p>
+    <w:p>
+      <w:pPr>
+        <w:pStyle w:val="ListParagraph"/>
+        <w:numPr>
+          <w:ilvl w:val="1"/>
+          <w:numId w:val="6"/>
+        </w:numPr>
+      </w:pPr>
+      <w:r>
+        <w:t>These instances are more powerful and  they’re better to run analytical queries</w:t>
+      </w:r>
+      <w:r>
+        <w:t xml:space="preserve"> on these specific replicas</w:t>
+      </w:r>
+    </w:p>
+    <w:p>
+      <w:pPr>
+        <w:pStyle w:val="ListParagraph"/>
+        <w:numPr>
+          <w:ilvl w:val="1"/>
+          <w:numId w:val="6"/>
+        </w:numPr>
+      </w:pPr>
+      <w:r>
+        <w:t>Define many custom endpoints for many different kinds of workloads</w:t>
+      </w:r>
+    </w:p>
+    <w:p>
+      <w:pPr>
+        <w:pStyle w:val="ListParagraph"/>
+        <w:numPr>
+          <w:ilvl w:val="1"/>
+          <w:numId w:val="6"/>
+        </w:numPr>
+      </w:pPr>
+      <w:r>
+        <w:t>With custom endpoints allowing you to query only a subsets of your Aurora replicas</w:t>
+      </w:r>
+    </w:p>
+    <w:p>
+      <w:pPr>
+        <w:rPr>
+          <w:rFonts w:asciiTheme="majorHAnsi" w:eastAsiaTheme="majorEastAsia" w:hAnsiTheme="majorHAnsi" w:cstheme="majorBidi"/>
+          <w:color w:val="2E74B5" w:themeColor="accent1" w:themeShade="BF"/>
+          <w:sz w:val="26"/>
+          <w:szCs w:val="26"/>
+        </w:rPr>
+      </w:pPr>
+      <w:r>
+        <w:br w:type="page"/>
+      </w:r>
+    </w:p>
+    <w:p>
+      <w:pPr>
+        <w:pStyle w:val="Heading3"/>
+        <w:rPr>
+          <w:b/>
+        </w:rPr>
+      </w:pPr>
+      <w:r>
+        <w:rPr>
+          <w:b/>
+        </w:rPr>
+        <w:lastRenderedPageBreak/>
+        <w:t xml:space="preserve">Aurora </w:t>
+      </w:r>
+      <w:proofErr w:type="spellStart"/>
+      <w:r>
+        <w:rPr>
+          <w:b/>
+        </w:rPr>
+        <w:t>Serverless</w:t>
+      </w:r>
+      <w:proofErr w:type="spellEnd"/>
+    </w:p>
+    <w:p>
+      <w:r>
+        <w:t xml:space="preserve">• Automated database Client </w:t>
+      </w:r>
+      <w:r>
+        <w:t>instantiati</w:t>
+      </w:r>
+      <w:r>
+        <w:t xml:space="preserve">on and </w:t>
+      </w:r>
+      <w:proofErr w:type="spellStart"/>
+      <w:r>
+        <w:t>autoscaling</w:t>
+      </w:r>
+      <w:proofErr w:type="spellEnd"/>
+      <w:r>
+        <w:t xml:space="preserve"> based on actual </w:t>
+      </w:r>
+      <w:r>
+        <w:t>usage</w:t>
+      </w:r>
+    </w:p>
+    <w:p>
+      <w:r>
+        <w:t xml:space="preserve">• Good for infrequent, intermittent or </w:t>
+      </w:r>
+      <w:r>
+        <w:t>unpredictable workloads</w:t>
+      </w:r>
+    </w:p>
+    <w:p>
+      <w:r>
+        <w:t xml:space="preserve">• No capacity planning </w:t>
+      </w:r>
+      <w:r>
+        <w:t>needed</w:t>
+      </w:r>
+    </w:p>
+    <w:p>
+      <w:r>
+        <w:t xml:space="preserve">• Pay per second, can be </w:t>
+      </w:r>
+      <w:r>
+        <w:t>more cost-effective</w:t>
+      </w:r>
+    </w:p>
+    <w:p>
+      <w:r>
+        <w:drawing>
+          <wp:inline distT="0" distB="0" distL="0" distR="0" wp14:anchorId="290577A6" wp14:editId="3B511EFE">
+            <wp:extent cx="5605670" cy="5146915"/>
+            <wp:effectExtent l="0" t="0" r="0" b="0"/>
+            <wp:docPr id="9" name="Picture 9"/>
+            <wp:cNvGraphicFramePr>
+              <a:graphicFrameLocks xmlns:a="http://schemas.openxmlformats.org/drawingml/2006/main" noChangeAspect="1"/>
+            </wp:cNvGraphicFramePr>
+            <a:graphic xmlns:a="http://schemas.openxmlformats.org/drawingml/2006/main">
+              <a:graphicData uri="http://schemas.openxmlformats.org/drawingml/2006/picture">
+                <pic:pic xmlns:pic="http://schemas.openxmlformats.org/drawingml/2006/picture">
+                  <pic:nvPicPr>
+                    <pic:cNvPr id="1" name=""/>
+                    <pic:cNvPicPr/>
+                  </pic:nvPicPr>
+                  <pic:blipFill>
+                    <a:blip r:embed="rId13"/>
+                    <a:stretch>
+                      <a:fillRect/>
+                    </a:stretch>
+                  </pic:blipFill>
+                  <pic:spPr>
+                    <a:xfrm>
+                      <a:off x="0" y="0"/>
+                      <a:ext cx="5605670" cy="5146915"/>
+                    </a:xfrm>
+                    <a:prstGeom prst="rect">
+                      <a:avLst/>
+                    </a:prstGeom>
+                  </pic:spPr>
+                </pic:pic>
+              </a:graphicData>
+            </a:graphic>
+          </wp:inline>
+        </w:drawing>
+      </w:r>
+    </w:p>
+    <w:p>
+      <w:r>
+        <w:br w:type="page"/>
+      </w:r>
+    </w:p>
+    <w:p>
+      <w:pPr>
+        <w:pStyle w:val="Heading3"/>
+      </w:pPr>
+      <w:r>
+        <w:lastRenderedPageBreak/>
+        <w:t>Global Aurora</w:t>
+      </w:r>
+    </w:p>
+    <w:p>
+      <w:pPr>
+        <w:pStyle w:val="ListParagraph"/>
+        <w:numPr>
+          <w:ilvl w:val="0"/>
+          <w:numId w:val="6"/>
+        </w:numPr>
+      </w:pPr>
+      <w:r>
+        <w:t>Aurora Cross Region Read Replicas:</w:t>
+      </w:r>
+    </w:p>
+    <w:p>
+      <w:pPr>
+        <w:pStyle w:val="ListParagraph"/>
+        <w:numPr>
+          <w:ilvl w:val="1"/>
+          <w:numId w:val="6"/>
+        </w:numPr>
+      </w:pPr>
+      <w:r>
+        <w:t>Useful for disaster recovery</w:t>
+      </w:r>
+    </w:p>
+    <w:p>
+      <w:pPr>
+        <w:pStyle w:val="ListParagraph"/>
+        <w:numPr>
+          <w:ilvl w:val="1"/>
+          <w:numId w:val="6"/>
+        </w:numPr>
+      </w:pPr>
+      <w:r>
+        <w:t>Simple to put in place</w:t>
+      </w:r>
+    </w:p>
+    <w:p>
+      <w:pPr>
+        <w:pStyle w:val="ListParagraph"/>
+        <w:numPr>
+          <w:ilvl w:val="0"/>
+          <w:numId w:val="6"/>
+        </w:numPr>
+      </w:pPr>
+      <w:r>
+        <w:t>Aurora Global database(recommended):</w:t>
+      </w:r>
+    </w:p>
+    <w:p>
+      <w:pPr>
+        <w:pStyle w:val="ListParagraph"/>
+        <w:numPr>
+          <w:ilvl w:val="1"/>
+          <w:numId w:val="6"/>
+        </w:numPr>
+      </w:pPr>
+      <w:r>
+        <w:t>1 Primary region (read/write)</w:t>
+      </w:r>
+    </w:p>
+    <w:p>
+      <w:pPr>
+        <w:pStyle w:val="ListParagraph"/>
+        <w:numPr>
+          <w:ilvl w:val="1"/>
+          <w:numId w:val="6"/>
+        </w:numPr>
+      </w:pPr>
+      <w:r>
+        <w:t>Up to 5 secondary (read-only) regions. Replication lag is less than 1 second</w:t>
+      </w:r>
+    </w:p>
+    <w:p>
+      <w:pPr>
+        <w:pStyle w:val="ListParagraph"/>
+        <w:numPr>
+          <w:ilvl w:val="1"/>
+          <w:numId w:val="6"/>
+        </w:numPr>
+      </w:pPr>
+      <w:r>
+        <w:t>Up to 16 Read Replicas per secondary region</w:t>
+      </w:r>
+    </w:p>
+    <w:p>
+      <w:pPr>
+        <w:pStyle w:val="ListParagraph"/>
+        <w:numPr>
+          <w:ilvl w:val="1"/>
+          <w:numId w:val="6"/>
+        </w:numPr>
+      </w:pPr>
+      <w:r>
+        <w:t>Help reduce latency</w:t>
+      </w:r>
+    </w:p>
+    <w:p>
+      <w:pPr>
+        <w:pStyle w:val="ListParagraph"/>
+        <w:numPr>
+          <w:ilvl w:val="1"/>
+          <w:numId w:val="6"/>
+        </w:numPr>
+      </w:pPr>
+      <w:r>
+        <w:t>Promoting another for discover recovery has an ROT &lt; 1 minute</w:t>
+      </w:r>
+    </w:p>
+    <w:p>
+      <w:pPr>
+        <w:pStyle w:val="ListParagraph"/>
+        <w:numPr>
+          <w:ilvl w:val="1"/>
+          <w:numId w:val="6"/>
+        </w:numPr>
+      </w:pPr>
+      <w:r>
+        <w:t>Type cross-region replication takes less than 1 minute</w:t>
+      </w:r>
+    </w:p>
+    <w:p>
+      <w:pPr>
+        <w:jc w:val="center"/>
+      </w:pPr>
+      <w:r>
+        <w:drawing>
+          <wp:inline distT="0" distB="0" distL="0" distR="0" wp14:anchorId="6C5BAB97" wp14:editId="33D57261">
+            <wp:extent cx="2727297" cy="4898615"/>
+            <wp:effectExtent l="0" t="0" r="0" b="0"/>
+            <wp:docPr id="10" name="Picture 10"/>
+            <wp:cNvGraphicFramePr>
+              <a:graphicFrameLocks xmlns:a="http://schemas.openxmlformats.org/drawingml/2006/main" noChangeAspect="1"/>
+            </wp:cNvGraphicFramePr>
+            <a:graphic xmlns:a="http://schemas.openxmlformats.org/drawingml/2006/main">
+              <a:graphicData uri="http://schemas.openxmlformats.org/drawingml/2006/picture">
+                <pic:pic xmlns:pic="http://schemas.openxmlformats.org/drawingml/2006/picture">
+                  <pic:nvPicPr>
+                    <pic:cNvPr id="1" name=""/>
+                    <pic:cNvPicPr/>
+                  </pic:nvPicPr>
+                  <pic:blipFill>
+                    <a:blip r:embed="rId14"/>
+                    <a:stretch>
+                      <a:fillRect/>
+                    </a:stretch>
+                  </pic:blipFill>
+                  <pic:spPr>
+                    <a:xfrm>
+                      <a:off x="0" y="0"/>
+                      <a:ext cx="2736087" cy="4914403"/>
+                    </a:xfrm>
+                    <a:prstGeom prst="rect">
+                      <a:avLst/>
+                    </a:prstGeom>
+                  </pic:spPr>
+                </pic:pic>
+              </a:graphicData>
+            </a:graphic>
+          </wp:inline>
+        </w:drawing>
+      </w:r>
+    </w:p>
+    <w:p>
+      <w:r>
+        <w:br w:type="page"/>
+      </w:r>
+    </w:p>
+    <w:p>
+      <w:pPr>
+        <w:pStyle w:val="Heading3"/>
+      </w:pPr>
+      <w:r>
+        <w:lastRenderedPageBreak/>
+        <w:t>Aurora Machine Learning</w:t>
+      </w:r>
+    </w:p>
+    <w:p>
+      <w:r>
+        <w:t>• Enables you</w:t>
+      </w:r>
+      <w:r>
+        <w:t xml:space="preserve"> to add ML-based predictions to </w:t>
+      </w:r>
+      <w:r>
+        <w:t>your applications via SQL</w:t>
+      </w:r>
+    </w:p>
+    <w:p>
+      <w:r>
+        <w:t>• Simple, op</w:t>
+      </w:r>
+      <w:r>
+        <w:t xml:space="preserve">timized, and secure integration </w:t>
+      </w:r>
+      <w:r>
+        <w:t>between Aurora and AWS ML services</w:t>
+      </w:r>
+    </w:p>
+    <w:p>
+      <w:r>
+        <w:t>• Supported services</w:t>
+      </w:r>
+    </w:p>
+    <w:p>
+      <w:r>
+        <w:t xml:space="preserve">• Amazon </w:t>
+      </w:r>
+      <w:proofErr w:type="spellStart"/>
+      <w:r>
+        <w:t>SageMaker</w:t>
+      </w:r>
+      <w:proofErr w:type="spellEnd"/>
+      <w:r>
+        <w:t xml:space="preserve"> (use with any ML model)</w:t>
+      </w:r>
+    </w:p>
+    <w:p>
+      <w:r>
+        <w:t>• Amazon Comprehend (for sentiment analysis)</w:t>
+      </w:r>
+    </w:p>
+    <w:p>
+      <w:r>
+        <w:t>• You don’t need to have ML experience</w:t>
+      </w:r>
+    </w:p>
+    <w:p>
+      <w:r>
+        <w:t xml:space="preserve">• Use cases: </w:t>
+      </w:r>
+      <w:r>
+        <w:t xml:space="preserve">fraud detection, ads targeting, </w:t>
+      </w:r>
+      <w:r>
+        <w:t>sentiment analysis, product recommendations</w:t>
+      </w:r>
+    </w:p>
+    <w:p>
+      <w:r>
+        <w:drawing>
+          <wp:inline distT="0" distB="0" distL="0" distR="0" wp14:anchorId="4A50D0E5" wp14:editId="1CB8AD9F">
+            <wp:extent cx="5020376" cy="5677692"/>
+            <wp:effectExtent l="0" t="0" r="8890" b="0"/>
+            <wp:docPr id="11" name="Picture 11"/>
+            <wp:cNvGraphicFramePr>
+              <a:graphicFrameLocks xmlns:a="http://schemas.openxmlformats.org/drawingml/2006/main" noChangeAspect="1"/>
+            </wp:cNvGraphicFramePr>
+            <a:graphic xmlns:a="http://schemas.openxmlformats.org/drawingml/2006/main">
+              <a:graphicData uri="http://schemas.openxmlformats.org/drawingml/2006/picture">
+                <pic:pic xmlns:pic="http://schemas.openxmlformats.org/drawingml/2006/picture">
+                  <pic:nvPicPr>
+                    <pic:cNvPr id="1" name=""/>
+                    <pic:cNvPicPr/>
+                  </pic:nvPicPr>
+                  <pic:blipFill>
+                    <a:blip r:embed="rId15"/>
+                    <a:stretch>
+                      <a:fillRect/>
+                    </a:stretch>
+                  </pic:blipFill>
+                  <pic:spPr>
+                    <a:xfrm>
+                      <a:off x="0" y="0"/>
+                      <a:ext cx="5020376" cy="5677692"/>
+                    </a:xfrm>
+                    <a:prstGeom prst="rect">
+                      <a:avLst/>
+                    </a:prstGeom>
+                  </pic:spPr>
+                </pic:pic>
+              </a:graphicData>
+            </a:graphic>
+          </wp:inline>
+        </w:drawing>
+      </w:r>
+    </w:p>
+    <w:p>
+      <w:r>
+        <w:br w:type="page"/>
+      </w:r>
+    </w:p>
+    <w:p>
+      <w:pPr>
+        <w:pStyle w:val="Heading1"/>
+        <w:rPr>
+          <w:b/>
+          <w:sz w:val="36"/>
+          <w:szCs w:val="36"/>
+        </w:rPr>
+      </w:pPr>
+      <w:r>
+        <w:rPr>
+          <w:b/>
+          <w:sz w:val="36"/>
+          <w:szCs w:val="36"/>
+        </w:rPr>
+        <w:lastRenderedPageBreak/>
+        <w:t>RDS Backups</w:t>
+      </w:r>
+    </w:p>
+    <w:p>
+      <w:pPr>
+        <w:rPr>
+          <w:sz w:val="26"/>
+          <w:szCs w:val="26"/>
+        </w:rPr>
+      </w:pPr>
+      <w:r>
+        <w:rPr>
+          <w:sz w:val="26"/>
+          <w:szCs w:val="26"/>
+        </w:rPr>
+        <w:t>Automated backups</w:t>
+      </w:r>
+      <w:r>
+        <w:rPr>
+          <w:sz w:val="26"/>
+          <w:szCs w:val="26"/>
+        </w:rPr>
+        <w:t>:</w:t>
+      </w:r>
+    </w:p>
+    <w:p>
+      <w:pPr>
+        <w:pStyle w:val="ListParagraph"/>
+        <w:numPr>
+          <w:ilvl w:val="0"/>
+          <w:numId w:val="6"/>
+        </w:numPr>
+        <w:rPr>
+          <w:sz w:val="26"/>
+          <w:szCs w:val="26"/>
+        </w:rPr>
+      </w:pPr>
+      <w:r>
+        <w:rPr>
+          <w:sz w:val="26"/>
+          <w:szCs w:val="26"/>
+        </w:rPr>
+        <w:t xml:space="preserve">Daily full backup of </w:t>
+      </w:r>
+      <w:proofErr w:type="spellStart"/>
+      <w:r>
+        <w:rPr>
+          <w:sz w:val="26"/>
+          <w:szCs w:val="26"/>
+        </w:rPr>
+        <w:t>db</w:t>
+      </w:r>
+      <w:proofErr w:type="spellEnd"/>
+    </w:p>
+    <w:p>
+      <w:pPr>
+        <w:pStyle w:val="ListParagraph"/>
+        <w:numPr>
+          <w:ilvl w:val="0"/>
+          <w:numId w:val="6"/>
+        </w:numPr>
+        <w:rPr>
+          <w:sz w:val="26"/>
+          <w:szCs w:val="26"/>
+        </w:rPr>
+      </w:pPr>
+      <w:r>
+        <w:rPr>
+          <w:sz w:val="26"/>
+          <w:szCs w:val="26"/>
+        </w:rPr>
+        <w:t xml:space="preserve">Transaction logs are backed-up by RDS every 5 minutes </w:t>
+      </w:r>
+      <w:r>
+        <w:rPr>
+          <w:sz w:val="26"/>
+          <w:szCs w:val="26"/>
+        </w:rPr>
+        <w:sym w:font="Wingdings" w:char="F0E8"/>
+      </w:r>
+      <w:r>
+        <w:rPr>
+          <w:sz w:val="26"/>
+          <w:szCs w:val="26"/>
+        </w:rPr>
+        <w:t xml:space="preserve"> Ability to restore to any point in time (from oldest backup to minutes ago)</w:t>
+      </w:r>
+    </w:p>
+    <w:p>
+      <w:pPr>
+        <w:rPr>
+          <w:sz w:val="26"/>
+          <w:szCs w:val="26"/>
+        </w:rPr>
+      </w:pPr>
+      <w:r>
+        <w:rPr>
+          <w:sz w:val="26"/>
+          <w:szCs w:val="26"/>
+        </w:rPr>
+        <w:t>Manual DB Snapshots</w:t>
+      </w:r>
+      <w:r>
+        <w:rPr>
+          <w:sz w:val="26"/>
+          <w:szCs w:val="26"/>
+        </w:rPr>
+        <w:t>:</w:t>
+      </w:r>
+    </w:p>
+    <w:p>
+      <w:pPr>
+        <w:pStyle w:val="ListParagraph"/>
+        <w:numPr>
+          <w:ilvl w:val="0"/>
+          <w:numId w:val="6"/>
+        </w:numPr>
+        <w:rPr>
+          <w:sz w:val="26"/>
+          <w:szCs w:val="26"/>
+        </w:rPr>
+      </w:pPr>
+      <w:r>
+        <w:rPr>
+          <w:sz w:val="26"/>
+          <w:szCs w:val="26"/>
+        </w:rPr>
+        <w:t>Manually triggered by user</w:t>
+      </w:r>
+    </w:p>
+    <w:p>
+      <w:pPr>
+        <w:pStyle w:val="ListParagraph"/>
+        <w:numPr>
+          <w:ilvl w:val="0"/>
+          <w:numId w:val="6"/>
+        </w:numPr>
+        <w:rPr>
+          <w:sz w:val="26"/>
+          <w:szCs w:val="26"/>
+        </w:rPr>
+      </w:pPr>
+      <w:r>
+        <w:rPr>
+          <w:sz w:val="26"/>
+          <w:szCs w:val="26"/>
+        </w:rPr>
+        <w:t>Retention of backup for as long as you want</w:t>
+      </w:r>
+    </w:p>
+    <w:p>
+      <w:pPr>
+        <w:rPr>
+          <w:sz w:val="26"/>
+          <w:szCs w:val="26"/>
+        </w:rPr>
+      </w:pPr>
+      <w:r>
+        <w:rPr>
+          <w:sz w:val="26"/>
+          <w:szCs w:val="26"/>
+        </w:rPr>
+        <w:t xml:space="preserve">Trick: in a </w:t>
+      </w:r>
+      <w:r>
+        <w:rPr>
+          <w:b/>
+          <w:sz w:val="26"/>
+          <w:szCs w:val="26"/>
+        </w:rPr>
+        <w:t xml:space="preserve">stopped RDS </w:t>
+      </w:r>
+      <w:proofErr w:type="spellStart"/>
+      <w:r>
+        <w:rPr>
+          <w:b/>
+          <w:sz w:val="26"/>
+          <w:szCs w:val="26"/>
+        </w:rPr>
+        <w:t>db</w:t>
+      </w:r>
+      <w:proofErr w:type="spellEnd"/>
+      <w:r>
+        <w:rPr>
+          <w:b/>
+          <w:sz w:val="26"/>
+          <w:szCs w:val="26"/>
+        </w:rPr>
+        <w:t xml:space="preserve"> you still pay for storage cost</w:t>
+      </w:r>
+      <w:r>
+        <w:rPr>
+          <w:sz w:val="26"/>
+          <w:szCs w:val="26"/>
+        </w:rPr>
+        <w:t xml:space="preserve">. If you planning on stopping it for long time, you should </w:t>
+      </w:r>
+      <w:r>
+        <w:rPr>
+          <w:b/>
+          <w:sz w:val="26"/>
+          <w:szCs w:val="26"/>
+        </w:rPr>
+        <w:t>use snapshot &amp; restore instead</w:t>
+      </w:r>
+      <w:r>
+        <w:rPr>
+          <w:sz w:val="26"/>
+          <w:szCs w:val="26"/>
+        </w:rPr>
+        <w:t>.</w:t>
+      </w:r>
+    </w:p>
+    <w:p>
+      <w:pPr>
+        <w:pStyle w:val="Heading1"/>
+        <w:rPr>
+          <w:b/>
+          <w:sz w:val="36"/>
+          <w:szCs w:val="36"/>
+        </w:rPr>
+      </w:pPr>
+      <w:r>
+        <w:rPr>
+          <w:b/>
+          <w:sz w:val="36"/>
+          <w:szCs w:val="36"/>
+        </w:rPr>
+        <w:t>Aurora Backups</w:t>
+      </w:r>
+    </w:p>
+    <w:p>
+      <w:pPr>
+        <w:rPr>
+          <w:sz w:val="26"/>
+          <w:szCs w:val="26"/>
+        </w:rPr>
+      </w:pPr>
+      <w:r>
+        <w:rPr>
+          <w:sz w:val="26"/>
+          <w:szCs w:val="26"/>
+        </w:rPr>
+        <w:t>Automated backups:</w:t>
+      </w:r>
+    </w:p>
+    <w:p>
+      <w:pPr>
+        <w:pStyle w:val="ListParagraph"/>
+        <w:numPr>
+          <w:ilvl w:val="0"/>
+          <w:numId w:val="6"/>
+        </w:numPr>
+        <w:rPr>
+          <w:sz w:val="26"/>
+          <w:szCs w:val="26"/>
+        </w:rPr>
+      </w:pPr>
+      <w:r>
+        <w:rPr>
+          <w:sz w:val="26"/>
+          <w:szCs w:val="26"/>
+        </w:rPr>
+        <w:t>1 to 35 days (cannot be disabled)</w:t>
+      </w:r>
+    </w:p>
+    <w:p>
+      <w:pPr>
+        <w:pStyle w:val="ListParagraph"/>
+        <w:numPr>
+          <w:ilvl w:val="0"/>
+          <w:numId w:val="6"/>
+        </w:numPr>
+        <w:rPr>
+          <w:sz w:val="26"/>
+          <w:szCs w:val="26"/>
+        </w:rPr>
+      </w:pPr>
+      <w:r>
+        <w:rPr>
+          <w:sz w:val="26"/>
+          <w:szCs w:val="26"/>
+        </w:rPr>
+        <w:t>Point-in-time recovery in that timeframe</w:t>
+      </w:r>
+    </w:p>
+    <w:p>
+      <w:pPr>
+        <w:rPr>
+          <w:sz w:val="26"/>
+          <w:szCs w:val="26"/>
+        </w:rPr>
+      </w:pPr>
+      <w:r>
+        <w:rPr>
+          <w:sz w:val="26"/>
+          <w:szCs w:val="26"/>
+        </w:rPr>
+        <w:t>Manual DB snapshots</w:t>
+      </w:r>
+    </w:p>
+    <w:p>
+      <w:pPr>
+        <w:pStyle w:val="ListParagraph"/>
+        <w:numPr>
+          <w:ilvl w:val="0"/>
+          <w:numId w:val="6"/>
+        </w:numPr>
+        <w:rPr>
+          <w:sz w:val="26"/>
+          <w:szCs w:val="26"/>
+        </w:rPr>
+      </w:pPr>
+      <w:r>
+        <w:rPr>
+          <w:sz w:val="26"/>
+          <w:szCs w:val="26"/>
+        </w:rPr>
+        <w:t>Manually triggered by user</w:t>
+      </w:r>
+    </w:p>
+    <w:p>
+      <w:pPr>
+        <w:pStyle w:val="ListParagraph"/>
+        <w:numPr>
+          <w:ilvl w:val="0"/>
+          <w:numId w:val="6"/>
+        </w:numPr>
+        <w:rPr>
+          <w:sz w:val="26"/>
+          <w:szCs w:val="26"/>
+        </w:rPr>
+      </w:pPr>
+      <w:r>
+        <w:rPr>
+          <w:sz w:val="26"/>
+          <w:szCs w:val="26"/>
+        </w:rPr>
+        <w:t>Retention of backup for as long as you want</w:t>
+      </w:r>
+    </w:p>
+    <w:p>
+      <w:pPr>
+        <w:rPr>
+          <w:sz w:val="26"/>
+          <w:szCs w:val="26"/>
+        </w:rPr>
+      </w:pPr>
+    </w:p>
+    <w:p>
+      <w:pPr>
+        <w:rPr>
+          <w:sz w:val="26"/>
+          <w:szCs w:val="26"/>
+        </w:rPr>
+      </w:pPr>
+      <w:r>
+        <w:rPr>
+          <w:sz w:val="26"/>
+          <w:szCs w:val="26"/>
+        </w:rPr>
+        <w:t>RDS &amp; Aurora Restore options</w:t>
+      </w:r>
+    </w:p>
+    <w:p>
+      <w:pPr>
+        <w:pStyle w:val="ListParagraph"/>
+        <w:numPr>
+          <w:ilvl w:val="0"/>
+          <w:numId w:val="10"/>
+        </w:numPr>
+        <w:rPr>
+          <w:sz w:val="26"/>
+          <w:szCs w:val="26"/>
+        </w:rPr>
+      </w:pPr>
+      <w:r>
+        <w:rPr>
+          <w:sz w:val="26"/>
+          <w:szCs w:val="26"/>
+        </w:rPr>
+        <w:t>Restoring a RDS / Aurora backup or a snapshot creates a new database</w:t>
+      </w:r>
+    </w:p>
+    <w:p>
+      <w:pPr>
+        <w:pStyle w:val="ListParagraph"/>
+        <w:numPr>
+          <w:ilvl w:val="0"/>
+          <w:numId w:val="10"/>
+        </w:numPr>
+        <w:rPr>
+          <w:sz w:val="26"/>
+          <w:szCs w:val="26"/>
+        </w:rPr>
+      </w:pPr>
+      <w:r>
+        <w:rPr>
+          <w:sz w:val="26"/>
+          <w:szCs w:val="26"/>
+        </w:rPr>
+        <w:t>Restoring MySQL RDS database from S3</w:t>
+      </w:r>
+    </w:p>
+    <w:p>
+      <w:pPr>
+        <w:pStyle w:val="ListParagraph"/>
+        <w:numPr>
+          <w:ilvl w:val="1"/>
+          <w:numId w:val="10"/>
+        </w:numPr>
+        <w:rPr>
+          <w:sz w:val="26"/>
+          <w:szCs w:val="26"/>
+        </w:rPr>
+      </w:pPr>
+      <w:r>
+        <w:rPr>
+          <w:sz w:val="26"/>
+          <w:szCs w:val="26"/>
+        </w:rPr>
+        <w:t>Create a backup of your on-premises database</w:t>
+      </w:r>
+    </w:p>
+    <w:p>
+      <w:pPr>
+        <w:pStyle w:val="ListParagraph"/>
+        <w:numPr>
+          <w:ilvl w:val="1"/>
+          <w:numId w:val="10"/>
+        </w:numPr>
+        <w:rPr>
+          <w:sz w:val="26"/>
+          <w:szCs w:val="26"/>
+        </w:rPr>
+      </w:pPr>
+      <w:r>
+        <w:rPr>
+          <w:sz w:val="26"/>
+          <w:szCs w:val="26"/>
+        </w:rPr>
+        <w:t>Store it on Amazon S3 (object storage)</w:t>
+      </w:r>
+    </w:p>
+    <w:p>
+      <w:pPr>
+        <w:pStyle w:val="ListParagraph"/>
+        <w:numPr>
+          <w:ilvl w:val="0"/>
+          <w:numId w:val="10"/>
+        </w:numPr>
+        <w:rPr>
+          <w:sz w:val="26"/>
+          <w:szCs w:val="26"/>
+        </w:rPr>
+      </w:pPr>
+      <w:r>
+        <w:rPr>
+          <w:sz w:val="26"/>
+          <w:szCs w:val="26"/>
+        </w:rPr>
+        <w:t>Restore the backup file onto a new RDS instance running MySQL</w:t>
+      </w:r>
+    </w:p>
+    <w:p>
+      <w:pPr>
+        <w:pStyle w:val="ListParagraph"/>
+        <w:numPr>
+          <w:ilvl w:val="0"/>
+          <w:numId w:val="10"/>
+        </w:numPr>
+        <w:rPr>
+          <w:sz w:val="26"/>
+          <w:szCs w:val="26"/>
+        </w:rPr>
+      </w:pPr>
+      <w:r>
+        <w:rPr>
+          <w:sz w:val="26"/>
+          <w:szCs w:val="26"/>
+        </w:rPr>
+        <w:t>Restoring MySQL Aurora cluster from S3</w:t>
+      </w:r>
+    </w:p>
+    <w:p>
+      <w:pPr>
+        <w:pStyle w:val="ListParagraph"/>
+        <w:numPr>
+          <w:ilvl w:val="1"/>
+          <w:numId w:val="10"/>
+        </w:numPr>
+        <w:rPr>
+          <w:sz w:val="26"/>
+          <w:szCs w:val="26"/>
+        </w:rPr>
+      </w:pPr>
+      <w:r>
+        <w:rPr>
+          <w:sz w:val="26"/>
+          <w:szCs w:val="26"/>
+        </w:rPr>
+        <w:t xml:space="preserve">Create a backup of your on-premises database using </w:t>
+      </w:r>
+      <w:proofErr w:type="spellStart"/>
+      <w:r>
+        <w:rPr>
+          <w:sz w:val="26"/>
+          <w:szCs w:val="26"/>
+        </w:rPr>
+        <w:t>Percona</w:t>
+      </w:r>
+      <w:proofErr w:type="spellEnd"/>
+      <w:r>
+        <w:rPr>
+          <w:sz w:val="26"/>
+          <w:szCs w:val="26"/>
+        </w:rPr>
+        <w:t xml:space="preserve"> </w:t>
+      </w:r>
+      <w:proofErr w:type="spellStart"/>
+      <w:r>
+        <w:rPr>
+          <w:sz w:val="26"/>
+          <w:szCs w:val="26"/>
+        </w:rPr>
+        <w:t>XtraBackup</w:t>
+      </w:r>
+      <w:proofErr w:type="spellEnd"/>
+    </w:p>
+    <w:p>
+      <w:pPr>
+        <w:pStyle w:val="ListParagraph"/>
+        <w:numPr>
+          <w:ilvl w:val="1"/>
+          <w:numId w:val="10"/>
+        </w:numPr>
+        <w:rPr>
+          <w:sz w:val="26"/>
+          <w:szCs w:val="26"/>
+        </w:rPr>
+      </w:pPr>
+      <w:r>
+        <w:rPr>
+          <w:sz w:val="26"/>
+          <w:szCs w:val="26"/>
+        </w:rPr>
+        <w:t>Store the backup file on Amazon S3</w:t>
+      </w:r>
+    </w:p>
+    <w:p>
+      <w:pPr>
+        <w:pStyle w:val="ListParagraph"/>
+        <w:numPr>
+          <w:ilvl w:val="1"/>
+          <w:numId w:val="10"/>
+        </w:numPr>
+        <w:rPr>
+          <w:sz w:val="26"/>
+          <w:szCs w:val="26"/>
+        </w:rPr>
+      </w:pPr>
+      <w:r>
+        <w:rPr>
+          <w:sz w:val="26"/>
+          <w:szCs w:val="26"/>
+        </w:rPr>
+        <w:t>Restore the backup file onto a new Aurora cluster running MySQL</w:t>
+      </w:r>
+    </w:p>
+    <w:p>
+      <w:pPr>
+        <w:rPr>
+          <w:sz w:val="26"/>
+          <w:szCs w:val="26"/>
+        </w:rPr>
+      </w:pPr>
+      <w:r>
+        <w:rPr>
+          <w:sz w:val="26"/>
+          <w:szCs w:val="26"/>
+        </w:rPr>
+        <w:br w:type="page"/>
+      </w:r>
+    </w:p>
+    <w:p>
+      <w:pPr>
+        <w:pStyle w:val="Heading1"/>
+        <w:rPr>
+          <w:b/>
+          <w:sz w:val="36"/>
+          <w:szCs w:val="36"/>
+        </w:rPr>
+      </w:pPr>
+      <w:r>
+        <w:rPr>
+          <w:b/>
+          <w:sz w:val="36"/>
+          <w:szCs w:val="36"/>
+        </w:rPr>
+        <w:lastRenderedPageBreak/>
+        <w:t>Aurora Database Cloning</w:t>
+      </w:r>
+    </w:p>
+    <w:p>
+      <w:pPr>
+        <w:pStyle w:val="ListParagraph"/>
+        <w:numPr>
+          <w:ilvl w:val="0"/>
+          <w:numId w:val="10"/>
+        </w:numPr>
+        <w:rPr>
+          <w:sz w:val="26"/>
+          <w:szCs w:val="26"/>
+        </w:rPr>
+      </w:pPr>
+      <w:r>
+        <w:rPr>
+          <w:sz w:val="26"/>
+          <w:szCs w:val="26"/>
+        </w:rPr>
+        <w:t>Create a new Aurora DB cluster from existing one</w:t>
+      </w:r>
+    </w:p>
+    <w:p>
+      <w:pPr>
+        <w:pStyle w:val="ListParagraph"/>
+        <w:numPr>
+          <w:ilvl w:val="0"/>
+          <w:numId w:val="10"/>
+        </w:numPr>
+        <w:rPr>
+          <w:sz w:val="26"/>
+          <w:szCs w:val="26"/>
+        </w:rPr>
+      </w:pPr>
+      <w:r>
+        <w:rPr>
+          <w:sz w:val="26"/>
+          <w:szCs w:val="26"/>
+        </w:rPr>
+        <w:t>Faster than snapshot &amp; restore</w:t>
+      </w:r>
+    </w:p>
+    <w:p>
+      <w:pPr>
+        <w:pStyle w:val="ListParagraph"/>
+        <w:numPr>
+          <w:ilvl w:val="0"/>
+          <w:numId w:val="10"/>
+        </w:numPr>
+        <w:rPr>
+          <w:sz w:val="26"/>
+          <w:szCs w:val="26"/>
+        </w:rPr>
+      </w:pPr>
+      <w:r>
+        <w:rPr>
+          <w:sz w:val="26"/>
+          <w:szCs w:val="26"/>
+        </w:rPr>
+        <w:t>Use copy-on-write protocol</w:t>
+      </w:r>
+    </w:p>
+    <w:p>
+      <w:pPr>
+        <w:pStyle w:val="ListParagraph"/>
+        <w:numPr>
+          <w:ilvl w:val="1"/>
+          <w:numId w:val="10"/>
+        </w:numPr>
+        <w:rPr>
+          <w:sz w:val="26"/>
+          <w:szCs w:val="26"/>
+        </w:rPr>
+      </w:pPr>
+      <w:r>
+        <w:rPr>
+          <w:sz w:val="26"/>
+          <w:szCs w:val="26"/>
+        </w:rPr>
+        <w:t>Initially, new DB cluster uses the same data volume as original DB cluster (faster and efficient since no copying needed)</w:t>
+      </w:r>
+    </w:p>
+    <w:p>
+      <w:pPr>
+        <w:pStyle w:val="ListParagraph"/>
+        <w:numPr>
+          <w:ilvl w:val="1"/>
+          <w:numId w:val="10"/>
+        </w:numPr>
+        <w:rPr>
+          <w:sz w:val="26"/>
+          <w:szCs w:val="26"/>
+        </w:rPr>
+      </w:pPr>
+      <w:r>
+        <w:rPr>
+          <w:sz w:val="26"/>
+          <w:szCs w:val="26"/>
+        </w:rPr>
+        <w:t>When update s are made to new DB cluster, additional storage is allocated and data is copied to be separated</w:t>
+      </w:r>
+    </w:p>
+    <w:p>
+      <w:pPr>
+        <w:pStyle w:val="ListParagraph"/>
+        <w:numPr>
+          <w:ilvl w:val="0"/>
+          <w:numId w:val="10"/>
+        </w:numPr>
+        <w:rPr>
+          <w:sz w:val="26"/>
+          <w:szCs w:val="26"/>
+        </w:rPr>
+      </w:pPr>
+      <w:r>
+        <w:rPr>
+          <w:sz w:val="26"/>
+          <w:szCs w:val="26"/>
+        </w:rPr>
+        <w:t>Very fast &amp; cost-effective</w:t>
+      </w:r>
+    </w:p>
+    <w:p>
+      <w:pPr>
+        <w:pStyle w:val="ListParagraph"/>
+        <w:numPr>
+          <w:ilvl w:val="0"/>
+          <w:numId w:val="10"/>
+        </w:numPr>
+        <w:rPr>
+          <w:sz w:val="26"/>
+          <w:szCs w:val="26"/>
+        </w:rPr>
+      </w:pPr>
+      <w:r>
+        <w:rPr>
+          <w:sz w:val="26"/>
+          <w:szCs w:val="26"/>
+        </w:rPr>
+        <w:t xml:space="preserve">Useful to create </w:t>
+      </w:r>
+      <w:r>
+        <w:rPr>
+          <w:sz w:val="26"/>
+          <w:szCs w:val="26"/>
+        </w:rPr>
+        <w:t xml:space="preserve">a </w:t>
+      </w:r>
+      <w:r>
+        <w:rPr>
+          <w:sz w:val="26"/>
+          <w:szCs w:val="26"/>
+        </w:rPr>
+        <w:t xml:space="preserve">“staging” </w:t>
+      </w:r>
+      <w:proofErr w:type="spellStart"/>
+      <w:r>
+        <w:rPr>
+          <w:sz w:val="26"/>
+          <w:szCs w:val="26"/>
+        </w:rPr>
+        <w:t>db</w:t>
+      </w:r>
+      <w:proofErr w:type="spellEnd"/>
+      <w:r>
+        <w:rPr>
+          <w:sz w:val="26"/>
+          <w:szCs w:val="26"/>
+        </w:rPr>
+        <w:t xml:space="preserve"> from </w:t>
+      </w:r>
+      <w:r>
+        <w:rPr>
+          <w:sz w:val="26"/>
+          <w:szCs w:val="26"/>
+        </w:rPr>
+        <w:t xml:space="preserve">a </w:t>
+      </w:r>
+      <w:r>
+        <w:rPr>
+          <w:sz w:val="26"/>
+          <w:szCs w:val="26"/>
+        </w:rPr>
+        <w:t xml:space="preserve">“production” </w:t>
+      </w:r>
+      <w:proofErr w:type="spellStart"/>
+      <w:r>
+        <w:rPr>
+          <w:sz w:val="26"/>
+          <w:szCs w:val="26"/>
+        </w:rPr>
+        <w:t>db</w:t>
+      </w:r>
+      <w:proofErr w:type="spellEnd"/>
+      <w:r>
+        <w:rPr>
+          <w:sz w:val="26"/>
+          <w:szCs w:val="26"/>
+        </w:rPr>
+        <w:t xml:space="preserve"> without impact </w:t>
+      </w:r>
+      <w:r>
+        <w:rPr>
+          <w:sz w:val="26"/>
+          <w:szCs w:val="26"/>
+        </w:rPr>
+        <w:t xml:space="preserve">the </w:t>
+      </w:r>
+      <w:r>
+        <w:rPr>
+          <w:sz w:val="26"/>
+          <w:szCs w:val="26"/>
+        </w:rPr>
+        <w:t>production db.</w:t>
+      </w:r>
+    </w:p>
+    <w:p>
+      <w:pPr>
+        <w:rPr>
+          <w:sz w:val="26"/>
+          <w:szCs w:val="26"/>
+        </w:rPr>
+      </w:pPr>
+      <w:r>
+        <w:rPr>
+          <w:sz w:val="26"/>
+          <w:szCs w:val="26"/>
+        </w:rPr>
+        <w:t>RDS &amp; Aurora Security</w:t>
+      </w:r>
+    </w:p>
+    <w:p>
+      <w:pPr>
+        <w:pStyle w:val="ListParagraph"/>
+        <w:numPr>
+          <w:ilvl w:val="0"/>
+          <w:numId w:val="10"/>
+        </w:numPr>
+        <w:rPr>
+          <w:sz w:val="26"/>
+          <w:szCs w:val="26"/>
+        </w:rPr>
+      </w:pPr>
+      <w:r>
+        <w:rPr>
+          <w:sz w:val="26"/>
+          <w:szCs w:val="26"/>
+        </w:rPr>
+        <w:t>At-rest encryption:</w:t>
+      </w:r>
+    </w:p>
+    <w:p>
+      <w:pPr>
+        <w:pStyle w:val="ListParagraph"/>
+        <w:numPr>
+          <w:ilvl w:val="1"/>
+          <w:numId w:val="10"/>
+        </w:numPr>
+        <w:rPr>
+          <w:sz w:val="26"/>
+          <w:szCs w:val="26"/>
+        </w:rPr>
+      </w:pPr>
+      <w:r>
+        <w:rPr>
+          <w:sz w:val="26"/>
+          <w:szCs w:val="26"/>
+        </w:rPr>
+        <w:t>DB master &amp; replicas encryption using AWS KMS – must be defined at launch time</w:t>
+      </w:r>
+    </w:p>
+    <w:p>
+      <w:pPr>
+        <w:pStyle w:val="ListParagraph"/>
+        <w:numPr>
+          <w:ilvl w:val="1"/>
+          <w:numId w:val="10"/>
+        </w:numPr>
+        <w:rPr>
+          <w:sz w:val="26"/>
+          <w:szCs w:val="26"/>
+        </w:rPr>
+      </w:pPr>
+      <w:r>
+        <w:rPr>
+          <w:sz w:val="26"/>
+          <w:szCs w:val="26"/>
+        </w:rPr>
+        <w:t>If master is not encrypted, the read replicas cannot be encrypted</w:t>
+      </w:r>
+    </w:p>
+    <w:p>
+      <w:pPr>
+        <w:pStyle w:val="ListParagraph"/>
+        <w:numPr>
+          <w:ilvl w:val="0"/>
+          <w:numId w:val="10"/>
+        </w:numPr>
+        <w:rPr>
+          <w:sz w:val="26"/>
+          <w:szCs w:val="26"/>
+        </w:rPr>
+      </w:pPr>
+      <w:r>
+        <w:rPr>
+          <w:sz w:val="26"/>
+          <w:szCs w:val="26"/>
+        </w:rPr>
+        <w:t>In-flight encryption: TLS-ready by default, use AWS TLS root certificates client-side</w:t>
+      </w:r>
+    </w:p>
+    <w:p>
+      <w:pPr>
+        <w:pStyle w:val="ListParagraph"/>
+        <w:numPr>
+          <w:ilvl w:val="0"/>
+          <w:numId w:val="10"/>
+        </w:numPr>
+        <w:rPr>
+          <w:sz w:val="26"/>
+          <w:szCs w:val="26"/>
+        </w:rPr>
+      </w:pPr>
+      <w:r>
+        <w:rPr>
+          <w:sz w:val="26"/>
+          <w:szCs w:val="26"/>
+        </w:rPr>
+        <w:t>IAM authentication: IAM roles connect to your DB is 1 of the option</w:t>
+      </w:r>
+    </w:p>
+    <w:p>
+      <w:pPr>
+        <w:pStyle w:val="ListParagraph"/>
+        <w:numPr>
+          <w:ilvl w:val="0"/>
+          <w:numId w:val="10"/>
+        </w:numPr>
+        <w:rPr>
+          <w:sz w:val="26"/>
+          <w:szCs w:val="26"/>
+        </w:rPr>
+      </w:pPr>
+      <w:r>
+        <w:rPr>
+          <w:sz w:val="26"/>
+          <w:szCs w:val="26"/>
+        </w:rPr>
+        <w:t>Security Groups: Control Network access to your RDS/ Aurora DB</w:t>
+      </w:r>
+    </w:p>
+    <w:p>
+      <w:pPr>
+        <w:pStyle w:val="ListParagraph"/>
+        <w:numPr>
+          <w:ilvl w:val="0"/>
+          <w:numId w:val="10"/>
+        </w:numPr>
+        <w:rPr>
+          <w:sz w:val="26"/>
+          <w:szCs w:val="26"/>
+        </w:rPr>
+      </w:pPr>
+      <w:r>
+        <w:rPr>
+          <w:sz w:val="26"/>
+          <w:szCs w:val="26"/>
+        </w:rPr>
+        <w:t>No SSH available except on RDS custom</w:t>
+      </w:r>
+    </w:p>
+    <w:p>
+      <w:pPr>
+        <w:pStyle w:val="ListParagraph"/>
+        <w:numPr>
+          <w:ilvl w:val="0"/>
+          <w:numId w:val="10"/>
+        </w:numPr>
+        <w:rPr>
+          <w:sz w:val="26"/>
+          <w:szCs w:val="26"/>
+        </w:rPr>
+      </w:pPr>
+      <w:r>
+        <w:rPr>
+          <w:sz w:val="26"/>
+          <w:szCs w:val="26"/>
+        </w:rPr>
+        <w:t xml:space="preserve">Audit logs can be enabled and sent to </w:t>
+      </w:r>
+      <w:proofErr w:type="spellStart"/>
+      <w:r>
+        <w:rPr>
+          <w:sz w:val="26"/>
+          <w:szCs w:val="26"/>
+        </w:rPr>
+        <w:t>CloudWatch</w:t>
+      </w:r>
+      <w:proofErr w:type="spellEnd"/>
+      <w:r>
+        <w:rPr>
+          <w:sz w:val="26"/>
+          <w:szCs w:val="26"/>
+        </w:rPr>
+        <w:t xml:space="preserve"> logs for longer retention</w:t>
+      </w:r>
+    </w:p>
+    <w:p>
+      <w:pPr>
+        <w:ind w:left="360"/>
+        <w:rPr>
+          <w:sz w:val="26"/>
+          <w:szCs w:val="26"/>
+        </w:rPr>
+      </w:pPr>
+    </w:p>
+    <w:p>
+      <w:pPr>
+        <w:rPr>
+          <w:sz w:val="26"/>
+          <w:szCs w:val="26"/>
+        </w:rPr>
+      </w:pPr>
+      <w:r>
+        <w:rPr>
+          <w:sz w:val="26"/>
+          <w:szCs w:val="26"/>
+        </w:rPr>
+        <w:br w:type="page"/>
+      </w:r>
+    </w:p>
+    <w:p>
+      <w:pPr>
+        <w:pStyle w:val="Heading1"/>
+        <w:rPr>
+          <w:b/>
+          <w:sz w:val="36"/>
+          <w:szCs w:val="36"/>
+        </w:rPr>
+      </w:pPr>
+      <w:r>
+        <w:rPr>
+          <w:b/>
+          <w:sz w:val="36"/>
+          <w:szCs w:val="36"/>
+        </w:rPr>
+        <w:lastRenderedPageBreak/>
+        <w:t>Amazon RDS Proxy</w:t>
+      </w:r>
+    </w:p>
+    <w:p>
+      <w:pPr>
+        <w:ind w:left="360"/>
+        <w:rPr>
+          <w:sz w:val="26"/>
+          <w:szCs w:val="26"/>
+        </w:rPr>
+      </w:pPr>
+      <w:r>
+        <w:rPr>
+          <w:sz w:val="26"/>
+          <w:szCs w:val="26"/>
+        </w:rPr>
+        <w:t>• Fully managed database proxy for RDS</w:t>
+      </w:r>
+    </w:p>
+    <w:p>
+      <w:pPr>
+        <w:ind w:left="360"/>
+        <w:rPr>
+          <w:sz w:val="26"/>
+          <w:szCs w:val="26"/>
+        </w:rPr>
+      </w:pPr>
+      <w:r>
+        <w:rPr>
+          <w:sz w:val="26"/>
+          <w:szCs w:val="26"/>
+        </w:rPr>
+        <w:t>• Allows apps t</w:t>
+      </w:r>
+      <w:r>
+        <w:rPr>
+          <w:sz w:val="26"/>
+          <w:szCs w:val="26"/>
+        </w:rPr>
+        <w:t xml:space="preserve">o pool and share DB connections </w:t>
+      </w:r>
+      <w:r>
+        <w:rPr>
+          <w:sz w:val="26"/>
+          <w:szCs w:val="26"/>
+        </w:rPr>
+        <w:t>established with the database</w:t>
+      </w:r>
+    </w:p>
+    <w:p>
+      <w:pPr>
+        <w:ind w:left="360"/>
+        <w:rPr>
+          <w:sz w:val="26"/>
+          <w:szCs w:val="26"/>
+        </w:rPr>
+      </w:pPr>
+      <w:r>
+        <w:rPr>
+          <w:sz w:val="26"/>
+          <w:szCs w:val="26"/>
+        </w:rPr>
+        <w:t xml:space="preserve">• </w:t>
+      </w:r>
+      <w:r>
+        <w:rPr>
+          <w:b/>
+          <w:sz w:val="26"/>
+          <w:szCs w:val="26"/>
+        </w:rPr>
+        <w:t>Improving data</w:t>
+      </w:r>
+      <w:r>
+        <w:rPr>
+          <w:b/>
+          <w:sz w:val="26"/>
+          <w:szCs w:val="26"/>
+        </w:rPr>
+        <w:t xml:space="preserve">base efficiency by reducing the </w:t>
+      </w:r>
+      <w:r>
+        <w:rPr>
+          <w:b/>
+          <w:sz w:val="26"/>
+          <w:szCs w:val="26"/>
+        </w:rPr>
+        <w:t>stress on database</w:t>
+      </w:r>
+      <w:r>
+        <w:rPr>
+          <w:b/>
+          <w:sz w:val="26"/>
+          <w:szCs w:val="26"/>
+        </w:rPr>
+        <w:t xml:space="preserve"> resources (e.g., </w:t>
+      </w:r>
+      <w:r>
+        <w:rPr>
+          <w:b/>
+          <w:sz w:val="26"/>
+          <w:szCs w:val="26"/>
+        </w:rPr>
+        <w:t xml:space="preserve">CPU, RAM) and </w:t>
+      </w:r>
+      <w:r>
+        <w:rPr>
+          <w:b/>
+          <w:sz w:val="26"/>
+          <w:szCs w:val="26"/>
+        </w:rPr>
+        <w:t>minimize open connections (and timeouts)</w:t>
+      </w:r>
+    </w:p>
+    <w:p>
+      <w:pPr>
+        <w:ind w:left="360"/>
+        <w:rPr>
+          <w:sz w:val="26"/>
+          <w:szCs w:val="26"/>
+        </w:rPr>
+      </w:pPr>
+      <w:r>
+        <w:rPr>
+          <w:sz w:val="26"/>
+          <w:szCs w:val="26"/>
+        </w:rPr>
+        <w:t xml:space="preserve">• </w:t>
+      </w:r>
+      <w:proofErr w:type="spellStart"/>
+      <w:r>
+        <w:rPr>
+          <w:sz w:val="26"/>
+          <w:szCs w:val="26"/>
+        </w:rPr>
+        <w:t>Serverless</w:t>
+      </w:r>
+      <w:proofErr w:type="spellEnd"/>
+      <w:r>
+        <w:rPr>
+          <w:sz w:val="26"/>
+          <w:szCs w:val="26"/>
+        </w:rPr>
+        <w:t xml:space="preserve">, </w:t>
+      </w:r>
+      <w:proofErr w:type="spellStart"/>
+      <w:r>
+        <w:rPr>
+          <w:sz w:val="26"/>
+          <w:szCs w:val="26"/>
+        </w:rPr>
+        <w:t>autoscaling</w:t>
+      </w:r>
+      <w:proofErr w:type="spellEnd"/>
+      <w:r>
+        <w:rPr>
+          <w:sz w:val="26"/>
+          <w:szCs w:val="26"/>
+        </w:rPr>
+        <w:t>, highly available (multi-AZ)</w:t>
+      </w:r>
+    </w:p>
+    <w:p>
+      <w:pPr>
+        <w:ind w:left="360"/>
+        <w:rPr>
+          <w:sz w:val="26"/>
+          <w:szCs w:val="26"/>
+        </w:rPr>
+      </w:pPr>
+      <w:r>
+        <w:rPr>
+          <w:sz w:val="26"/>
+          <w:szCs w:val="26"/>
+        </w:rPr>
+        <w:t xml:space="preserve">• </w:t>
+      </w:r>
+      <w:r>
+        <w:rPr>
+          <w:b/>
+          <w:sz w:val="26"/>
+          <w:szCs w:val="26"/>
+        </w:rPr>
+        <w:t>Reduced RDS &amp; Aurora failover time by up 66%</w:t>
+      </w:r>
+    </w:p>
+    <w:p>
+      <w:pPr>
+        <w:ind w:left="360"/>
+        <w:rPr>
+          <w:sz w:val="26"/>
+          <w:szCs w:val="26"/>
+        </w:rPr>
+      </w:pPr>
+      <w:r>
+        <w:rPr>
+          <w:sz w:val="26"/>
+          <w:szCs w:val="26"/>
+        </w:rPr>
+        <w:t xml:space="preserve">• Supports RDS </w:t>
+      </w:r>
+      <w:r>
+        <w:rPr>
+          <w:sz w:val="26"/>
+          <w:szCs w:val="26"/>
+        </w:rPr>
+        <w:t xml:space="preserve">(MySQL, PostgreSQL, </w:t>
+      </w:r>
+      <w:proofErr w:type="spellStart"/>
+      <w:r>
+        <w:rPr>
+          <w:sz w:val="26"/>
+          <w:szCs w:val="26"/>
+        </w:rPr>
+        <w:t>MariaDB</w:t>
+      </w:r>
+      <w:proofErr w:type="spellEnd"/>
+      <w:r>
+        <w:rPr>
+          <w:sz w:val="26"/>
+          <w:szCs w:val="26"/>
+        </w:rPr>
+        <w:t xml:space="preserve">, MS </w:t>
+      </w:r>
+      <w:r>
+        <w:rPr>
+          <w:sz w:val="26"/>
+          <w:szCs w:val="26"/>
+        </w:rPr>
+        <w:t>SQL Server) and Aurora (MySQL, PostgreSQL)</w:t>
+      </w:r>
+    </w:p>
+    <w:p>
+      <w:pPr>
+        <w:ind w:left="360"/>
+        <w:rPr>
+          <w:sz w:val="26"/>
+          <w:szCs w:val="26"/>
+        </w:rPr>
+      </w:pPr>
+      <w:r>
+        <w:rPr>
+          <w:sz w:val="26"/>
+          <w:szCs w:val="26"/>
+        </w:rPr>
+        <w:t>• No code changes required for most apps</w:t>
+      </w:r>
+    </w:p>
+    <w:p>
+      <w:pPr>
+        <w:ind w:left="360"/>
+        <w:rPr>
+          <w:sz w:val="26"/>
+          <w:szCs w:val="26"/>
+        </w:rPr>
+      </w:pPr>
+      <w:r>
+        <w:rPr>
+          <w:sz w:val="26"/>
+          <w:szCs w:val="26"/>
+        </w:rPr>
+        <w:t xml:space="preserve">• </w:t>
+      </w:r>
+      <w:r>
+        <w:rPr>
+          <w:b/>
+          <w:sz w:val="26"/>
+          <w:szCs w:val="26"/>
+        </w:rPr>
+        <w:t>Enforce IAM Auth</w:t>
+      </w:r>
+      <w:r>
+        <w:rPr>
+          <w:b/>
+          <w:sz w:val="26"/>
+          <w:szCs w:val="26"/>
+        </w:rPr>
+        <w:t xml:space="preserve">entication for DB, and </w:t>
+      </w:r>
+      <w:r>
+        <w:rPr>
+          <w:b/>
+          <w:sz w:val="26"/>
+          <w:szCs w:val="26"/>
+        </w:rPr>
+        <w:t>securely store</w:t>
+      </w:r>
+      <w:r>
+        <w:rPr>
+          <w:b/>
+          <w:sz w:val="26"/>
+          <w:szCs w:val="26"/>
+        </w:rPr>
+        <w:t xml:space="preserve"> credentials in AWS Secrets Manager</w:t>
+      </w:r>
+    </w:p>
+    <w:p>
+      <w:pPr>
+        <w:ind w:left="360"/>
+        <w:rPr>
+          <w:b/>
+          <w:sz w:val="26"/>
+          <w:szCs w:val="26"/>
+        </w:rPr>
+      </w:pPr>
+      <w:r>
+        <w:rPr>
+          <w:sz w:val="26"/>
+          <w:szCs w:val="26"/>
+        </w:rPr>
+        <w:drawing>
+          <wp:anchor distT="0" distB="0" distL="114300" distR="114300" simplePos="0" relativeHeight="251658240" behindDoc="0" locked="0" layoutInCell="1" allowOverlap="1">
+            <wp:simplePos x="0" y="0"/>
+            <wp:positionH relativeFrom="column">
+              <wp:posOffset>500380</wp:posOffset>
+            </wp:positionH>
+            <wp:positionV relativeFrom="paragraph">
+              <wp:posOffset>317500</wp:posOffset>
+            </wp:positionV>
+            <wp:extent cx="4586605" cy="4396740"/>
+            <wp:effectExtent l="0" t="0" r="4445" b="3810"/>
+            <wp:wrapSquare wrapText="bothSides"/>
+            <wp:docPr id="12" name="Picture 12"/>
+            <wp:cNvGraphicFramePr>
+              <a:graphicFrameLocks xmlns:a="http://schemas.openxmlformats.org/drawingml/2006/main" noChangeAspect="1"/>
+            </wp:cNvGraphicFramePr>
+            <a:graphic xmlns:a="http://schemas.openxmlformats.org/drawingml/2006/main">
+              <a:graphicData uri="http://schemas.openxmlformats.org/drawingml/2006/picture">
+                <pic:pic xmlns:pic="http://schemas.openxmlformats.org/drawingml/2006/picture">
+                  <pic:nvPicPr>
+                    <pic:cNvPr id="1" name=""/>
+                    <pic:cNvPicPr/>
+                  </pic:nvPicPr>
+                  <pic:blipFill>
+                    <a:blip r:embed="rId16">
+                      <a:extLst>
+                        <a:ext uri="{28A0092B-C50C-407E-A947-70E740481C1C}">
+                          <a14:useLocalDpi xmlns:a14="http://schemas.microsoft.com/office/drawing/2010/main" val="0"/>
+                        </a:ext>
+                      </a:extLst>
+                    </a:blip>
+                    <a:stretch>
+                      <a:fillRect/>
+                    </a:stretch>
+                  </pic:blipFill>
+                  <pic:spPr>
+                    <a:xfrm>
+                      <a:off x="0" y="0"/>
+                      <a:ext cx="4586605" cy="4396740"/>
+                    </a:xfrm>
+                    <a:prstGeom prst="rect">
+                      <a:avLst/>
+                    </a:prstGeom>
+                  </pic:spPr>
+                </pic:pic>
+              </a:graphicData>
+            </a:graphic>
+            <wp14:sizeRelH relativeFrom="margin">
+              <wp14:pctWidth>0</wp14:pctWidth>
+            </wp14:sizeRelH>
+            <wp14:sizeRelV relativeFrom="margin">
+              <wp14:pctHeight>0</wp14:pctHeight>
+            </wp14:sizeRelV>
+          </wp:anchor>
+        </w:drawing>
+      </w:r>
+      <w:r>
+        <w:rPr>
+          <w:sz w:val="26"/>
+          <w:szCs w:val="26"/>
+        </w:rPr>
+        <w:t xml:space="preserve">• </w:t>
+      </w:r>
+      <w:r>
+        <w:rPr>
+          <w:b/>
+          <w:sz w:val="26"/>
+          <w:szCs w:val="26"/>
+        </w:rPr>
+        <w:t>RDS Proxy is nev</w:t>
+      </w:r>
+      <w:r>
+        <w:rPr>
+          <w:b/>
+          <w:sz w:val="26"/>
+          <w:szCs w:val="26"/>
+        </w:rPr>
+        <w:t xml:space="preserve">er publicly accessible (must be </w:t>
+      </w:r>
+      <w:r>
+        <w:rPr>
+          <w:b/>
+          <w:sz w:val="26"/>
+          <w:szCs w:val="26"/>
+        </w:rPr>
+        <w:t>accessed from VPC)</w:t>
+      </w:r>
+    </w:p>
+    <w:p>
+      <w:pPr>
+        <w:ind w:left="360"/>
+        <w:rPr>
+          <w:sz w:val="26"/>
+          <w:szCs w:val="26"/>
+        </w:rPr>
+      </w:pPr>
+    </w:p>
+    <w:p>
+      <w:pPr>
+        <w:rPr>
+          <w:sz w:val="26"/>
+          <w:szCs w:val="26"/>
+        </w:rPr>
+      </w:pPr>
+      <w:r>
+        <w:rPr>
+          <w:sz w:val="26"/>
+          <w:szCs w:val="26"/>
+        </w:rPr>
+        <w:br w:type="page"/>
+      </w:r>
+    </w:p>
+    <w:p>
+      <w:pPr>
+        <w:pStyle w:val="Heading1"/>
+        <w:rPr>
+          <w:b/>
+          <w:sz w:val="36"/>
+          <w:szCs w:val="36"/>
+        </w:rPr>
+      </w:pPr>
+      <w:r>
+        <w:rPr>
+          <w:b/>
+          <w:sz w:val="36"/>
+          <w:szCs w:val="36"/>
+        </w:rPr>
+        <w:lastRenderedPageBreak/>
+        <w:t>Amazon Elastic Cache</w:t>
+      </w:r>
+    </w:p>
+    <w:p>
+      <w:pPr>
+        <w:rPr>
+          <w:sz w:val="26"/>
+          <w:szCs w:val="26"/>
+        </w:rPr>
+      </w:pPr>
+      <w:r>
+        <w:rPr>
+          <w:sz w:val="26"/>
+          <w:szCs w:val="26"/>
+        </w:rPr>
+        <w:t>Behave the same way RDS get managed RDS</w:t>
+      </w:r>
+    </w:p>
+    <w:p>
+      <w:pPr>
+        <w:rPr>
+          <w:sz w:val="26"/>
+          <w:szCs w:val="26"/>
+        </w:rPr>
+      </w:pPr>
+      <w:r>
+        <w:rPr>
+          <w:sz w:val="26"/>
+          <w:szCs w:val="26"/>
+        </w:rPr>
+        <w:t xml:space="preserve">To </w:t>
+      </w:r>
+      <w:r>
+        <w:rPr>
+          <w:b/>
+          <w:sz w:val="26"/>
+          <w:szCs w:val="26"/>
+        </w:rPr>
+        <w:t xml:space="preserve">manage </w:t>
+      </w:r>
+      <w:proofErr w:type="spellStart"/>
+      <w:r>
+        <w:rPr>
+          <w:b/>
+          <w:sz w:val="26"/>
+          <w:szCs w:val="26"/>
+        </w:rPr>
+        <w:t>Redis</w:t>
+      </w:r>
+      <w:proofErr w:type="spellEnd"/>
+      <w:r>
+        <w:rPr>
+          <w:b/>
+          <w:sz w:val="26"/>
+          <w:szCs w:val="26"/>
+        </w:rPr>
+        <w:t xml:space="preserve"> or </w:t>
+      </w:r>
+      <w:proofErr w:type="spellStart"/>
+      <w:r>
+        <w:rPr>
+          <w:b/>
+          <w:sz w:val="26"/>
+          <w:szCs w:val="26"/>
+        </w:rPr>
+        <w:t>Memcached</w:t>
+      </w:r>
+      <w:proofErr w:type="spellEnd"/>
+    </w:p>
+    <w:p>
+      <w:pPr>
+        <w:rPr>
+          <w:sz w:val="26"/>
+          <w:szCs w:val="26"/>
+        </w:rPr>
+      </w:pPr>
+      <w:r>
+        <w:rPr>
+          <w:sz w:val="26"/>
+          <w:szCs w:val="26"/>
+        </w:rPr>
+        <w:t xml:space="preserve">Caches are </w:t>
+      </w:r>
+      <w:r>
+        <w:rPr>
+          <w:b/>
+          <w:sz w:val="26"/>
+          <w:szCs w:val="26"/>
+        </w:rPr>
+        <w:t>in-</w:t>
+      </w:r>
+      <w:r>
+        <w:rPr>
+          <w:b/>
+          <w:sz w:val="26"/>
+          <w:szCs w:val="26"/>
+        </w:rPr>
+        <w:t>memory</w:t>
+      </w:r>
+      <w:r>
+        <w:rPr>
+          <w:b/>
+          <w:sz w:val="26"/>
+          <w:szCs w:val="26"/>
+        </w:rPr>
+        <w:t xml:space="preserve"> databases with really high performance, low latency</w:t>
+      </w:r>
+    </w:p>
+    <w:p>
+      <w:pPr>
+        <w:rPr>
+          <w:sz w:val="26"/>
+          <w:szCs w:val="26"/>
+        </w:rPr>
+      </w:pPr>
+      <w:r>
+        <w:rPr>
+          <w:sz w:val="26"/>
+          <w:szCs w:val="26"/>
+        </w:rPr>
+        <w:t xml:space="preserve">Help </w:t>
+      </w:r>
+      <w:r>
+        <w:rPr>
+          <w:b/>
+          <w:sz w:val="26"/>
+          <w:szCs w:val="26"/>
+        </w:rPr>
+        <w:t xml:space="preserve">reduce load off of </w:t>
+      </w:r>
+      <w:r>
+        <w:rPr>
+          <w:b/>
+          <w:sz w:val="26"/>
+          <w:szCs w:val="26"/>
+        </w:rPr>
+        <w:t>databases</w:t>
+      </w:r>
+      <w:r>
+        <w:rPr>
+          <w:sz w:val="26"/>
+          <w:szCs w:val="26"/>
+        </w:rPr>
+        <w:t xml:space="preserve"> </w:t>
+      </w:r>
+      <w:r>
+        <w:rPr>
+          <w:b/>
+          <w:sz w:val="26"/>
+          <w:szCs w:val="26"/>
+        </w:rPr>
+        <w:t>for read</w:t>
+      </w:r>
+      <w:r>
+        <w:rPr>
+          <w:b/>
+          <w:sz w:val="26"/>
+          <w:szCs w:val="26"/>
+        </w:rPr>
+        <w:t xml:space="preserve"> intensive</w:t>
+      </w:r>
+      <w:r>
+        <w:rPr>
+          <w:sz w:val="26"/>
+          <w:szCs w:val="26"/>
+        </w:rPr>
+        <w:t xml:space="preserve"> workloads</w:t>
+      </w:r>
+    </w:p>
+    <w:p>
+      <w:pPr>
+        <w:rPr>
+          <w:sz w:val="26"/>
+          <w:szCs w:val="26"/>
+        </w:rPr>
+      </w:pPr>
+      <w:r>
+        <w:rPr>
+          <w:sz w:val="26"/>
+          <w:szCs w:val="26"/>
+        </w:rPr>
+        <w:t>Helps make your app stateless</w:t>
+      </w:r>
+    </w:p>
+    <w:p>
+      <w:pPr>
+        <w:rPr>
+          <w:sz w:val="26"/>
+          <w:szCs w:val="26"/>
+        </w:rPr>
+      </w:pPr>
+      <w:r>
+        <w:rPr>
+          <w:sz w:val="26"/>
+          <w:szCs w:val="26"/>
+        </w:rPr>
+        <w:t>AWS take care of OS maintenance/ patching, optimizations, setup, configuration, monitoring, failure recovery and backups</w:t>
+      </w:r>
+    </w:p>
+    <w:p>
+      <w:pPr>
+        <w:rPr>
+          <w:b/>
+          <w:sz w:val="26"/>
+          <w:szCs w:val="26"/>
+          <w:u w:val="single"/>
+        </w:rPr>
+      </w:pPr>
+      <w:r>
+        <w:rPr>
+          <w:b/>
+          <w:sz w:val="26"/>
+          <w:szCs w:val="26"/>
+          <w:u w:val="single"/>
+        </w:rPr>
+        <w:t xml:space="preserve">Using </w:t>
+      </w:r>
+      <w:proofErr w:type="spellStart"/>
+      <w:r>
+        <w:rPr>
+          <w:b/>
+          <w:sz w:val="26"/>
+          <w:szCs w:val="26"/>
+          <w:u w:val="single"/>
+        </w:rPr>
+        <w:t>ElastiCache</w:t>
+      </w:r>
+      <w:proofErr w:type="spellEnd"/>
+      <w:r>
+        <w:rPr>
+          <w:b/>
+          <w:sz w:val="26"/>
+          <w:szCs w:val="26"/>
+          <w:u w:val="single"/>
+        </w:rPr>
+        <w:t xml:space="preserve"> involves heavy application code changes</w:t>
+      </w:r>
+    </w:p>
+    <w:p>
+      <w:pPr>
+        <w:pStyle w:val="Heading2"/>
+      </w:pPr>
       <w:bookmarkStart w:id="0" w:name="_GoBack"/>
       <w:bookmarkEnd w:id="0"/>
-      <w:r>
-        <w:rPr>
-          <w:sz w:val="26"/>
-          <w:szCs w:val="26"/>
-        </w:rPr>
-        <w:t>tion: You will need to delete the Aurora DB’s Writer and Reader endpoints first then you safely remove Aurora DB</w:t>
-      </w:r>
-    </w:p>
-    <w:p>
-      <w:pPr>
-        <w:pStyle w:val="ListParagraph"/>
-      </w:pPr>
-    </w:p>
-    <w:p>
-      <w:pPr>
-        <w:pStyle w:val="ListParagraph"/>
-      </w:pPr>
+      <w:proofErr w:type="spellStart"/>
+      <w:r>
+        <w:t>ElasticCache</w:t>
+      </w:r>
+      <w:proofErr w:type="spellEnd"/>
+      <w:r>
+        <w:t xml:space="preserve"> Solution Architecture – DB cache</w:t>
+      </w:r>
+    </w:p>
+    <w:p>
+      <w:pPr>
+        <w:rPr>
+          <w:sz w:val="26"/>
+          <w:szCs w:val="26"/>
+        </w:rPr>
+      </w:pPr>
+      <w:r>
+        <w:rPr>
+          <w:sz w:val="26"/>
+          <w:szCs w:val="26"/>
+        </w:rPr>
+        <w:t xml:space="preserve">• Applications queries </w:t>
+      </w:r>
+      <w:proofErr w:type="spellStart"/>
+      <w:r>
+        <w:rPr>
+          <w:sz w:val="26"/>
+          <w:szCs w:val="26"/>
+        </w:rPr>
+        <w:t>ElastiCache</w:t>
+      </w:r>
+      <w:proofErr w:type="spellEnd"/>
+      <w:r>
+        <w:rPr>
+          <w:sz w:val="26"/>
+          <w:szCs w:val="26"/>
+        </w:rPr>
+        <w:t xml:space="preserve">, if not available, get from RDS and store in </w:t>
+      </w:r>
+      <w:proofErr w:type="spellStart"/>
+      <w:r>
+        <w:rPr>
+          <w:sz w:val="26"/>
+          <w:szCs w:val="26"/>
+        </w:rPr>
+        <w:t>ElastiCache</w:t>
+      </w:r>
+      <w:proofErr w:type="spellEnd"/>
+      <w:r>
+        <w:rPr>
+          <w:sz w:val="26"/>
+          <w:szCs w:val="26"/>
+        </w:rPr>
+        <w:t>.</w:t>
+      </w:r>
+    </w:p>
+    <w:p>
+      <w:pPr>
+        <w:rPr>
+          <w:sz w:val="26"/>
+          <w:szCs w:val="26"/>
+        </w:rPr>
+      </w:pPr>
+      <w:r>
+        <w:rPr>
+          <w:sz w:val="26"/>
+          <w:szCs w:val="26"/>
+        </w:rPr>
+        <w:t>• Helps relieve load in RDS</w:t>
+      </w:r>
+    </w:p>
+    <w:p>
+      <w:pPr>
+        <w:rPr>
+          <w:sz w:val="26"/>
+          <w:szCs w:val="26"/>
+        </w:rPr>
+      </w:pPr>
+      <w:r>
+        <w:rPr>
+          <w:sz w:val="26"/>
+          <w:szCs w:val="26"/>
+        </w:rPr>
+        <w:t xml:space="preserve">• Cache must have an invalidation strategy to make sure only the most current data is used in </w:t>
+      </w:r>
+      <w:r>
+        <w:rPr>
+          <w:sz w:val="26"/>
+          <w:szCs w:val="26"/>
+        </w:rPr>
+        <w:t>there.</w:t>
+      </w:r>
+    </w:p>
+    <w:p>
+      <w:pPr>
+        <w:rPr>
+          <w:b/>
+          <w:sz w:val="26"/>
+          <w:szCs w:val="26"/>
+          <w:u w:val="single"/>
+        </w:rPr>
+      </w:pPr>
+      <w:r>
+        <w:rPr>
+          <w:b/>
+          <w:sz w:val="26"/>
+          <w:szCs w:val="26"/>
+          <w:u w:val="single"/>
+        </w:rPr>
+        <w:drawing>
+          <wp:inline distT="0" distB="0" distL="0" distR="0" wp14:anchorId="2EC26C2E" wp14:editId="68D8D1E9">
+            <wp:extent cx="4905955" cy="3449369"/>
+            <wp:effectExtent l="0" t="0" r="9525" b="0"/>
+            <wp:docPr id="13" name="Picture 13"/>
+            <wp:cNvGraphicFramePr>
+              <a:graphicFrameLocks xmlns:a="http://schemas.openxmlformats.org/drawingml/2006/main" noChangeAspect="1"/>
+            </wp:cNvGraphicFramePr>
+            <a:graphic xmlns:a="http://schemas.openxmlformats.org/drawingml/2006/main">
+              <a:graphicData uri="http://schemas.openxmlformats.org/drawingml/2006/picture">
+                <pic:pic xmlns:pic="http://schemas.openxmlformats.org/drawingml/2006/picture">
+                  <pic:nvPicPr>
+                    <pic:cNvPr id="1" name=""/>
+                    <pic:cNvPicPr/>
+                  </pic:nvPicPr>
+                  <pic:blipFill>
+                    <a:blip r:embed="rId17"/>
+                    <a:stretch>
+                      <a:fillRect/>
+                    </a:stretch>
+                  </pic:blipFill>
+                  <pic:spPr>
+                    <a:xfrm>
+                      <a:off x="0" y="0"/>
+                      <a:ext cx="4912759" cy="3454153"/>
+                    </a:xfrm>
+                    <a:prstGeom prst="rect">
+                      <a:avLst/>
+                    </a:prstGeom>
+                  </pic:spPr>
+                </pic:pic>
+              </a:graphicData>
+            </a:graphic>
+          </wp:inline>
+        </w:drawing>
+      </w:r>
     </w:p>
     <w:sectPr>
       <w:pgSz w:w="12240" w:h="15840"/>
@@ -5036,7 +7501,7 @@
 </file>
 
 <file path=word/numbering.xml><?xml version="1.0" encoding="utf-8"?>
-<w:numbering xmlns:wpc="http://schemas.microsoft.com/office/word/2010/wordprocessingCanvas" xmlns:cx="http://schemas.microsoft.com/office/drawing/2014/chartex" xmlns:mc="http://schemas.openxmlformats.org/markup-compatibility/2006" xmlns:o="urn:schemas-microsoft-com:office:office" xmlns:r="http://schemas.openxmlformats.org/officeDocument/2006/relationships" xmlns:m="http://schemas.openxmlformats.org/officeDocument/2006/math" xmlns:v="urn:schemas-microsoft-com:vml" xmlns:wp14="http://schemas.microsoft.com/office/word/2010/wordprocessingDrawing" xmlns:wp="http://schemas.openxmlformats.org/drawingml/2006/wordprocessingDrawing" xmlns:w10="urn:schemas-microsoft-com:office:word" xmlns:w="http://schemas.openxmlformats.org/wordprocessingml/2006/main" xmlns:w14="http://schemas.microsoft.com/office/word/2010/wordml" xmlns:w15="http://schemas.microsoft.com/office/word/2012/wordml" xmlns:w16se="http://schemas.microsoft.com/office/word/2015/wordml/symex" xmlns:wpg="http://schemas.microsoft.com/office/word/2010/wordprocessingGroup" xmlns:wpi="http://schemas.microsoft.com/office/word/2010/wordprocessingInk" xmlns:wne="http://schemas.microsoft.com/office/word/2006/wordml" xmlns:wps="http://schemas.microsoft.com/office/word/2010/wordprocessingShape" mc:Ignorable="w14 w15 w16se wp14">
+<w:numbering xmlns:wpc="http://schemas.microsoft.com/office/word/2010/wordprocessingCanvas" xmlns:cx="http://schemas.microsoft.com/office/drawing/2014/chartex" xmlns:cx1="http://schemas.microsoft.com/office/drawing/2015/9/8/chartex" xmlns:mc="http://schemas.openxmlformats.org/markup-compatibility/2006" xmlns:o="urn:schemas-microsoft-com:office:office" xmlns:r="http://schemas.openxmlformats.org/officeDocument/2006/relationships" xmlns:m="http://schemas.openxmlformats.org/officeDocument/2006/math" xmlns:v="urn:schemas-microsoft-com:vml" xmlns:wp14="http://schemas.microsoft.com/office/word/2010/wordprocessingDrawing" xmlns:wp="http://schemas.openxmlformats.org/drawingml/2006/wordprocessingDrawing" xmlns:w10="urn:schemas-microsoft-com:office:word" xmlns:w="http://schemas.openxmlformats.org/wordprocessingml/2006/main" xmlns:w14="http://schemas.microsoft.com/office/word/2010/wordml" xmlns:w15="http://schemas.microsoft.com/office/word/2012/wordml" xmlns:w16se="http://schemas.microsoft.com/office/word/2015/wordml/symex" xmlns:wpg="http://schemas.microsoft.com/office/word/2010/wordprocessingGroup" xmlns:wpi="http://schemas.microsoft.com/office/word/2010/wordprocessingInk" xmlns:wne="http://schemas.microsoft.com/office/word/2006/wordml" xmlns:wps="http://schemas.microsoft.com/office/word/2010/wordprocessingShape" mc:Ignorable="w14 w15 w16se wp14">
   <w:abstractNum w:abstractNumId="0" w15:restartNumberingAfterBreak="0">
     <w:nsid w:val="072E1F0E"/>
     <w:multiLevelType w:val="hybridMultilevel"/>
@@ -5151,6 +7616,119 @@
     </w:lvl>
   </w:abstractNum>
   <w:abstractNum w:abstractNumId="1" w15:restartNumberingAfterBreak="0">
+    <w:nsid w:val="08F96BBF"/>
+    <w:multiLevelType w:val="hybridMultilevel"/>
+    <w:tmpl w:val="B3787C80"/>
+    <w:lvl w:ilvl="0" w:tplc="E9E48E1A">
+      <w:start w:val="125"/>
+      <w:numFmt w:val="bullet"/>
+      <w:lvlText w:val="-"/>
+      <w:lvlJc w:val="left"/>
+      <w:pPr>
+        <w:ind w:left="720" w:hanging="360"/>
+      </w:pPr>
+      <w:rPr>
+        <w:rFonts w:ascii="Calibri" w:eastAsiaTheme="minorHAnsi" w:hAnsi="Calibri" w:cstheme="minorBidi" w:hint="default"/>
+      </w:rPr>
+    </w:lvl>
+    <w:lvl w:ilvl="1" w:tplc="04090003">
+      <w:start w:val="1"/>
+      <w:numFmt w:val="bullet"/>
+      <w:lvlText w:val="o"/>
+      <w:lvlJc w:val="left"/>
+      <w:pPr>
+        <w:ind w:left="1440" w:hanging="360"/>
+      </w:pPr>
+      <w:rPr>
+        <w:rFonts w:ascii="Courier New" w:hAnsi="Courier New" w:cs="Courier New" w:hint="default"/>
+      </w:rPr>
+    </w:lvl>
+    <w:lvl w:ilvl="2" w:tplc="04090005" w:tentative="1">
+      <w:start w:val="1"/>
+      <w:numFmt w:val="bullet"/>
+      <w:lvlText w:val=""/>
+      <w:lvlJc w:val="left"/>
+      <w:pPr>
+        <w:ind w:left="2160" w:hanging="360"/>
+      </w:pPr>
+      <w:rPr>
+        <w:rFonts w:ascii="Wingdings" w:hAnsi="Wingdings" w:hint="default"/>
+      </w:rPr>
+    </w:lvl>
+    <w:lvl w:ilvl="3" w:tplc="04090001" w:tentative="1">
+      <w:start w:val="1"/>
+      <w:numFmt w:val="bullet"/>
+      <w:lvlText w:val=""/>
+      <w:lvlJc w:val="left"/>
+      <w:pPr>
+        <w:ind w:left="2880" w:hanging="360"/>
+      </w:pPr>
+      <w:rPr>
+        <w:rFonts w:ascii="Symbol" w:hAnsi="Symbol" w:hint="default"/>
+      </w:rPr>
+    </w:lvl>
+    <w:lvl w:ilvl="4" w:tplc="04090003" w:tentative="1">
+      <w:start w:val="1"/>
+      <w:numFmt w:val="bullet"/>
+      <w:lvlText w:val="o"/>
+      <w:lvlJc w:val="left"/>
+      <w:pPr>
+        <w:ind w:left="3600" w:hanging="360"/>
+      </w:pPr>
+      <w:rPr>
+        <w:rFonts w:ascii="Courier New" w:hAnsi="Courier New" w:cs="Courier New" w:hint="default"/>
+      </w:rPr>
+    </w:lvl>
+    <w:lvl w:ilvl="5" w:tplc="04090005" w:tentative="1">
+      <w:start w:val="1"/>
+      <w:numFmt w:val="bullet"/>
+      <w:lvlText w:val=""/>
+      <w:lvlJc w:val="left"/>
+      <w:pPr>
+        <w:ind w:left="4320" w:hanging="360"/>
+      </w:pPr>
+      <w:rPr>
+        <w:rFonts w:ascii="Wingdings" w:hAnsi="Wingdings" w:hint="default"/>
+      </w:rPr>
+    </w:lvl>
+    <w:lvl w:ilvl="6" w:tplc="04090001" w:tentative="1">
+      <w:start w:val="1"/>
+      <w:numFmt w:val="bullet"/>
+      <w:lvlText w:val=""/>
+      <w:lvlJc w:val="left"/>
+      <w:pPr>
+        <w:ind w:left="5040" w:hanging="360"/>
+      </w:pPr>
+      <w:rPr>
+        <w:rFonts w:ascii="Symbol" w:hAnsi="Symbol" w:hint="default"/>
+      </w:rPr>
+    </w:lvl>
+    <w:lvl w:ilvl="7" w:tplc="04090003" w:tentative="1">
+      <w:start w:val="1"/>
+      <w:numFmt w:val="bullet"/>
+      <w:lvlText w:val="o"/>
+      <w:lvlJc w:val="left"/>
+      <w:pPr>
+        <w:ind w:left="5760" w:hanging="360"/>
+      </w:pPr>
+      <w:rPr>
+        <w:rFonts w:ascii="Courier New" w:hAnsi="Courier New" w:cs="Courier New" w:hint="default"/>
+      </w:rPr>
+    </w:lvl>
+    <w:lvl w:ilvl="8" w:tplc="04090005" w:tentative="1">
+      <w:start w:val="1"/>
+      <w:numFmt w:val="bullet"/>
+      <w:lvlText w:val=""/>
+      <w:lvlJc w:val="left"/>
+      <w:pPr>
+        <w:ind w:left="6480" w:hanging="360"/>
+      </w:pPr>
+      <w:rPr>
+        <w:rFonts w:ascii="Wingdings" w:hAnsi="Wingdings" w:hint="default"/>
+      </w:rPr>
+    </w:lvl>
+  </w:abstractNum>
+  <w:abstractNum w:abstractNumId="2" w15:restartNumberingAfterBreak="0">
     <w:nsid w:val="08FF5869"/>
     <w:multiLevelType w:val="hybridMultilevel"/>
     <w:tmpl w:val="DF7C16AC"/>
@@ -5263,7 +7841,7 @@
       </w:rPr>
     </w:lvl>
   </w:abstractNum>
-  <w:abstractNum w:abstractNumId="2" w15:restartNumberingAfterBreak="0">
+  <w:abstractNum w:abstractNumId="3" w15:restartNumberingAfterBreak="0">
     <w:nsid w:val="0A546682"/>
     <w:multiLevelType w:val="hybridMultilevel"/>
     <w:tmpl w:val="F36C02F0"/>
@@ -5376,7 +7954,7 @@
       </w:rPr>
     </w:lvl>
   </w:abstractNum>
-  <w:abstractNum w:abstractNumId="3" w15:restartNumberingAfterBreak="0">
+  <w:abstractNum w:abstractNumId="4" w15:restartNumberingAfterBreak="0">
     <w:nsid w:val="0BD22ADE"/>
     <w:multiLevelType w:val="hybridMultilevel"/>
     <w:tmpl w:val="6A3879A6"/>
@@ -5489,7 +8067,7 @@
       </w:rPr>
     </w:lvl>
   </w:abstractNum>
-  <w:abstractNum w:abstractNumId="4" w15:restartNumberingAfterBreak="0">
+  <w:abstractNum w:abstractNumId="5" w15:restartNumberingAfterBreak="0">
     <w:nsid w:val="4EDA451A"/>
     <w:multiLevelType w:val="hybridMultilevel"/>
     <w:tmpl w:val="536A9CB4"/>
@@ -5602,7 +8180,7 @@
       </w:rPr>
     </w:lvl>
   </w:abstractNum>
-  <w:abstractNum w:abstractNumId="5" w15:restartNumberingAfterBreak="0">
+  <w:abstractNum w:abstractNumId="6" w15:restartNumberingAfterBreak="0">
     <w:nsid w:val="50DE1552"/>
     <w:multiLevelType w:val="hybridMultilevel"/>
     <w:tmpl w:val="198C7522"/>
@@ -5715,7 +8293,7 @@
       </w:rPr>
     </w:lvl>
   </w:abstractNum>
-  <w:abstractNum w:abstractNumId="6" w15:restartNumberingAfterBreak="0">
+  <w:abstractNum w:abstractNumId="7" w15:restartNumberingAfterBreak="0">
     <w:nsid w:val="53691ED9"/>
     <w:multiLevelType w:val="hybridMultilevel"/>
     <w:tmpl w:val="33A21C80"/>
@@ -5828,7 +8406,7 @@
       </w:rPr>
     </w:lvl>
   </w:abstractNum>
-  <w:abstractNum w:abstractNumId="7" w15:restartNumberingAfterBreak="0">
+  <w:abstractNum w:abstractNumId="8" w15:restartNumberingAfterBreak="0">
     <w:nsid w:val="5B296C28"/>
     <w:multiLevelType w:val="hybridMultilevel"/>
     <w:tmpl w:val="25047A60"/>
@@ -5941,7 +8519,7 @@
       </w:rPr>
     </w:lvl>
   </w:abstractNum>
-  <w:abstractNum w:abstractNumId="8" w15:restartNumberingAfterBreak="0">
+  <w:abstractNum w:abstractNumId="9" w15:restartNumberingAfterBreak="0">
     <w:nsid w:val="71772749"/>
     <w:multiLevelType w:val="hybridMultilevel"/>
     <w:tmpl w:val="A0ECFC66"/>
@@ -6055,31 +8633,34 @@
     </w:lvl>
   </w:abstractNum>
   <w:num w:numId="1">
+    <w:abstractNumId w:val="5"/>
+  </w:num>
+  <w:num w:numId="2">
+    <w:abstractNumId w:val="3"/>
+  </w:num>
+  <w:num w:numId="3">
+    <w:abstractNumId w:val="9"/>
+  </w:num>
+  <w:num w:numId="4">
     <w:abstractNumId w:val="4"/>
   </w:num>
-  <w:num w:numId="2">
-    <w:abstractNumId w:val="2"/>
-  </w:num>
-  <w:num w:numId="3">
+  <w:num w:numId="5">
     <w:abstractNumId w:val="8"/>
-  </w:num>
-  <w:num w:numId="4">
-    <w:abstractNumId w:val="3"/>
-  </w:num>
-  <w:num w:numId="5">
-    <w:abstractNumId w:val="7"/>
   </w:num>
   <w:num w:numId="6">
     <w:abstractNumId w:val="0"/>
   </w:num>
   <w:num w:numId="7">
-    <w:abstractNumId w:val="5"/>
+    <w:abstractNumId w:val="6"/>
   </w:num>
   <w:num w:numId="8">
-    <w:abstractNumId w:val="1"/>
+    <w:abstractNumId w:val="2"/>
   </w:num>
   <w:num w:numId="9">
-    <w:abstractNumId w:val="6"/>
+    <w:abstractNumId w:val="7"/>
+  </w:num>
+  <w:num w:numId="10">
+    <w:abstractNumId w:val="1"/>
   </w:num>
 </w:numbering>
 </file>
@@ -6522,6 +9103,29 @@
       <w:szCs w:val="26"/>
     </w:rPr>
   </w:style>
+  <w:style w:type="paragraph" w:styleId="Heading3">
+    <w:name w:val="heading 3"/>
+    <w:basedOn w:val="Normal"/>
+    <w:next w:val="Normal"/>
+    <w:link w:val="Heading3Char"/>
+    <w:uiPriority w:val="9"/>
+    <w:semiHidden/>
+    <w:unhideWhenUsed/>
+    <w:qFormat/>
+    <w:rsid w:val="000F67FF"/>
+    <w:pPr>
+      <w:keepNext/>
+      <w:keepLines/>
+      <w:spacing w:before="40" w:after="0"/>
+      <w:outlineLvl w:val="2"/>
+    </w:pPr>
+    <w:rPr>
+      <w:rFonts w:asciiTheme="majorHAnsi" w:eastAsiaTheme="majorEastAsia" w:hAnsiTheme="majorHAnsi" w:cstheme="majorBidi"/>
+      <w:color w:val="1F4D78" w:themeColor="accent1" w:themeShade="7F"/>
+      <w:sz w:val="24"/>
+      <w:szCs w:val="24"/>
+    </w:rPr>
+  </w:style>
   <w:style w:type="character" w:default="1" w:styleId="DefaultParagraphFont">
     <w:name w:val="Default Paragraph Font"/>
     <w:uiPriority w:val="1"/>
@@ -6605,6 +9209,20 @@
         <w:insideV w:val="single" w:sz="4" w:space="0" w:color="auto"/>
       </w:tblBorders>
     </w:tblPr>
+  </w:style>
+  <w:style w:type="character" w:customStyle="1" w:styleId="Heading3Char">
+    <w:name w:val="Heading 3 Char"/>
+    <w:basedOn w:val="DefaultParagraphFont"/>
+    <w:link w:val="Heading3"/>
+    <w:uiPriority w:val="9"/>
+    <w:semiHidden/>
+    <w:rsid w:val="000F67FF"/>
+    <w:rPr>
+      <w:rFonts w:asciiTheme="majorHAnsi" w:eastAsiaTheme="majorEastAsia" w:hAnsiTheme="majorHAnsi" w:cstheme="majorBidi"/>
+      <w:color w:val="1F4D78" w:themeColor="accent1" w:themeShade="7F"/>
+      <w:sz w:val="24"/>
+      <w:szCs w:val="24"/>
+    </w:rPr>
   </w:style>
 </w:styles>
 </file>
@@ -6875,7 +9493,7 @@
 </file>
 
 <file path=customXml/itemProps1.xml><?xml version="1.0" encoding="utf-8"?>
-<ds:datastoreItem xmlns:ds="http://schemas.openxmlformats.org/officeDocument/2006/customXml" ds:itemID="{EF38C41F-E7DD-4BC5-ACD7-C2BD29D42B03}">
+<ds:datastoreItem xmlns:ds="http://schemas.openxmlformats.org/officeDocument/2006/customXml" ds:itemID="{5C086864-6CF5-494E-B0E7-0EFBBD2ABE95}">
   <ds:schemaRefs>
     <ds:schemaRef ds:uri="http://schemas.openxmlformats.org/officeDocument/2006/bibliography"/>
   </ds:schemaRefs>

</xml_diff>

<commit_message>
Fix typo for Section 9 and add Section 10 Route53
</commit_message>
<xml_diff>
--- a/Section 9  - RDS + Aurora + ElasticCache.DOCX
+++ b/Section 9  - RDS + Aurora + ElasticCache.DOCX
@@ -860,6 +860,30 @@
         </w:rPr>
         <w:t>Replication is ASYNC so reads are eventually consistent</w:t>
       </w:r>
+      <w:r>
+        <w:rPr>
+          <w:rFonts w:ascii="Times New Roman" w:hAnsi="Times New Roman" w:cs="Times New Roman"/>
+          <w:sz w:val="26"/>
+          <w:szCs w:val="26"/>
+        </w:rPr>
+        <w:t>(</w:t>
+      </w:r>
+      <w:r>
+        <w:rPr>
+          <w:rFonts w:ascii="Times New Roman" w:hAnsi="Times New Roman" w:cs="Times New Roman"/>
+          <w:sz w:val="26"/>
+          <w:szCs w:val="26"/>
+        </w:rPr>
+        <w:t>means that in a distributed database system, data is not immediately synchronized across all replicas or nodes after an update but will reach consistency over time</w:t>
+      </w:r>
+      <w:r>
+        <w:rPr>
+          <w:rFonts w:ascii="Times New Roman" w:hAnsi="Times New Roman" w:cs="Times New Roman"/>
+          <w:sz w:val="26"/>
+          <w:szCs w:val="26"/>
+        </w:rPr>
+        <w:t>)</w:t>
+      </w:r>
     </w:p>
     <w:p>
       <w:pPr>
@@ -902,7 +926,23 @@
           <w:sz w:val="26"/>
           <w:szCs w:val="26"/>
         </w:rPr>
-        <w:t>Applications must update the convention string to leverage read replicas</w:t>
+        <w:t xml:space="preserve">Applications must update the </w:t>
+      </w:r>
+      <w:r>
+        <w:rPr>
+          <w:rFonts w:ascii="Times New Roman" w:hAnsi="Times New Roman" w:cs="Times New Roman"/>
+          <w:sz w:val="26"/>
+          <w:szCs w:val="26"/>
+        </w:rPr>
+        <w:t>connection</w:t>
+      </w:r>
+      <w:r>
+        <w:rPr>
+          <w:rFonts w:ascii="Times New Roman" w:hAnsi="Times New Roman" w:cs="Times New Roman"/>
+          <w:sz w:val="26"/>
+          <w:szCs w:val="26"/>
+        </w:rPr>
+        <w:t xml:space="preserve"> string to leverage read replicas</w:t>
       </w:r>
     </w:p>
     <w:p>
@@ -1134,6 +1174,7 @@
           <w:sz w:val="26"/>
           <w:szCs w:val="26"/>
         </w:rPr>
+        <w:lastRenderedPageBreak/>
         <w:t xml:space="preserve">Read Replicas are used for SELECT only </w:t>
       </w:r>
       <w:r>
@@ -1147,7 +1188,6 @@
     </w:p>
     <w:p>
       <w:r>
-        <w:lastRenderedPageBreak/>
         <w:br w:type="page"/>
       </w:r>
     </w:p>
@@ -3633,13 +3673,17 @@
         <w:t>You can 1 to 15 Read Replicas and apply Auto Scaling to these Read Replicas</w:t>
       </w:r>
       <w:r>
-        <w:t xml:space="preserve">. BECAUSE there are </w:t>
-      </w:r>
-      <w:proofErr w:type="spellStart"/>
-      <w:r>
-        <w:t>to</w:t>
-      </w:r>
-      <w:proofErr w:type="spellEnd"/>
+        <w:t xml:space="preserve">. </w:t>
+      </w:r>
+      <w:r>
+        <w:t>Because</w:t>
+      </w:r>
+      <w:r>
+        <w:t xml:space="preserve"> there are to</w:t>
+      </w:r>
+      <w:r>
+        <w:t>o</w:t>
+      </w:r>
       <w:r>
         <w:t xml:space="preserve"> many replicas and hard to keep track of it, Aurora will provide a READER ENDPOINT so these Read replicas and Client can interact with each other through the Reader Endpoint easily</w:t>
       </w:r>
@@ -5001,6 +5045,9 @@
     </w:p>
     <w:p>
       <w:r>
+        <w:rPr>
+          <w:noProof/>
+        </w:rPr>
         <w:drawing>
           <wp:inline distT="0" distB="0" distL="0" distR="0" wp14:anchorId="7F737480" wp14:editId="6CE0A1C4">
             <wp:extent cx="5943600" cy="3415665"/>
@@ -5068,6 +5115,9 @@
     </w:p>
     <w:p>
       <w:r>
+        <w:rPr>
+          <w:noProof/>
+        </w:rPr>
         <w:drawing>
           <wp:inline distT="0" distB="0" distL="0" distR="0" wp14:anchorId="18A14D8D" wp14:editId="7343D733">
             <wp:extent cx="5943600" cy="3333750"/>
@@ -5221,52 +5271,35 @@
     </w:p>
     <w:p>
       <w:r>
-        <w:t xml:space="preserve">• Automated database Client </w:t>
-      </w:r>
-      <w:r>
-        <w:t>instantiati</w:t>
-      </w:r>
-      <w:r>
-        <w:t xml:space="preserve">on and </w:t>
-      </w:r>
-      <w:proofErr w:type="spellStart"/>
-      <w:r>
-        <w:t>autoscaling</w:t>
-      </w:r>
-      <w:proofErr w:type="spellEnd"/>
-      <w:r>
-        <w:t xml:space="preserve"> based on actual </w:t>
-      </w:r>
-      <w:r>
-        <w:t>usage</w:t>
-      </w:r>
-    </w:p>
-    <w:p>
-      <w:r>
-        <w:t xml:space="preserve">• Good for infrequent, intermittent or </w:t>
-      </w:r>
-      <w:r>
-        <w:t>unpredictable workloads</w:t>
-      </w:r>
-    </w:p>
-    <w:p>
-      <w:r>
-        <w:t xml:space="preserve">• No capacity planning </w:t>
-      </w:r>
-      <w:r>
-        <w:t>needed</w:t>
-      </w:r>
-    </w:p>
-    <w:p>
-      <w:r>
-        <w:t xml:space="preserve">• Pay per second, can be </w:t>
-      </w:r>
-      <w:r>
-        <w:t>more cost-effective</w:t>
-      </w:r>
-    </w:p>
-    <w:p>
-      <w:r>
+        <w:t>• Automated database Client instantiation and auto</w:t>
+      </w:r>
+      <w:r>
+        <w:t>-</w:t>
+      </w:r>
+      <w:r>
+        <w:t>scaling based on actual usage</w:t>
+      </w:r>
+    </w:p>
+    <w:p>
+      <w:r>
+        <w:t>• Good for infrequent, intermittent or unpredictable workloads</w:t>
+      </w:r>
+    </w:p>
+    <w:p>
+      <w:r>
+        <w:t>• No capacity planning needed</w:t>
+      </w:r>
+    </w:p>
+    <w:p>
+      <w:r>
+        <w:t>• Pay per second, can be more cost-effective</w:t>
+      </w:r>
+    </w:p>
+    <w:p>
+      <w:r>
+        <w:rPr>
+          <w:noProof/>
+        </w:rPr>
         <w:drawing>
           <wp:inline distT="0" distB="0" distL="0" distR="0" wp14:anchorId="290577A6" wp14:editId="3B511EFE">
             <wp:extent cx="5605670" cy="5146915"/>
@@ -5443,6 +5476,9 @@
         <w:jc w:val="center"/>
       </w:pPr>
       <w:r>
+        <w:rPr>
+          <w:noProof/>
+        </w:rPr>
         <w:drawing>
           <wp:inline distT="0" distB="0" distL="0" distR="0" wp14:anchorId="6C5BAB97" wp14:editId="33D57261">
             <wp:extent cx="2727297" cy="4898615"/>
@@ -5496,24 +5532,12 @@
     </w:p>
     <w:p>
       <w:r>
-        <w:t>• Enables you</w:t>
-      </w:r>
-      <w:r>
-        <w:t xml:space="preserve"> to add ML-based predictions to </w:t>
-      </w:r>
-      <w:r>
-        <w:t>your applications via SQL</w:t>
-      </w:r>
-    </w:p>
-    <w:p>
-      <w:r>
-        <w:t>• Simple, op</w:t>
-      </w:r>
-      <w:r>
-        <w:t xml:space="preserve">timized, and secure integration </w:t>
-      </w:r>
-      <w:r>
-        <w:t>between Aurora and AWS ML services</w:t>
+        <w:t>• Enables you to add ML-based predictions to your applications via SQL</w:t>
+      </w:r>
+    </w:p>
+    <w:p>
+      <w:r>
+        <w:t>• Simple, optimized, and secure integration between Aurora and AWS ML services</w:t>
       </w:r>
     </w:p>
     <w:p>
@@ -5546,17 +5570,14 @@
     </w:p>
     <w:p>
       <w:r>
-        <w:t xml:space="preserve">• Use cases: </w:t>
-      </w:r>
-      <w:r>
-        <w:t xml:space="preserve">fraud detection, ads targeting, </w:t>
-      </w:r>
-      <w:r>
-        <w:t>sentiment analysis, product recommendations</w:t>
-      </w:r>
-    </w:p>
-    <w:p>
-      <w:r>
+        <w:t>• Use cases: fraud detection, ads targeting, sentiment analysis, product recommendations</w:t>
+      </w:r>
+    </w:p>
+    <w:p>
+      <w:r>
+        <w:rPr>
+          <w:noProof/>
+        </w:rPr>
         <w:drawing>
           <wp:inline distT="0" distB="0" distL="0" distR="0" wp14:anchorId="4A50D0E5" wp14:editId="1CB8AD9F">
             <wp:extent cx="5020376" cy="5677692"/>
@@ -5849,12 +5870,14 @@
     <w:p>
       <w:pPr>
         <w:rPr>
-          <w:sz w:val="26"/>
-          <w:szCs w:val="26"/>
-        </w:rPr>
-      </w:pPr>
-      <w:r>
-        <w:rPr>
+          <w:b/>
+          <w:sz w:val="26"/>
+          <w:szCs w:val="26"/>
+        </w:rPr>
+      </w:pPr>
+      <w:r>
+        <w:rPr>
+          <w:b/>
           <w:sz w:val="26"/>
           <w:szCs w:val="26"/>
         </w:rPr>
@@ -5904,17 +5927,29 @@
     <w:p>
       <w:pPr>
         <w:rPr>
-          <w:sz w:val="26"/>
-          <w:szCs w:val="26"/>
-        </w:rPr>
-      </w:pPr>
-      <w:r>
-        <w:rPr>
+          <w:b/>
+          <w:sz w:val="26"/>
+          <w:szCs w:val="26"/>
+        </w:rPr>
+      </w:pPr>
+      <w:r>
+        <w:rPr>
+          <w:b/>
           <w:sz w:val="26"/>
           <w:szCs w:val="26"/>
         </w:rPr>
         <w:t>Manual DB snapshots</w:t>
       </w:r>
+      <w:r>
+        <w:rPr>
+          <w:b/>
+          <w:sz w:val="26"/>
+          <w:szCs w:val="26"/>
+        </w:rPr>
+        <w:t xml:space="preserve"> – on-demand backup</w:t>
+      </w:r>
+      <w:bookmarkStart w:id="0" w:name="_GoBack"/>
+      <w:bookmarkEnd w:id="0"/>
     </w:p>
     <w:p>
       <w:pPr>
@@ -6733,7 +6768,7 @@
           <w:sz w:val="26"/>
           <w:szCs w:val="26"/>
         </w:rPr>
-        <w:t>Improving data</w:t>
+        <w:t>Improving database efficiency by reducing the stress on database</w:t>
       </w:r>
       <w:r>
         <w:rPr>
@@ -6741,7 +6776,7 @@
           <w:sz w:val="26"/>
           <w:szCs w:val="26"/>
         </w:rPr>
-        <w:t xml:space="preserve">base efficiency by reducing the </w:t>
+        <w:t xml:space="preserve"> resources (e.g., </w:t>
       </w:r>
       <w:r>
         <w:rPr>
@@ -6749,7 +6784,71 @@
           <w:sz w:val="26"/>
           <w:szCs w:val="26"/>
         </w:rPr>
-        <w:t>stress on database</w:t>
+        <w:t>CPU, RAM) and minimize open connections (and timeouts)</w:t>
+      </w:r>
+    </w:p>
+    <w:p>
+      <w:pPr>
+        <w:ind w:left="360"/>
+        <w:rPr>
+          <w:sz w:val="26"/>
+          <w:szCs w:val="26"/>
+        </w:rPr>
+      </w:pPr>
+      <w:r>
+        <w:rPr>
+          <w:sz w:val="26"/>
+          <w:szCs w:val="26"/>
+        </w:rPr>
+        <w:t xml:space="preserve">• </w:t>
+      </w:r>
+      <w:proofErr w:type="spellStart"/>
+      <w:r>
+        <w:rPr>
+          <w:sz w:val="26"/>
+          <w:szCs w:val="26"/>
+        </w:rPr>
+        <w:t>Serverless</w:t>
+      </w:r>
+      <w:proofErr w:type="spellEnd"/>
+      <w:r>
+        <w:rPr>
+          <w:sz w:val="26"/>
+          <w:szCs w:val="26"/>
+        </w:rPr>
+        <w:t xml:space="preserve">, </w:t>
+      </w:r>
+      <w:proofErr w:type="spellStart"/>
+      <w:r>
+        <w:rPr>
+          <w:sz w:val="26"/>
+          <w:szCs w:val="26"/>
+        </w:rPr>
+        <w:t>autoscaling</w:t>
+      </w:r>
+      <w:proofErr w:type="spellEnd"/>
+      <w:r>
+        <w:rPr>
+          <w:sz w:val="26"/>
+          <w:szCs w:val="26"/>
+        </w:rPr>
+        <w:t>, highly available (multi-AZ)</w:t>
+      </w:r>
+    </w:p>
+    <w:p>
+      <w:pPr>
+        <w:ind w:left="360"/>
+        <w:rPr>
+          <w:sz w:val="26"/>
+          <w:szCs w:val="26"/>
+        </w:rPr>
+      </w:pPr>
+      <w:r>
+        <w:rPr>
+          <w:sz w:val="26"/>
+          <w:szCs w:val="26"/>
+        </w:rPr>
+        <w:t xml:space="preserve">• </w:t>
       </w:r>
       <w:r>
         <w:rPr>
@@ -6757,7 +6856,85 @@
           <w:sz w:val="26"/>
           <w:szCs w:val="26"/>
         </w:rPr>
-        <w:t xml:space="preserve"> resources (e.g., </w:t>
+        <w:t>Reduced RDS &amp; Aurora failover time by up 66%</w:t>
+      </w:r>
+    </w:p>
+    <w:p>
+      <w:pPr>
+        <w:ind w:left="360"/>
+        <w:rPr>
+          <w:sz w:val="26"/>
+          <w:szCs w:val="26"/>
+        </w:rPr>
+      </w:pPr>
+      <w:r>
+        <w:rPr>
+          <w:sz w:val="26"/>
+          <w:szCs w:val="26"/>
+        </w:rPr>
+        <w:t xml:space="preserve">• Supports RDS </w:t>
+      </w:r>
+      <w:r>
+        <w:rPr>
+          <w:sz w:val="26"/>
+          <w:szCs w:val="26"/>
+        </w:rPr>
+        <w:t xml:space="preserve">(MySQL, PostgreSQL, </w:t>
+      </w:r>
+      <w:proofErr w:type="spellStart"/>
+      <w:r>
+        <w:rPr>
+          <w:sz w:val="26"/>
+          <w:szCs w:val="26"/>
+        </w:rPr>
+        <w:t>MariaDB</w:t>
+      </w:r>
+      <w:proofErr w:type="spellEnd"/>
+      <w:r>
+        <w:rPr>
+          <w:sz w:val="26"/>
+          <w:szCs w:val="26"/>
+        </w:rPr>
+        <w:t xml:space="preserve">, MS </w:t>
+      </w:r>
+      <w:r>
+        <w:rPr>
+          <w:sz w:val="26"/>
+          <w:szCs w:val="26"/>
+        </w:rPr>
+        <w:t>SQL Server) and Aurora (MySQL, PostgreSQL)</w:t>
+      </w:r>
+    </w:p>
+    <w:p>
+      <w:pPr>
+        <w:ind w:left="360"/>
+        <w:rPr>
+          <w:sz w:val="26"/>
+          <w:szCs w:val="26"/>
+        </w:rPr>
+      </w:pPr>
+      <w:r>
+        <w:rPr>
+          <w:sz w:val="26"/>
+          <w:szCs w:val="26"/>
+        </w:rPr>
+        <w:t>• No code changes required for most apps</w:t>
+      </w:r>
+    </w:p>
+    <w:p>
+      <w:pPr>
+        <w:ind w:left="360"/>
+        <w:rPr>
+          <w:sz w:val="26"/>
+          <w:szCs w:val="26"/>
+        </w:rPr>
+      </w:pPr>
+      <w:r>
+        <w:rPr>
+          <w:sz w:val="26"/>
+          <w:szCs w:val="26"/>
+        </w:rPr>
+        <w:t xml:space="preserve">• </w:t>
       </w:r>
       <w:r>
         <w:rPr>
@@ -6765,7 +6942,7 @@
           <w:sz w:val="26"/>
           <w:szCs w:val="26"/>
         </w:rPr>
-        <w:t xml:space="preserve">CPU, RAM) and </w:t>
+        <w:t xml:space="preserve">Enforce IAM Authentication for DB, and </w:t>
       </w:r>
       <w:r>
         <w:rPr>
@@ -6773,202 +6950,29 @@
           <w:sz w:val="26"/>
           <w:szCs w:val="26"/>
         </w:rPr>
-        <w:t>minimize open connections (and timeouts)</w:t>
+        <w:t>securely store</w:t>
+      </w:r>
+      <w:r>
+        <w:rPr>
+          <w:b/>
+          <w:sz w:val="26"/>
+          <w:szCs w:val="26"/>
+        </w:rPr>
+        <w:t xml:space="preserve"> credentials in AWS Secrets Manager</w:t>
       </w:r>
     </w:p>
     <w:p>
       <w:pPr>
         <w:ind w:left="360"/>
         <w:rPr>
-          <w:sz w:val="26"/>
-          <w:szCs w:val="26"/>
-        </w:rPr>
-      </w:pPr>
-      <w:r>
-        <w:rPr>
-          <w:sz w:val="26"/>
-          <w:szCs w:val="26"/>
-        </w:rPr>
-        <w:t xml:space="preserve">• </w:t>
-      </w:r>
-      <w:proofErr w:type="spellStart"/>
-      <w:r>
-        <w:rPr>
-          <w:sz w:val="26"/>
-          <w:szCs w:val="26"/>
-        </w:rPr>
-        <w:t>Serverless</w:t>
-      </w:r>
-      <w:proofErr w:type="spellEnd"/>
-      <w:r>
-        <w:rPr>
-          <w:sz w:val="26"/>
-          <w:szCs w:val="26"/>
-        </w:rPr>
-        <w:t xml:space="preserve">, </w:t>
-      </w:r>
-      <w:proofErr w:type="spellStart"/>
-      <w:r>
-        <w:rPr>
-          <w:sz w:val="26"/>
-          <w:szCs w:val="26"/>
-        </w:rPr>
-        <w:t>autoscaling</w:t>
-      </w:r>
-      <w:proofErr w:type="spellEnd"/>
-      <w:r>
-        <w:rPr>
-          <w:sz w:val="26"/>
-          <w:szCs w:val="26"/>
-        </w:rPr>
-        <w:t>, highly available (multi-AZ)</w:t>
-      </w:r>
-    </w:p>
-    <w:p>
-      <w:pPr>
-        <w:ind w:left="360"/>
-        <w:rPr>
-          <w:sz w:val="26"/>
-          <w:szCs w:val="26"/>
-        </w:rPr>
-      </w:pPr>
-      <w:r>
-        <w:rPr>
-          <w:sz w:val="26"/>
-          <w:szCs w:val="26"/>
-        </w:rPr>
-        <w:t xml:space="preserve">• </w:t>
-      </w:r>
-      <w:r>
-        <w:rPr>
           <w:b/>
           <w:sz w:val="26"/>
           <w:szCs w:val="26"/>
         </w:rPr>
-        <w:t>Reduced RDS &amp; Aurora failover time by up 66%</w:t>
-      </w:r>
-    </w:p>
-    <w:p>
-      <w:pPr>
-        <w:ind w:left="360"/>
-        <w:rPr>
-          <w:sz w:val="26"/>
-          <w:szCs w:val="26"/>
-        </w:rPr>
-      </w:pPr>
-      <w:r>
-        <w:rPr>
-          <w:sz w:val="26"/>
-          <w:szCs w:val="26"/>
-        </w:rPr>
-        <w:t xml:space="preserve">• Supports RDS </w:t>
-      </w:r>
-      <w:r>
-        <w:rPr>
-          <w:sz w:val="26"/>
-          <w:szCs w:val="26"/>
-        </w:rPr>
-        <w:t xml:space="preserve">(MySQL, PostgreSQL, </w:t>
-      </w:r>
-      <w:proofErr w:type="spellStart"/>
-      <w:r>
-        <w:rPr>
-          <w:sz w:val="26"/>
-          <w:szCs w:val="26"/>
-        </w:rPr>
-        <w:t>MariaDB</w:t>
-      </w:r>
-      <w:proofErr w:type="spellEnd"/>
-      <w:r>
-        <w:rPr>
-          <w:sz w:val="26"/>
-          <w:szCs w:val="26"/>
-        </w:rPr>
-        <w:t xml:space="preserve">, MS </w:t>
-      </w:r>
-      <w:r>
-        <w:rPr>
-          <w:sz w:val="26"/>
-          <w:szCs w:val="26"/>
-        </w:rPr>
-        <w:t>SQL Server) and Aurora (MySQL, PostgreSQL)</w:t>
-      </w:r>
-    </w:p>
-    <w:p>
-      <w:pPr>
-        <w:ind w:left="360"/>
-        <w:rPr>
-          <w:sz w:val="26"/>
-          <w:szCs w:val="26"/>
-        </w:rPr>
-      </w:pPr>
-      <w:r>
-        <w:rPr>
-          <w:sz w:val="26"/>
-          <w:szCs w:val="26"/>
-        </w:rPr>
-        <w:t>• No code changes required for most apps</w:t>
-      </w:r>
-    </w:p>
-    <w:p>
-      <w:pPr>
-        <w:ind w:left="360"/>
-        <w:rPr>
-          <w:sz w:val="26"/>
-          <w:szCs w:val="26"/>
-        </w:rPr>
-      </w:pPr>
-      <w:r>
-        <w:rPr>
-          <w:sz w:val="26"/>
-          <w:szCs w:val="26"/>
-        </w:rPr>
-        <w:t xml:space="preserve">• </w:t>
-      </w:r>
-      <w:r>
-        <w:rPr>
-          <w:b/>
-          <w:sz w:val="26"/>
-          <w:szCs w:val="26"/>
-        </w:rPr>
-        <w:t>Enforce IAM Auth</w:t>
-      </w:r>
-      <w:r>
-        <w:rPr>
-          <w:b/>
-          <w:sz w:val="26"/>
-          <w:szCs w:val="26"/>
-        </w:rPr>
-        <w:t xml:space="preserve">entication for DB, and </w:t>
-      </w:r>
-      <w:r>
-        <w:rPr>
-          <w:b/>
-          <w:sz w:val="26"/>
-          <w:szCs w:val="26"/>
-        </w:rPr>
-        <w:t>securely store</w:t>
-      </w:r>
-      <w:r>
-        <w:rPr>
-          <w:b/>
-          <w:sz w:val="26"/>
-          <w:szCs w:val="26"/>
-        </w:rPr>
-        <w:t xml:space="preserve"> credentials in AWS Secrets Manager</w:t>
-      </w:r>
-    </w:p>
-    <w:p>
-      <w:pPr>
-        <w:ind w:left="360"/>
-        <w:rPr>
-          <w:b/>
-          <w:sz w:val="26"/>
-          <w:szCs w:val="26"/>
-        </w:rPr>
-      </w:pPr>
-      <w:r>
-        <w:rPr>
+      </w:pPr>
+      <w:r>
+        <w:rPr>
+          <w:noProof/>
           <w:sz w:val="26"/>
           <w:szCs w:val="26"/>
         </w:rPr>
@@ -7041,23 +7045,7 @@
           <w:sz w:val="26"/>
           <w:szCs w:val="26"/>
         </w:rPr>
-        <w:t>RDS Proxy is nev</w:t>
-      </w:r>
-      <w:r>
-        <w:rPr>
-          <w:b/>
-          <w:sz w:val="26"/>
-          <w:szCs w:val="26"/>
-        </w:rPr>
-        <w:t xml:space="preserve">er publicly accessible (must be </w:t>
-      </w:r>
-      <w:r>
-        <w:rPr>
-          <w:b/>
-          <w:sz w:val="26"/>
-          <w:szCs w:val="26"/>
-        </w:rPr>
-        <w:t>accessed from VPC)</w:t>
+        <w:t>RDS Proxy is never publicly accessible (must be accessed from VPC)</w:t>
       </w:r>
     </w:p>
     <w:p>
@@ -7342,8 +7330,6 @@
       <w:pPr>
         <w:pStyle w:val="Heading2"/>
       </w:pPr>
-      <w:bookmarkStart w:id="0" w:name="_GoBack"/>
-      <w:bookmarkEnd w:id="0"/>
       <w:proofErr w:type="spellStart"/>
       <w:r>
         <w:t>ElasticCache</w:t>
@@ -7449,6 +7435,7 @@
       <w:r>
         <w:rPr>
           <w:b/>
+          <w:noProof/>
           <w:sz w:val="26"/>
           <w:szCs w:val="26"/>
           <w:u w:val="single"/>
@@ -9129,7 +9116,6 @@
   <w:style w:type="character" w:default="1" w:styleId="DefaultParagraphFont">
     <w:name w:val="Default Paragraph Font"/>
     <w:uiPriority w:val="1"/>
-    <w:semiHidden/>
     <w:unhideWhenUsed/>
   </w:style>
   <w:style w:type="table" w:default="1" w:styleId="TableNormal">
@@ -9493,7 +9479,7 @@
 </file>
 
 <file path=customXml/itemProps1.xml><?xml version="1.0" encoding="utf-8"?>
-<ds:datastoreItem xmlns:ds="http://schemas.openxmlformats.org/officeDocument/2006/customXml" ds:itemID="{5C086864-6CF5-494E-B0E7-0EFBBD2ABE95}">
+<ds:datastoreItem xmlns:ds="http://schemas.openxmlformats.org/officeDocument/2006/customXml" ds:itemID="{9F09855A-0C78-4C74-B4AA-1451DB817892}">
   <ds:schemaRefs>
     <ds:schemaRef ds:uri="http://schemas.openxmlformats.org/officeDocument/2006/bibliography"/>
   </ds:schemaRefs>

</xml_diff>

<commit_message>
Update ElastiCache doc for Section 9
</commit_message>
<xml_diff>
--- a/Section 9  - RDS + Aurora + ElasticCache.DOCX
+++ b/Section 9  - RDS + Aurora + ElasticCache.DOCX
@@ -1,6 +1,6 @@
 
 <file path=word/document.xml><?xml version="1.0" encoding="utf-8"?>
-<w:document xmlns:wpc="http://schemas.microsoft.com/office/word/2010/wordprocessingCanvas" xmlns:cx="http://schemas.microsoft.com/office/drawing/2014/chartex" xmlns:cx1="http://schemas.microsoft.com/office/drawing/2015/9/8/chartex" xmlns:mc="http://schemas.openxmlformats.org/markup-compatibility/2006" xmlns:o="urn:schemas-microsoft-com:office:office" xmlns:r="http://schemas.openxmlformats.org/officeDocument/2006/relationships" xmlns:m="http://schemas.openxmlformats.org/officeDocument/2006/math" xmlns:v="urn:schemas-microsoft-com:vml" xmlns:wp14="http://schemas.microsoft.com/office/word/2010/wordprocessingDrawing" xmlns:wp="http://schemas.openxmlformats.org/drawingml/2006/wordprocessingDrawing" xmlns:w10="urn:schemas-microsoft-com:office:word" xmlns:w="http://schemas.openxmlformats.org/wordprocessingml/2006/main" xmlns:w14="http://schemas.microsoft.com/office/word/2010/wordml" xmlns:w15="http://schemas.microsoft.com/office/word/2012/wordml" xmlns:w16se="http://schemas.microsoft.com/office/word/2015/wordml/symex" xmlns:wpg="http://schemas.microsoft.com/office/word/2010/wordprocessingGroup" xmlns:wpi="http://schemas.microsoft.com/office/word/2010/wordprocessingInk" xmlns:wne="http://schemas.microsoft.com/office/word/2006/wordml" xmlns:wps="http://schemas.microsoft.com/office/word/2010/wordprocessingShape" mc:Ignorable="w14 w15 w16se wp14">
+<w:document xmlns:wpc="http://schemas.microsoft.com/office/word/2010/wordprocessingCanvas" xmlns:cx="http://schemas.microsoft.com/office/drawing/2014/chartex" xmlns:mc="http://schemas.openxmlformats.org/markup-compatibility/2006" xmlns:o="urn:schemas-microsoft-com:office:office" xmlns:r="http://schemas.openxmlformats.org/officeDocument/2006/relationships" xmlns:m="http://schemas.openxmlformats.org/officeDocument/2006/math" xmlns:v="urn:schemas-microsoft-com:vml" xmlns:wp14="http://schemas.microsoft.com/office/word/2010/wordprocessingDrawing" xmlns:wp="http://schemas.openxmlformats.org/drawingml/2006/wordprocessingDrawing" xmlns:w10="urn:schemas-microsoft-com:office:word" xmlns:w="http://schemas.openxmlformats.org/wordprocessingml/2006/main" xmlns:w14="http://schemas.microsoft.com/office/word/2010/wordml" xmlns:w15="http://schemas.microsoft.com/office/word/2012/wordml" xmlns:w16se="http://schemas.microsoft.com/office/word/2015/wordml/symex" xmlns:wpg="http://schemas.microsoft.com/office/word/2010/wordprocessingGroup" xmlns:wpi="http://schemas.microsoft.com/office/word/2010/wordprocessingInk" xmlns:wne="http://schemas.microsoft.com/office/word/2006/wordml" xmlns:wps="http://schemas.microsoft.com/office/word/2010/wordprocessingShape" mc:Ignorable="w14 w15 w16se wp14">
   <w:body>
     <w:p>
       <w:pPr>
@@ -5948,8 +5948,6 @@
         </w:rPr>
         <w:t xml:space="preserve"> – on-demand backup</w:t>
       </w:r>
-      <w:bookmarkStart w:id="0" w:name="_GoBack"/>
-      <w:bookmarkEnd w:id="0"/>
     </w:p>
     <w:p>
       <w:pPr>
@@ -7477,6 +7475,1063 @@
         </w:drawing>
       </w:r>
     </w:p>
+    <w:p>
+      <w:pPr>
+        <w:rPr>
+          <w:b/>
+          <w:sz w:val="26"/>
+          <w:szCs w:val="26"/>
+          <w:u w:val="single"/>
+        </w:rPr>
+      </w:pPr>
+      <w:r>
+        <w:rPr>
+          <w:b/>
+          <w:sz w:val="26"/>
+          <w:szCs w:val="26"/>
+          <w:u w:val="single"/>
+        </w:rPr>
+        <w:br w:type="page"/>
+      </w:r>
+    </w:p>
+    <w:p>
+      <w:pPr>
+        <w:pStyle w:val="Heading2"/>
+      </w:pPr>
+      <w:proofErr w:type="spellStart"/>
+      <w:r>
+        <w:lastRenderedPageBreak/>
+        <w:t>ElasticCache</w:t>
+      </w:r>
+      <w:proofErr w:type="spellEnd"/>
+      <w:r>
+        <w:t xml:space="preserve"> Solution Architecture – User Session Store</w:t>
+      </w:r>
+    </w:p>
+    <w:p>
+      <w:pPr>
+        <w:rPr>
+          <w:sz w:val="26"/>
+          <w:szCs w:val="26"/>
+        </w:rPr>
+      </w:pPr>
+      <w:r>
+        <w:rPr>
+          <w:sz w:val="26"/>
+          <w:szCs w:val="26"/>
+        </w:rPr>
+        <w:t>Example:</w:t>
+      </w:r>
+    </w:p>
+    <w:p>
+      <w:pPr>
+        <w:pStyle w:val="ListParagraph"/>
+        <w:numPr>
+          <w:ilvl w:val="0"/>
+          <w:numId w:val="10"/>
+        </w:numPr>
+        <w:rPr>
+          <w:sz w:val="26"/>
+          <w:szCs w:val="26"/>
+        </w:rPr>
+      </w:pPr>
+      <w:r>
+        <w:rPr>
+          <w:sz w:val="26"/>
+          <w:szCs w:val="26"/>
+        </w:rPr>
+        <w:t>User login to any of the application</w:t>
+      </w:r>
+    </w:p>
+    <w:p>
+      <w:pPr>
+        <w:pStyle w:val="ListParagraph"/>
+        <w:numPr>
+          <w:ilvl w:val="0"/>
+          <w:numId w:val="10"/>
+        </w:numPr>
+        <w:rPr>
+          <w:sz w:val="26"/>
+          <w:szCs w:val="26"/>
+        </w:rPr>
+      </w:pPr>
+      <w:r>
+        <w:rPr>
+          <w:sz w:val="26"/>
+          <w:szCs w:val="26"/>
+        </w:rPr>
+        <w:t xml:space="preserve">The application writes the session data into </w:t>
+      </w:r>
+      <w:proofErr w:type="spellStart"/>
+      <w:r>
+        <w:rPr>
+          <w:sz w:val="26"/>
+          <w:szCs w:val="26"/>
+        </w:rPr>
+        <w:t>ElastiCache</w:t>
+      </w:r>
+      <w:proofErr w:type="spellEnd"/>
+    </w:p>
+    <w:p>
+      <w:pPr>
+        <w:pStyle w:val="ListParagraph"/>
+        <w:numPr>
+          <w:ilvl w:val="0"/>
+          <w:numId w:val="10"/>
+        </w:numPr>
+        <w:rPr>
+          <w:sz w:val="26"/>
+          <w:szCs w:val="26"/>
+        </w:rPr>
+      </w:pPr>
+      <w:r>
+        <w:rPr>
+          <w:sz w:val="26"/>
+          <w:szCs w:val="26"/>
+        </w:rPr>
+        <w:t>The user hits another instance of the application like press on “Go to cart” function</w:t>
+      </w:r>
+    </w:p>
+    <w:p>
+      <w:pPr>
+        <w:pStyle w:val="ListParagraph"/>
+        <w:numPr>
+          <w:ilvl w:val="0"/>
+          <w:numId w:val="10"/>
+        </w:numPr>
+        <w:rPr>
+          <w:sz w:val="26"/>
+          <w:szCs w:val="26"/>
+        </w:rPr>
+      </w:pPr>
+      <w:r>
+        <w:rPr>
+          <w:sz w:val="26"/>
+          <w:szCs w:val="26"/>
+        </w:rPr>
+        <w:t>The instance retrieves the data and the user is already logged in</w:t>
+      </w:r>
+    </w:p>
+    <w:p>
+      <w:pPr>
+        <w:rPr>
+          <w:sz w:val="26"/>
+          <w:szCs w:val="26"/>
+        </w:rPr>
+      </w:pPr>
+      <w:proofErr w:type="spellStart"/>
+      <w:r>
+        <w:rPr>
+          <w:sz w:val="26"/>
+          <w:szCs w:val="26"/>
+        </w:rPr>
+        <w:t>ElasticCache</w:t>
+      </w:r>
+      <w:proofErr w:type="spellEnd"/>
+      <w:r>
+        <w:rPr>
+          <w:sz w:val="26"/>
+          <w:szCs w:val="26"/>
+        </w:rPr>
+        <w:t xml:space="preserve"> – </w:t>
+      </w:r>
+      <w:proofErr w:type="spellStart"/>
+      <w:r>
+        <w:rPr>
+          <w:sz w:val="26"/>
+          <w:szCs w:val="26"/>
+        </w:rPr>
+        <w:t>Redis</w:t>
+      </w:r>
+      <w:proofErr w:type="spellEnd"/>
+      <w:r>
+        <w:rPr>
+          <w:sz w:val="26"/>
+          <w:szCs w:val="26"/>
+        </w:rPr>
+        <w:t xml:space="preserve"> vs </w:t>
+      </w:r>
+      <w:proofErr w:type="spellStart"/>
+      <w:r>
+        <w:rPr>
+          <w:sz w:val="26"/>
+          <w:szCs w:val="26"/>
+        </w:rPr>
+        <w:t>Memcached</w:t>
+      </w:r>
+      <w:proofErr w:type="spellEnd"/>
+    </w:p>
+    <w:tbl>
+      <w:tblPr>
+        <w:tblStyle w:val="TableGrid"/>
+        <w:tblW w:w="0" w:type="auto"/>
+        <w:tblLook w:val="04A0" w:firstRow="1" w:lastRow="0" w:firstColumn="1" w:lastColumn="0" w:noHBand="0" w:noVBand="1"/>
+      </w:tblPr>
+      <w:tblGrid>
+        <w:gridCol w:w="4675"/>
+        <w:gridCol w:w="4675"/>
+      </w:tblGrid>
+      <w:tr>
+        <w:tc>
+          <w:tcPr>
+            <w:tcW w:w="4675" w:type="dxa"/>
+            <w:shd w:val="clear" w:color="auto" w:fill="00B0F0"/>
+          </w:tcPr>
+          <w:p>
+            <w:pPr>
+              <w:jc w:val="center"/>
+              <w:rPr>
+                <w:b/>
+                <w:sz w:val="26"/>
+                <w:szCs w:val="26"/>
+              </w:rPr>
+            </w:pPr>
+            <w:r>
+              <w:rPr>
+                <w:b/>
+                <w:sz w:val="26"/>
+                <w:szCs w:val="26"/>
+              </w:rPr>
+              <w:t>REDIS</w:t>
+            </w:r>
+          </w:p>
+        </w:tc>
+        <w:tc>
+          <w:tcPr>
+            <w:tcW w:w="4675" w:type="dxa"/>
+            <w:shd w:val="clear" w:color="auto" w:fill="00B0F0"/>
+          </w:tcPr>
+          <w:p>
+            <w:pPr>
+              <w:jc w:val="center"/>
+              <w:rPr>
+                <w:b/>
+                <w:sz w:val="26"/>
+                <w:szCs w:val="26"/>
+              </w:rPr>
+            </w:pPr>
+            <w:r>
+              <w:rPr>
+                <w:b/>
+                <w:sz w:val="26"/>
+                <w:szCs w:val="26"/>
+              </w:rPr>
+              <w:t>MEMCACHED</w:t>
+            </w:r>
+          </w:p>
+        </w:tc>
+      </w:tr>
+      <w:tr>
+        <w:tc>
+          <w:tcPr>
+            <w:tcW w:w="4675" w:type="dxa"/>
+          </w:tcPr>
+          <w:p>
+            <w:pPr>
+              <w:rPr>
+                <w:b/>
+                <w:sz w:val="26"/>
+                <w:szCs w:val="26"/>
+              </w:rPr>
+            </w:pPr>
+            <w:r>
+              <w:rPr>
+                <w:b/>
+                <w:sz w:val="26"/>
+                <w:szCs w:val="26"/>
+              </w:rPr>
+              <w:t>Multi AZ with Auto-Failover</w:t>
+            </w:r>
+          </w:p>
+        </w:tc>
+        <w:tc>
+          <w:tcPr>
+            <w:tcW w:w="4675" w:type="dxa"/>
+          </w:tcPr>
+          <w:p>
+            <w:pPr>
+              <w:rPr>
+                <w:sz w:val="26"/>
+                <w:szCs w:val="26"/>
+              </w:rPr>
+            </w:pPr>
+            <w:r>
+              <w:rPr>
+                <w:sz w:val="26"/>
+                <w:szCs w:val="26"/>
+              </w:rPr>
+              <w:t>Multi-node for portioning of data</w:t>
+            </w:r>
+          </w:p>
+        </w:tc>
+      </w:tr>
+      <w:tr>
+        <w:tc>
+          <w:tcPr>
+            <w:tcW w:w="4675" w:type="dxa"/>
+          </w:tcPr>
+          <w:p>
+            <w:pPr>
+              <w:rPr>
+                <w:sz w:val="26"/>
+                <w:szCs w:val="26"/>
+              </w:rPr>
+            </w:pPr>
+            <w:r>
+              <w:rPr>
+                <w:sz w:val="26"/>
+                <w:szCs w:val="26"/>
+              </w:rPr>
+              <w:t xml:space="preserve">Read Replicas to scale reads and </w:t>
+            </w:r>
+            <w:r>
+              <w:rPr>
+                <w:b/>
+                <w:sz w:val="26"/>
+                <w:szCs w:val="26"/>
+              </w:rPr>
+              <w:t>have HIGH AVAILABILITY</w:t>
+            </w:r>
+          </w:p>
+        </w:tc>
+        <w:tc>
+          <w:tcPr>
+            <w:tcW w:w="4675" w:type="dxa"/>
+          </w:tcPr>
+          <w:p>
+            <w:pPr>
+              <w:rPr>
+                <w:b/>
+                <w:sz w:val="26"/>
+                <w:szCs w:val="26"/>
+              </w:rPr>
+            </w:pPr>
+            <w:r>
+              <w:rPr>
+                <w:b/>
+                <w:sz w:val="26"/>
+                <w:szCs w:val="26"/>
+              </w:rPr>
+              <w:t>NO HIGH AVAILABILITY</w:t>
+            </w:r>
+          </w:p>
+        </w:tc>
+      </w:tr>
+      <w:tr>
+        <w:tc>
+          <w:tcPr>
+            <w:tcW w:w="4675" w:type="dxa"/>
+          </w:tcPr>
+          <w:p>
+            <w:pPr>
+              <w:rPr>
+                <w:sz w:val="26"/>
+                <w:szCs w:val="26"/>
+              </w:rPr>
+            </w:pPr>
+            <w:r>
+              <w:rPr>
+                <w:sz w:val="26"/>
+                <w:szCs w:val="26"/>
+              </w:rPr>
+              <w:t>Data durability using AOF persistence</w:t>
+            </w:r>
+          </w:p>
+        </w:tc>
+        <w:tc>
+          <w:tcPr>
+            <w:tcW w:w="4675" w:type="dxa"/>
+          </w:tcPr>
+          <w:p>
+            <w:pPr>
+              <w:rPr>
+                <w:sz w:val="26"/>
+                <w:szCs w:val="26"/>
+              </w:rPr>
+            </w:pPr>
+            <w:r>
+              <w:rPr>
+                <w:sz w:val="26"/>
+                <w:szCs w:val="26"/>
+              </w:rPr>
+              <w:t>Nom persistent</w:t>
+            </w:r>
+          </w:p>
+        </w:tc>
+      </w:tr>
+      <w:tr>
+        <w:tc>
+          <w:tcPr>
+            <w:tcW w:w="4675" w:type="dxa"/>
+          </w:tcPr>
+          <w:p>
+            <w:pPr>
+              <w:rPr>
+                <w:b/>
+                <w:sz w:val="26"/>
+                <w:szCs w:val="26"/>
+              </w:rPr>
+            </w:pPr>
+            <w:r>
+              <w:rPr>
+                <w:b/>
+                <w:sz w:val="26"/>
+                <w:szCs w:val="26"/>
+              </w:rPr>
+              <w:t>Backup and restore features</w:t>
+            </w:r>
+          </w:p>
+        </w:tc>
+        <w:tc>
+          <w:tcPr>
+            <w:tcW w:w="4675" w:type="dxa"/>
+          </w:tcPr>
+          <w:p>
+            <w:pPr>
+              <w:rPr>
+                <w:b/>
+                <w:sz w:val="26"/>
+                <w:szCs w:val="26"/>
+              </w:rPr>
+            </w:pPr>
+            <w:r>
+              <w:rPr>
+                <w:b/>
+                <w:sz w:val="26"/>
+                <w:szCs w:val="26"/>
+              </w:rPr>
+              <w:t>No backup and restore</w:t>
+            </w:r>
+          </w:p>
+        </w:tc>
+      </w:tr>
+      <w:tr>
+        <w:tc>
+          <w:tcPr>
+            <w:tcW w:w="4675" w:type="dxa"/>
+          </w:tcPr>
+          <w:p>
+            <w:pPr>
+              <w:rPr>
+                <w:sz w:val="26"/>
+                <w:szCs w:val="26"/>
+              </w:rPr>
+            </w:pPr>
+            <w:r>
+              <w:rPr>
+                <w:sz w:val="26"/>
+                <w:szCs w:val="26"/>
+              </w:rPr>
+              <w:t>Support Sets and Sorted Sets</w:t>
+            </w:r>
+          </w:p>
+        </w:tc>
+        <w:tc>
+          <w:tcPr>
+            <w:tcW w:w="4675" w:type="dxa"/>
+          </w:tcPr>
+          <w:p>
+            <w:pPr>
+              <w:rPr>
+                <w:b/>
+                <w:sz w:val="26"/>
+                <w:szCs w:val="26"/>
+              </w:rPr>
+            </w:pPr>
+            <w:r>
+              <w:rPr>
+                <w:b/>
+                <w:sz w:val="26"/>
+                <w:szCs w:val="26"/>
+              </w:rPr>
+              <w:t>Multi-threaded architecture</w:t>
+            </w:r>
+          </w:p>
+        </w:tc>
+      </w:tr>
+    </w:tbl>
+    <w:p>
+      <w:pPr>
+        <w:rPr>
+          <w:sz w:val="26"/>
+          <w:szCs w:val="26"/>
+        </w:rPr>
+      </w:pPr>
+    </w:p>
+    <w:p>
+      <w:pPr>
+        <w:pStyle w:val="Heading2"/>
+        <w:rPr>
+          <w:b/>
+          <w:u w:val="single"/>
+        </w:rPr>
+      </w:pPr>
+      <w:proofErr w:type="spellStart"/>
+      <w:r>
+        <w:rPr>
+          <w:b/>
+          <w:u w:val="single"/>
+        </w:rPr>
+        <w:t>ElastiCache</w:t>
+      </w:r>
+      <w:proofErr w:type="spellEnd"/>
+      <w:r>
+        <w:rPr>
+          <w:b/>
+          <w:u w:val="single"/>
+        </w:rPr>
+        <w:t xml:space="preserve"> – Hands on</w:t>
+      </w:r>
+    </w:p>
+    <w:p>
+      <w:pPr>
+        <w:rPr>
+          <w:sz w:val="26"/>
+          <w:szCs w:val="26"/>
+        </w:rPr>
+      </w:pPr>
+      <w:r>
+        <w:rPr>
+          <w:sz w:val="26"/>
+          <w:szCs w:val="26"/>
+        </w:rPr>
+        <w:t>Step 1: Cluster settings</w:t>
+      </w:r>
+    </w:p>
+    <w:p>
+      <w:pPr>
+        <w:rPr>
+          <w:sz w:val="26"/>
+          <w:szCs w:val="26"/>
+        </w:rPr>
+      </w:pPr>
+      <w:r>
+        <w:rPr>
+          <w:sz w:val="26"/>
+          <w:szCs w:val="26"/>
+        </w:rPr>
+        <w:t xml:space="preserve">Configuration: </w:t>
+      </w:r>
+    </w:p>
+    <w:p>
+      <w:pPr>
+        <w:rPr>
+          <w:sz w:val="26"/>
+          <w:szCs w:val="26"/>
+        </w:rPr>
+      </w:pPr>
+      <w:r>
+        <w:rPr>
+          <w:sz w:val="26"/>
+          <w:szCs w:val="26"/>
+        </w:rPr>
+        <w:t xml:space="preserve">Deployment option: </w:t>
+      </w:r>
+      <w:proofErr w:type="spellStart"/>
+      <w:r>
+        <w:rPr>
+          <w:sz w:val="26"/>
+          <w:szCs w:val="26"/>
+        </w:rPr>
+        <w:t>Serverless</w:t>
+      </w:r>
+      <w:proofErr w:type="spellEnd"/>
+      <w:r>
+        <w:rPr>
+          <w:sz w:val="26"/>
+          <w:szCs w:val="26"/>
+        </w:rPr>
+        <w:t xml:space="preserve">, </w:t>
+      </w:r>
+      <w:proofErr w:type="gramStart"/>
+      <w:r>
+        <w:rPr>
+          <w:sz w:val="26"/>
+          <w:szCs w:val="26"/>
+        </w:rPr>
+        <w:t>Design</w:t>
+      </w:r>
+      <w:proofErr w:type="gramEnd"/>
+      <w:r>
+        <w:rPr>
+          <w:sz w:val="26"/>
+          <w:szCs w:val="26"/>
+        </w:rPr>
+        <w:t xml:space="preserve"> your own cache (select)</w:t>
+      </w:r>
+    </w:p>
+    <w:p>
+      <w:pPr>
+        <w:rPr>
+          <w:sz w:val="26"/>
+          <w:szCs w:val="26"/>
+        </w:rPr>
+      </w:pPr>
+      <w:r>
+        <w:rPr>
+          <w:sz w:val="26"/>
+          <w:szCs w:val="26"/>
+        </w:rPr>
+        <w:t>Create method: Easy create, Cluster cache(select), Restore from backup</w:t>
+      </w:r>
+    </w:p>
+    <w:p>
+      <w:pPr>
+        <w:rPr>
+          <w:sz w:val="26"/>
+          <w:szCs w:val="26"/>
+        </w:rPr>
+      </w:pPr>
+      <w:r>
+        <w:rPr>
+          <w:sz w:val="26"/>
+          <w:szCs w:val="26"/>
+        </w:rPr>
+        <w:t>Cluster mod: Disabled</w:t>
+      </w:r>
+    </w:p>
+    <w:p>
+      <w:pPr>
+        <w:rPr>
+          <w:sz w:val="26"/>
+          <w:szCs w:val="26"/>
+        </w:rPr>
+      </w:pPr>
+      <w:r>
+        <w:rPr>
+          <w:sz w:val="26"/>
+          <w:szCs w:val="26"/>
+        </w:rPr>
+        <w:t>Cluster info: Input cluster Name</w:t>
+      </w:r>
+    </w:p>
+    <w:p>
+      <w:pPr>
+        <w:rPr>
+          <w:sz w:val="26"/>
+          <w:szCs w:val="26"/>
+        </w:rPr>
+      </w:pPr>
+      <w:r>
+        <w:rPr>
+          <w:sz w:val="26"/>
+          <w:szCs w:val="26"/>
+        </w:rPr>
+        <w:t>Location: AWS Cloud(select) or On premises</w:t>
+      </w:r>
+    </w:p>
+    <w:p>
+      <w:pPr>
+        <w:rPr>
+          <w:sz w:val="26"/>
+          <w:szCs w:val="26"/>
+        </w:rPr>
+      </w:pPr>
+      <w:r>
+        <w:rPr>
+          <w:sz w:val="26"/>
+          <w:szCs w:val="26"/>
+        </w:rPr>
+        <w:t>Multi-AZ or Auto-failover</w:t>
+      </w:r>
+    </w:p>
+    <w:p>
+      <w:pPr>
+        <w:rPr>
+          <w:sz w:val="26"/>
+          <w:szCs w:val="26"/>
+        </w:rPr>
+      </w:pPr>
+      <w:r>
+        <w:rPr>
+          <w:sz w:val="26"/>
+          <w:szCs w:val="26"/>
+        </w:rPr>
+        <w:t>Cluster settings:</w:t>
+      </w:r>
+    </w:p>
+    <w:p>
+      <w:pPr>
+        <w:rPr>
+          <w:sz w:val="26"/>
+          <w:szCs w:val="26"/>
+        </w:rPr>
+      </w:pPr>
+      <w:r>
+        <w:rPr>
+          <w:sz w:val="26"/>
+          <w:szCs w:val="26"/>
+        </w:rPr>
+        <w:t>Engine version, Port number, Parameter groups</w:t>
+      </w:r>
+    </w:p>
+    <w:p>
+      <w:pPr>
+        <w:rPr>
+          <w:sz w:val="26"/>
+          <w:szCs w:val="26"/>
+        </w:rPr>
+      </w:pPr>
+      <w:r>
+        <w:rPr>
+          <w:sz w:val="26"/>
+          <w:szCs w:val="26"/>
+        </w:rPr>
+        <w:t>Node type: Ex: cache.t</w:t>
+      </w:r>
+      <w:proofErr w:type="gramStart"/>
+      <w:r>
+        <w:rPr>
+          <w:sz w:val="26"/>
+          <w:szCs w:val="26"/>
+        </w:rPr>
+        <w:t>2.micro</w:t>
+      </w:r>
+      <w:proofErr w:type="gramEnd"/>
+    </w:p>
+    <w:p>
+      <w:pPr>
+        <w:rPr>
+          <w:sz w:val="26"/>
+          <w:szCs w:val="26"/>
+        </w:rPr>
+      </w:pPr>
+      <w:r>
+        <w:rPr>
+          <w:sz w:val="26"/>
+          <w:szCs w:val="26"/>
+        </w:rPr>
+        <w:t>Input Number of replicas</w:t>
+      </w:r>
+    </w:p>
+    <w:p>
+      <w:pPr>
+        <w:rPr>
+          <w:sz w:val="26"/>
+          <w:szCs w:val="26"/>
+        </w:rPr>
+      </w:pPr>
+      <w:r>
+        <w:rPr>
+          <w:sz w:val="26"/>
+          <w:szCs w:val="26"/>
+        </w:rPr>
+        <w:t>Subnet group settings:</w:t>
+      </w:r>
+    </w:p>
+    <w:p>
+      <w:pPr>
+        <w:rPr>
+          <w:sz w:val="26"/>
+          <w:szCs w:val="26"/>
+        </w:rPr>
+      </w:pPr>
+      <w:r>
+        <w:rPr>
+          <w:sz w:val="26"/>
+          <w:szCs w:val="26"/>
+        </w:rPr>
+        <w:lastRenderedPageBreak/>
+        <w:t>Create a new subnet (select) or Choose existing subnet group</w:t>
+      </w:r>
+    </w:p>
+    <w:p>
+      <w:pPr>
+        <w:rPr>
+          <w:sz w:val="26"/>
+          <w:szCs w:val="26"/>
+        </w:rPr>
+      </w:pPr>
+      <w:r>
+        <w:rPr>
+          <w:sz w:val="26"/>
+          <w:szCs w:val="26"/>
+        </w:rPr>
+        <w:t>VPC ID: choose suitable VPC with enough amount of AZ you need</w:t>
+      </w:r>
+    </w:p>
+    <w:p>
+      <w:pPr>
+        <w:rPr>
+          <w:sz w:val="26"/>
+          <w:szCs w:val="26"/>
+        </w:rPr>
+      </w:pPr>
+      <w:r>
+        <w:rPr>
+          <w:sz w:val="26"/>
+          <w:szCs w:val="26"/>
+        </w:rPr>
+        <w:t>Availability Zone placements: No preference</w:t>
+      </w:r>
+    </w:p>
+    <w:p>
+      <w:pPr>
+        <w:rPr>
+          <w:sz w:val="26"/>
+          <w:szCs w:val="26"/>
+        </w:rPr>
+      </w:pPr>
+      <w:r>
+        <w:rPr>
+          <w:sz w:val="26"/>
+          <w:szCs w:val="26"/>
+        </w:rPr>
+        <w:t>Then press Next</w:t>
+      </w:r>
+    </w:p>
+    <w:p>
+      <w:pPr>
+        <w:rPr>
+          <w:sz w:val="26"/>
+          <w:szCs w:val="26"/>
+        </w:rPr>
+      </w:pPr>
+      <w:r>
+        <w:rPr>
+          <w:sz w:val="26"/>
+          <w:szCs w:val="26"/>
+        </w:rPr>
+        <w:t>Step 2: Advance settings</w:t>
+      </w:r>
+    </w:p>
+    <w:p>
+      <w:pPr>
+        <w:rPr>
+          <w:sz w:val="26"/>
+          <w:szCs w:val="26"/>
+        </w:rPr>
+      </w:pPr>
+      <w:r>
+        <w:rPr>
+          <w:sz w:val="26"/>
+          <w:szCs w:val="26"/>
+        </w:rPr>
+        <w:t>Security</w:t>
+      </w:r>
+    </w:p>
+    <w:p>
+      <w:pPr>
+        <w:rPr>
+          <w:sz w:val="26"/>
+          <w:szCs w:val="26"/>
+        </w:rPr>
+      </w:pPr>
+      <w:r>
+        <w:rPr>
+          <w:sz w:val="26"/>
+          <w:szCs w:val="26"/>
+        </w:rPr>
+        <w:t>You can enable/disable Encryption at rest to add Encrypt key</w:t>
+      </w:r>
+    </w:p>
+    <w:p>
+      <w:pPr>
+        <w:rPr>
+          <w:sz w:val="26"/>
+          <w:szCs w:val="26"/>
+        </w:rPr>
+      </w:pPr>
+      <w:r>
+        <w:rPr>
+          <w:sz w:val="26"/>
+          <w:szCs w:val="26"/>
+        </w:rPr>
+        <w:t>You can Enable/disable Encryption in transit to pick suitable Access control method</w:t>
+      </w:r>
+    </w:p>
+    <w:p>
+      <w:pPr>
+        <w:rPr>
+          <w:sz w:val="26"/>
+          <w:szCs w:val="26"/>
+        </w:rPr>
+      </w:pPr>
+      <w:r>
+        <w:rPr>
+          <w:sz w:val="26"/>
+          <w:szCs w:val="26"/>
+        </w:rPr>
+        <w:t>Access control provides the ability to configure authenticating and authorizing access</w:t>
+      </w:r>
+    </w:p>
+    <w:p>
+      <w:pPr>
+        <w:rPr>
+          <w:sz w:val="26"/>
+          <w:szCs w:val="26"/>
+        </w:rPr>
+      </w:pPr>
+      <w:r>
+        <w:rPr>
+          <w:sz w:val="26"/>
+          <w:szCs w:val="26"/>
+        </w:rPr>
+        <w:t xml:space="preserve">Access control type: no </w:t>
+      </w:r>
+      <w:proofErr w:type="spellStart"/>
+      <w:r>
+        <w:rPr>
+          <w:sz w:val="26"/>
+          <w:szCs w:val="26"/>
+        </w:rPr>
+        <w:t>auth</w:t>
+      </w:r>
+      <w:proofErr w:type="spellEnd"/>
+      <w:r>
+        <w:rPr>
+          <w:sz w:val="26"/>
+          <w:szCs w:val="26"/>
+        </w:rPr>
+        <w:t>, AUTH default user access(token), User group access control list</w:t>
+      </w:r>
+    </w:p>
+    <w:p>
+      <w:pPr>
+        <w:rPr>
+          <w:sz w:val="26"/>
+          <w:szCs w:val="26"/>
+        </w:rPr>
+      </w:pPr>
+      <w:r>
+        <w:rPr>
+          <w:sz w:val="26"/>
+          <w:szCs w:val="26"/>
+        </w:rPr>
+        <w:t>Security groups(Optional)</w:t>
+      </w:r>
+    </w:p>
+    <w:p>
+      <w:pPr>
+        <w:rPr>
+          <w:sz w:val="26"/>
+          <w:szCs w:val="26"/>
+        </w:rPr>
+      </w:pPr>
+      <w:r>
+        <w:rPr>
+          <w:sz w:val="26"/>
+          <w:szCs w:val="26"/>
+        </w:rPr>
+        <w:t>Enable/disable Backup</w:t>
+      </w:r>
+    </w:p>
+    <w:p>
+      <w:pPr>
+        <w:rPr>
+          <w:sz w:val="26"/>
+          <w:szCs w:val="26"/>
+        </w:rPr>
+      </w:pPr>
+      <w:r>
+        <w:rPr>
+          <w:sz w:val="26"/>
+          <w:szCs w:val="26"/>
+        </w:rPr>
+        <w:t>Enable/disable Maintenance</w:t>
+      </w:r>
+    </w:p>
+    <w:p>
+      <w:pPr>
+        <w:rPr>
+          <w:sz w:val="26"/>
+          <w:szCs w:val="26"/>
+        </w:rPr>
+      </w:pPr>
+      <w:r>
+        <w:rPr>
+          <w:sz w:val="26"/>
+          <w:szCs w:val="26"/>
+        </w:rPr>
+        <w:t>Enable/disable Logs</w:t>
+      </w:r>
+    </w:p>
+    <w:p>
+      <w:pPr>
+        <w:rPr>
+          <w:sz w:val="26"/>
+          <w:szCs w:val="26"/>
+        </w:rPr>
+      </w:pPr>
+      <w:r>
+        <w:rPr>
+          <w:sz w:val="26"/>
+          <w:szCs w:val="26"/>
+        </w:rPr>
+        <w:t xml:space="preserve">Step 3: Review and create </w:t>
+      </w:r>
+      <w:proofErr w:type="spellStart"/>
+      <w:r>
+        <w:rPr>
+          <w:sz w:val="26"/>
+          <w:szCs w:val="26"/>
+        </w:rPr>
+        <w:t>ElastiCache</w:t>
+      </w:r>
+      <w:proofErr w:type="spellEnd"/>
+    </w:p>
+    <w:p>
+      <w:pPr>
+        <w:rPr>
+          <w:sz w:val="26"/>
+          <w:szCs w:val="26"/>
+        </w:rPr>
+      </w:pPr>
+      <w:r>
+        <w:rPr>
+          <w:noProof/>
+          <w:sz w:val="26"/>
+          <w:szCs w:val="26"/>
+        </w:rPr>
+        <w:drawing>
+          <wp:inline distT="0" distB="0" distL="0" distR="0" wp14:anchorId="159CC533" wp14:editId="3A45F870">
+            <wp:extent cx="5943600" cy="1994535"/>
+            <wp:effectExtent l="0" t="0" r="0" b="5715"/>
+            <wp:docPr id="14" name="Picture 14"/>
+            <wp:cNvGraphicFramePr>
+              <a:graphicFrameLocks xmlns:a="http://schemas.openxmlformats.org/drawingml/2006/main" noChangeAspect="1"/>
+            </wp:cNvGraphicFramePr>
+            <a:graphic xmlns:a="http://schemas.openxmlformats.org/drawingml/2006/main">
+              <a:graphicData uri="http://schemas.openxmlformats.org/drawingml/2006/picture">
+                <pic:pic xmlns:pic="http://schemas.openxmlformats.org/drawingml/2006/picture">
+                  <pic:nvPicPr>
+                    <pic:cNvPr id="1" name=""/>
+                    <pic:cNvPicPr/>
+                  </pic:nvPicPr>
+                  <pic:blipFill>
+                    <a:blip r:embed="rId18"/>
+                    <a:stretch>
+                      <a:fillRect/>
+                    </a:stretch>
+                  </pic:blipFill>
+                  <pic:spPr>
+                    <a:xfrm>
+                      <a:off x="0" y="0"/>
+                      <a:ext cx="5943600" cy="1994535"/>
+                    </a:xfrm>
+                    <a:prstGeom prst="rect">
+                      <a:avLst/>
+                    </a:prstGeom>
+                  </pic:spPr>
+                </pic:pic>
+              </a:graphicData>
+            </a:graphic>
+          </wp:inline>
+        </w:drawing>
+      </w:r>
+    </w:p>
+    <w:p>
+      <w:pPr>
+        <w:rPr>
+          <w:b/>
+          <w:sz w:val="26"/>
+          <w:szCs w:val="26"/>
+          <w:u w:val="single"/>
+        </w:rPr>
+      </w:pPr>
+      <w:bookmarkStart w:id="0" w:name="_GoBack"/>
+      <w:bookmarkEnd w:id="0"/>
+    </w:p>
     <w:sectPr>
       <w:pgSz w:w="12240" w:h="15840"/>
       <w:pgMar w:top="1440" w:right="1440" w:bottom="1440" w:left="1440" w:header="720" w:footer="720" w:gutter="0"/>
@@ -7488,7 +8543,7 @@
 </file>
 
 <file path=word/numbering.xml><?xml version="1.0" encoding="utf-8"?>
-<w:numbering xmlns:wpc="http://schemas.microsoft.com/office/word/2010/wordprocessingCanvas" xmlns:cx="http://schemas.microsoft.com/office/drawing/2014/chartex" xmlns:cx1="http://schemas.microsoft.com/office/drawing/2015/9/8/chartex" xmlns:mc="http://schemas.openxmlformats.org/markup-compatibility/2006" xmlns:o="urn:schemas-microsoft-com:office:office" xmlns:r="http://schemas.openxmlformats.org/officeDocument/2006/relationships" xmlns:m="http://schemas.openxmlformats.org/officeDocument/2006/math" xmlns:v="urn:schemas-microsoft-com:vml" xmlns:wp14="http://schemas.microsoft.com/office/word/2010/wordprocessingDrawing" xmlns:wp="http://schemas.openxmlformats.org/drawingml/2006/wordprocessingDrawing" xmlns:w10="urn:schemas-microsoft-com:office:word" xmlns:w="http://schemas.openxmlformats.org/wordprocessingml/2006/main" xmlns:w14="http://schemas.microsoft.com/office/word/2010/wordml" xmlns:w15="http://schemas.microsoft.com/office/word/2012/wordml" xmlns:w16se="http://schemas.microsoft.com/office/word/2015/wordml/symex" xmlns:wpg="http://schemas.microsoft.com/office/word/2010/wordprocessingGroup" xmlns:wpi="http://schemas.microsoft.com/office/word/2010/wordprocessingInk" xmlns:wne="http://schemas.microsoft.com/office/word/2006/wordml" xmlns:wps="http://schemas.microsoft.com/office/word/2010/wordprocessingShape" mc:Ignorable="w14 w15 w16se wp14">
+<w:numbering xmlns:wpc="http://schemas.microsoft.com/office/word/2010/wordprocessingCanvas" xmlns:cx="http://schemas.microsoft.com/office/drawing/2014/chartex" xmlns:mc="http://schemas.openxmlformats.org/markup-compatibility/2006" xmlns:o="urn:schemas-microsoft-com:office:office" xmlns:r="http://schemas.openxmlformats.org/officeDocument/2006/relationships" xmlns:m="http://schemas.openxmlformats.org/officeDocument/2006/math" xmlns:v="urn:schemas-microsoft-com:vml" xmlns:wp14="http://schemas.microsoft.com/office/word/2010/wordprocessingDrawing" xmlns:wp="http://schemas.openxmlformats.org/drawingml/2006/wordprocessingDrawing" xmlns:w10="urn:schemas-microsoft-com:office:word" xmlns:w="http://schemas.openxmlformats.org/wordprocessingml/2006/main" xmlns:w14="http://schemas.microsoft.com/office/word/2010/wordml" xmlns:w15="http://schemas.microsoft.com/office/word/2012/wordml" xmlns:w16se="http://schemas.microsoft.com/office/word/2015/wordml/symex" xmlns:wpg="http://schemas.microsoft.com/office/word/2010/wordprocessingGroup" xmlns:wpi="http://schemas.microsoft.com/office/word/2010/wordprocessingInk" xmlns:wne="http://schemas.microsoft.com/office/word/2006/wordml" xmlns:wps="http://schemas.microsoft.com/office/word/2010/wordprocessingShape" mc:Ignorable="w14 w15 w16se wp14">
   <w:abstractNum w:abstractNumId="0" w15:restartNumberingAfterBreak="0">
     <w:nsid w:val="072E1F0E"/>
     <w:multiLevelType w:val="hybridMultilevel"/>
@@ -9116,6 +10171,7 @@
   <w:style w:type="character" w:default="1" w:styleId="DefaultParagraphFont">
     <w:name w:val="Default Paragraph Font"/>
     <w:uiPriority w:val="1"/>
+    <w:semiHidden/>
     <w:unhideWhenUsed/>
   </w:style>
   <w:style w:type="table" w:default="1" w:styleId="TableNormal">
@@ -9479,7 +10535,7 @@
 </file>
 
 <file path=customXml/itemProps1.xml><?xml version="1.0" encoding="utf-8"?>
-<ds:datastoreItem xmlns:ds="http://schemas.openxmlformats.org/officeDocument/2006/customXml" ds:itemID="{9F09855A-0C78-4C74-B4AA-1451DB817892}">
+<ds:datastoreItem xmlns:ds="http://schemas.openxmlformats.org/officeDocument/2006/customXml" ds:itemID="{AE19C4F8-F952-4C57-BE05-B0676CD7A843}">
   <ds:schemaRefs>
     <ds:schemaRef ds:uri="http://schemas.openxmlformats.org/officeDocument/2006/bibliography"/>
   </ds:schemaRefs>

</xml_diff>